<commit_message>
Updated a docstring with a TODO.
</commit_message>
<xml_diff>
--- a/resources/Saved/21CRB01437_Traffic Judgment Entry.docx
+++ b/resources/Saved/21CRB01437_Traffic Judgment Entry.docx
@@ -160,54 +160,64 @@
           <w:szCs w:val="20"/>
         </w:rPr>
       </w:pPr>
-      <w:r>
-        <w:rPr>
-          <w:rFonts w:ascii="Palatino Linotype" w:hAnsi="Palatino Linotype"/>
-          <w:sz w:val="20"/>
-          <w:szCs w:val="20"/>
-        </w:rPr>
-        <w:t>vs.</w:t>
-      </w:r>
-      <w:r>
-        <w:rPr>
-          <w:rFonts w:ascii="Palatino Linotype" w:hAnsi="Palatino Linotype"/>
-          <w:sz w:val="20"/>
-          <w:szCs w:val="20"/>
-        </w:rPr>
-        <w:tab/>
-      </w:r>
-      <w:r>
-        <w:rPr>
-          <w:rFonts w:ascii="Palatino Linotype" w:hAnsi="Palatino Linotype"/>
-          <w:sz w:val="20"/>
-          <w:szCs w:val="20"/>
-        </w:rPr>
-        <w:tab/>
-      </w:r>
-      <w:r>
-        <w:rPr>
-          <w:rFonts w:ascii="Palatino Linotype" w:hAnsi="Palatino Linotype"/>
-          <w:sz w:val="20"/>
-          <w:szCs w:val="20"/>
-        </w:rPr>
-        <w:tab/>
-      </w:r>
-      <w:r>
-        <w:rPr>
-          <w:rFonts w:ascii="Palatino Linotype" w:hAnsi="Palatino Linotype"/>
-          <w:sz w:val="20"/>
-          <w:szCs w:val="20"/>
-        </w:rPr>
-        <w:tab/>
-      </w:r>
-      <w:r>
-        <w:rPr>
-          <w:rFonts w:ascii="Palatino Linotype" w:hAnsi="Palatino Linotype"/>
-          <w:sz w:val="20"/>
-          <w:szCs w:val="20"/>
-        </w:rPr>
-        <w:tab/>
-        <w:t xml:space="preserve">CASE NO</w:t>
+      <w:proofErr w:type="gramStart"/>
+      <w:r>
+        <w:rPr>
+          <w:rFonts w:ascii="Palatino Linotype" w:hAnsi="Palatino Linotype"/>
+          <w:sz w:val="20"/>
+          <w:szCs w:val="20"/>
+        </w:rPr>
+        <w:t>vs</w:t>
+      </w:r>
+      <w:proofErr w:type="gramEnd"/>
+      <w:r>
+        <w:rPr>
+          <w:rFonts w:ascii="Palatino Linotype" w:hAnsi="Palatino Linotype"/>
+          <w:sz w:val="20"/>
+          <w:szCs w:val="20"/>
+        </w:rPr>
+        <w:t>.</w:t>
+      </w:r>
+      <w:r>
+        <w:rPr>
+          <w:rFonts w:ascii="Palatino Linotype" w:hAnsi="Palatino Linotype"/>
+          <w:sz w:val="20"/>
+          <w:szCs w:val="20"/>
+        </w:rPr>
+        <w:tab/>
+      </w:r>
+      <w:r>
+        <w:rPr>
+          <w:rFonts w:ascii="Palatino Linotype" w:hAnsi="Palatino Linotype"/>
+          <w:sz w:val="20"/>
+          <w:szCs w:val="20"/>
+        </w:rPr>
+        <w:tab/>
+      </w:r>
+      <w:r>
+        <w:rPr>
+          <w:rFonts w:ascii="Palatino Linotype" w:hAnsi="Palatino Linotype"/>
+          <w:sz w:val="20"/>
+          <w:szCs w:val="20"/>
+        </w:rPr>
+        <w:tab/>
+      </w:r>
+      <w:r>
+        <w:rPr>
+          <w:rFonts w:ascii="Palatino Linotype" w:hAnsi="Palatino Linotype"/>
+          <w:sz w:val="20"/>
+          <w:szCs w:val="20"/>
+        </w:rPr>
+        <w:tab/>
+      </w:r>
+      <w:r>
+        <w:rPr>
+          <w:rFonts w:ascii="Palatino Linotype" w:hAnsi="Palatino Linotype"/>
+          <w:sz w:val="20"/>
+          <w:szCs w:val="20"/>
+        </w:rPr>
+        <w:tab/>
+        <w:t>CASE NO</w:t>
       </w:r>
       <w:r>
         <w:rPr>
@@ -382,6 +392,7 @@
           <w:szCs w:val="20"/>
         </w:rPr>
       </w:pPr>
+      <w:proofErr w:type="gramStart"/>
       <w:r>
         <w:rPr>
           <w:rFonts w:ascii="Palatino Linotype" w:hAnsi="Palatino Linotype"/>
@@ -390,6 +401,7 @@
         </w:rPr>
         <w:t>Defendant.</w:t>
       </w:r>
+      <w:proofErr w:type="gramEnd"/>
       <w:r>
         <w:rPr>
           <w:rFonts w:ascii="Palatino Linotype" w:hAnsi="Palatino Linotype"/>
@@ -550,7 +562,7 @@
           <w:sz w:val="20"/>
           <w:szCs w:val="20"/>
         </w:rPr>
-        <w:t xml:space="preserve"> for arraignment on December 22, 2021. </w:t>
+        <w:t xml:space="preserve"> for arraignment on December 26, 2021. </w:t>
       </w:r>
       <w:r>
         <w:rPr>
@@ -1162,7 +1174,7 @@
                 <w:sz w:val="20"/>
                 <w:szCs w:val="20"/>
               </w:rPr>
-              <w:t xml:space="preserve">0</w:t>
+              <w:t xml:space="preserve">60</w:t>
             </w:r>
           </w:p>
         </w:tc>
@@ -1273,6 +1285,190 @@
                 <w:sz w:val="20"/>
                 <w:szCs w:val="20"/>
               </w:rPr>
+              <w:t xml:space="preserve">25</w:t>
+            </w:r>
+          </w:p>
+        </w:tc>
+      </w:tr>
+      <w:tr>
+        <w:trPr>
+          <w:jc w:val="center"/>
+        </w:trPr>
+        <w:tc>
+          <w:tcPr>
+            <w:tcW w:w="1801" w:type="dxa"/>
+          </w:tcPr>
+          <w:p>
+            <w:pPr>
+              <w:tabs>
+                <w:tab w:val="left" w:pos="-1080"/>
+                <w:tab w:val="left" w:pos="-720"/>
+                <w:tab w:val="left" w:pos="0"/>
+                <w:tab w:val="left" w:pos="720"/>
+                <w:tab w:val="left" w:pos="1440"/>
+                <w:tab w:val="left" w:pos="2160"/>
+                <w:tab w:val="left" w:pos="2880"/>
+                <w:tab w:val="left" w:pos="3600"/>
+                <w:tab w:val="left" w:pos="4320"/>
+                <w:tab w:val="left" w:pos="4680"/>
+              </w:tabs>
+              <w:rPr>
+                <w:rFonts w:ascii="Palatino Linotype" w:hAnsi="Palatino Linotype"/>
+                <w:b/>
+                <w:bCs/>
+                <w:sz w:val="20"/>
+                <w:szCs w:val="20"/>
+              </w:rPr>
+            </w:pPr>
+            <w:r>
+              <w:rPr>
+                <w:rFonts w:ascii="Palatino Linotype" w:hAnsi="Palatino Linotype"/>
+                <w:b/>
+                <w:bCs/>
+                <w:sz w:val="20"/>
+                <w:szCs w:val="20"/>
+              </w:rPr>
+              <w:t>Jail Days</w:t>
+            </w:r>
+          </w:p>
+        </w:tc>
+        <w:tc>
+          <w:tcPr>
+            <w:tcW w:w="3289" w:type="dxa"/>
+          </w:tcPr>
+          <w:p>
+            <w:pPr>
+              <w:tabs>
+                <w:tab w:val="left" w:pos="-1080"/>
+                <w:tab w:val="left" w:pos="-720"/>
+                <w:tab w:val="left" w:pos="0"/>
+                <w:tab w:val="left" w:pos="720"/>
+                <w:tab w:val="left" w:pos="1440"/>
+                <w:tab w:val="left" w:pos="2160"/>
+                <w:tab w:val="left" w:pos="2880"/>
+                <w:tab w:val="left" w:pos="3600"/>
+                <w:tab w:val="left" w:pos="4320"/>
+                <w:tab w:val="left" w:pos="4680"/>
+              </w:tabs>
+              <w:rPr>
+                <w:rFonts w:ascii="Palatino Linotype" w:hAnsi="Palatino Linotype"/>
+                <w:b/>
+                <w:bCs/>
+                <w:sz w:val="20"/>
+                <w:szCs w:val="20"/>
+              </w:rPr>
+            </w:pPr>
+            <w:r>
+              <w:rPr>
+                <w:rFonts w:ascii="Palatino Linotype" w:hAnsi="Palatino Linotype"/>
+                <w:b/>
+                <w:bCs/>
+                <w:sz w:val="20"/>
+                <w:szCs w:val="20"/>
+              </w:rPr>
+              <w:t xml:space="preserve">5</w:t>
+            </w:r>
+          </w:p>
+        </w:tc>
+      </w:tr>
+      <w:tr>
+        <w:trPr>
+          <w:jc w:val="center"/>
+        </w:trPr>
+        <w:tc>
+          <w:tcPr>
+            <w:tcW w:w="1801" w:type="dxa"/>
+          </w:tcPr>
+          <w:p>
+            <w:pPr>
+              <w:tabs>
+                <w:tab w:val="left" w:pos="-1080"/>
+                <w:tab w:val="left" w:pos="-720"/>
+                <w:tab w:val="left" w:pos="0"/>
+                <w:tab w:val="left" w:pos="720"/>
+                <w:tab w:val="left" w:pos="1440"/>
+                <w:tab w:val="left" w:pos="2160"/>
+                <w:tab w:val="left" w:pos="2880"/>
+                <w:tab w:val="left" w:pos="3600"/>
+                <w:tab w:val="left" w:pos="4320"/>
+                <w:tab w:val="left" w:pos="4680"/>
+              </w:tabs>
+              <w:rPr>
+                <w:rFonts w:ascii="Palatino Linotype" w:hAnsi="Palatino Linotype"/>
+                <w:b/>
+                <w:bCs/>
+                <w:sz w:val="20"/>
+                <w:szCs w:val="20"/>
+              </w:rPr>
+            </w:pPr>
+            <w:r>
+              <w:rPr>
+                <w:rFonts w:ascii="Palatino Linotype" w:hAnsi="Palatino Linotype"/>
+                <w:b/>
+                <w:bCs/>
+                <w:sz w:val="20"/>
+                <w:szCs w:val="20"/>
+              </w:rPr>
+              <w:t>Jail Days</w:t>
+            </w:r>
+            <w:r>
+              <w:rPr>
+                <w:rFonts w:ascii="Palatino Linotype" w:hAnsi="Palatino Linotype"/>
+                <w:b/>
+                <w:bCs/>
+                <w:sz w:val="20"/>
+                <w:szCs w:val="20"/>
+              </w:rPr>
+              <w:t xml:space="preserve"> </w:t>
+            </w:r>
+            <w:r>
+              <w:rPr>
+                <w:rFonts w:ascii="Palatino Linotype" w:hAnsi="Palatino Linotype"/>
+                <w:b/>
+                <w:bCs/>
+                <w:sz w:val="20"/>
+                <w:szCs w:val="20"/>
+              </w:rPr>
+              <w:t>Suspended</w:t>
+            </w:r>
+          </w:p>
+        </w:tc>
+        <w:tc>
+          <w:tcPr>
+            <w:tcW w:w="3289" w:type="dxa"/>
+          </w:tcPr>
+          <w:p>
+            <w:pPr>
+              <w:tabs>
+                <w:tab w:val="left" w:pos="-1080"/>
+                <w:tab w:val="left" w:pos="-720"/>
+                <w:tab w:val="left" w:pos="0"/>
+                <w:tab w:val="left" w:pos="720"/>
+                <w:tab w:val="left" w:pos="1440"/>
+                <w:tab w:val="left" w:pos="2160"/>
+                <w:tab w:val="left" w:pos="2880"/>
+                <w:tab w:val="left" w:pos="3600"/>
+                <w:tab w:val="left" w:pos="4320"/>
+                <w:tab w:val="left" w:pos="4680"/>
+              </w:tabs>
+              <w:rPr>
+                <w:rFonts w:ascii="Palatino Linotype" w:hAnsi="Palatino Linotype"/>
+                <w:b/>
+                <w:bCs/>
+                <w:sz w:val="20"/>
+                <w:szCs w:val="20"/>
+              </w:rPr>
+            </w:pPr>
+            <w:bookmarkStart w:id="0" w:name="_GoBack"/>
+            <w:bookmarkEnd w:id="0"/>
+            <w:r>
+              <w:rPr>
+                <w:rFonts w:ascii="Palatino Linotype" w:hAnsi="Palatino Linotype"/>
+                <w:b/>
+                <w:bCs/>
+                <w:sz w:val="20"/>
+                <w:szCs w:val="20"/>
+              </w:rPr>
               <w:t xml:space="preserve">0</w:t>
             </w:r>
           </w:p>
@@ -1302,6 +1498,7 @@
           <w:szCs w:val="20"/>
         </w:rPr>
       </w:pPr>
+      <w:proofErr w:type="gramStart"/>
       <w:r>
         <w:rPr>
           <w:rFonts w:ascii="Palatino Linotype" w:hAnsi="Palatino Linotype"/>
@@ -1310,8 +1507,9 @@
           <w:sz w:val="20"/>
           <w:szCs w:val="20"/>
         </w:rPr>
-        <w:t xml:space="preserve">Fines and Costs.  </w:t>
-      </w:r>
+        <w:t xml:space="preserve">Fines and Costs.</w:t>
+      </w:r>
+      <w:proofErr w:type="gramEnd"/>
       <w:r>
         <w:rPr>
           <w:rFonts w:ascii="Palatino Linotype" w:hAnsi="Palatino Linotype"/>
@@ -1320,70 +1518,7 @@
           <w:sz w:val="20"/>
           <w:szCs w:val="20"/>
         </w:rPr>
-        <w:t xml:space="preserve"/>
-      </w:r>
-      <w:r>
-        <w:rPr>
-          <w:rFonts w:ascii="Palatino Linotype" w:hAnsi="Palatino Linotype"/>
-          <w:bCs/>
-          <w:sz w:val="20"/>
-          <w:szCs w:val="20"/>
-          <w:u w:val="single"/>
-        </w:rPr>
-        <w:t>Court costs are assessed for the highest degree charge in this</w:t>
-      </w:r>
-      <w:r>
-        <w:rPr>
-          <w:rFonts w:ascii="Palatino Linotype" w:hAnsi="Palatino Linotype"/>
-          <w:bCs/>
-          <w:sz w:val="20"/>
-          <w:szCs w:val="20"/>
-          <w:u w:val="single"/>
-        </w:rPr>
-        <w:t xml:space="preserve"> case</w:t>
-      </w:r>
-      <w:r>
-        <w:rPr>
-          <w:rFonts w:ascii="Palatino Linotype" w:hAnsi="Palatino Linotype"/>
-          <w:bCs/>
-          <w:sz w:val="20"/>
-          <w:szCs w:val="20"/>
-        </w:rPr>
-        <w:t xml:space="preserve">.</w:t>
-      </w:r>
-      <w:r>
-        <w:rPr>
-          <w:rFonts w:ascii="Palatino Linotype" w:hAnsi="Palatino Linotype"/>
-          <w:bCs/>
-          <w:sz w:val="20"/>
-          <w:szCs w:val="20"/>
-        </w:rPr>
-        <w:t xml:space="preserve"> </w:t>
-      </w:r>
-      <w:r>
-        <w:rPr>
-          <w:rFonts w:ascii="Palatino Linotype" w:hAnsi="Palatino Linotype"/>
-          <w:bCs/>
-          <w:sz w:val="20"/>
-          <w:szCs w:val="20"/>
-        </w:rPr>
-        <w:t xml:space="preserve"/>
-      </w:r>
-      <w:r>
-        <w:rPr>
-          <w:rFonts w:ascii="Palatino Linotype" w:hAnsi="Palatino Linotype"/>
-          <w:sz w:val="20"/>
-          <w:szCs w:val="20"/>
-        </w:rPr>
-        <w:t xml:space="preserve">Having</w:t>
-      </w:r>
-      <w:r>
-        <w:rPr>
-          <w:rFonts w:ascii="Palatino Linotype" w:hAnsi="Palatino Linotype"/>
-          <w:sz w:val="20"/>
-          <w:szCs w:val="20"/>
-        </w:rPr>
-        <w:t xml:space="preserve"> been informed of the fines and costs owed, Defendant expressed an ability to pay </w:t>
+        <w:t xml:space="preserve">  </w:t>
       </w:r>
       <w:r>
         <w:rPr>
@@ -1393,15 +1528,70 @@
           <w:sz w:val="20"/>
           <w:szCs w:val="20"/>
         </w:rPr>
-        <w:t xml:space="preserve">forthwith</w:t>
-      </w:r>
-      <w:r>
-        <w:rPr>
-          <w:rFonts w:ascii="Palatino Linotype" w:hAnsi="Palatino Linotype"/>
-          <w:sz w:val="20"/>
-          <w:szCs w:val="20"/>
-        </w:rPr>
-        <w:t xml:space="preserve">. Absent further order the fines and costs shall be paid in full by </w:t>
+        <w:t xml:space="preserve"/>
+      </w:r>
+      <w:r>
+        <w:rPr>
+          <w:rFonts w:ascii="Palatino Linotype" w:hAnsi="Palatino Linotype"/>
+          <w:bCs/>
+          <w:sz w:val="20"/>
+          <w:szCs w:val="20"/>
+          <w:u w:val="single"/>
+        </w:rPr>
+        <w:t>Court costs are assessed for the highest degree charge in this</w:t>
+      </w:r>
+      <w:r>
+        <w:rPr>
+          <w:rFonts w:ascii="Palatino Linotype" w:hAnsi="Palatino Linotype"/>
+          <w:bCs/>
+          <w:sz w:val="20"/>
+          <w:szCs w:val="20"/>
+          <w:u w:val="single"/>
+        </w:rPr>
+        <w:t xml:space="preserve"> case</w:t>
+      </w:r>
+      <w:r>
+        <w:rPr>
+          <w:rFonts w:ascii="Palatino Linotype" w:hAnsi="Palatino Linotype"/>
+          <w:bCs/>
+          <w:sz w:val="20"/>
+          <w:szCs w:val="20"/>
+        </w:rPr>
+        <w:t xml:space="preserve">.</w:t>
+      </w:r>
+      <w:r>
+        <w:rPr>
+          <w:rFonts w:ascii="Palatino Linotype" w:hAnsi="Palatino Linotype"/>
+          <w:bCs/>
+          <w:sz w:val="20"/>
+          <w:szCs w:val="20"/>
+        </w:rPr>
+        <w:t xml:space="preserve"> </w:t>
+      </w:r>
+      <w:r>
+        <w:rPr>
+          <w:rFonts w:ascii="Palatino Linotype" w:hAnsi="Palatino Linotype"/>
+          <w:bCs/>
+          <w:sz w:val="20"/>
+          <w:szCs w:val="20"/>
+        </w:rPr>
+        <w:t xml:space="preserve"/>
+      </w:r>
+      <w:r>
+        <w:rPr>
+          <w:rFonts w:ascii="Palatino Linotype" w:hAnsi="Palatino Linotype"/>
+          <w:sz w:val="20"/>
+          <w:szCs w:val="20"/>
+        </w:rPr>
+        <w:t>Having</w:t>
+      </w:r>
+      <w:r>
+        <w:rPr>
+          <w:rFonts w:ascii="Palatino Linotype" w:hAnsi="Palatino Linotype"/>
+          <w:sz w:val="20"/>
+          <w:szCs w:val="20"/>
+        </w:rPr>
+        <w:t xml:space="preserve"> been informed of the fines and costs owed, Defendant expressed an ability to pay </w:t>
       </w:r>
       <w:r>
         <w:rPr>
@@ -1411,7 +1601,25 @@
           <w:sz w:val="20"/>
           <w:szCs w:val="20"/>
         </w:rPr>
-        <w:t xml:space="preserve">December 22, 2021</w:t>
+        <w:t xml:space="preserve">within 60 days</w:t>
+      </w:r>
+      <w:r>
+        <w:rPr>
+          <w:rFonts w:ascii="Palatino Linotype" w:hAnsi="Palatino Linotype"/>
+          <w:sz w:val="20"/>
+          <w:szCs w:val="20"/>
+        </w:rPr>
+        <w:t xml:space="preserve">. Absent further order the fines and costs shall be paid in full by </w:t>
+      </w:r>
+      <w:r>
+        <w:rPr>
+          <w:rFonts w:ascii="Palatino Linotype" w:hAnsi="Palatino Linotype"/>
+          <w:b/>
+          <w:bCs/>
+          <w:sz w:val="20"/>
+          <w:szCs w:val="20"/>
+        </w:rPr>
+        <w:t xml:space="preserve">March 01, 2022</w:t>
       </w:r>
       <w:r>
         <w:rPr>
@@ -1420,6 +1628,31 @@
           <w:szCs w:val="20"/>
         </w:rPr>
         <w:t xml:space="preserve">. </w:t>
+      </w:r>
+      <w:r>
+        <w:rPr>
+          <w:rFonts w:ascii="Palatino Linotype" w:hAnsi="Palatino Linotype"/>
+          <w:sz w:val="20"/>
+          <w:szCs w:val="20"/>
+        </w:rPr>
+        <w:t xml:space="preserve"/>
+      </w:r>
+      <w:r>
+        <w:rPr>
+          <w:rFonts w:ascii="Palatino Linotype" w:hAnsi="Palatino Linotype"/>
+          <w:sz w:val="20"/>
+          <w:szCs w:val="20"/>
+        </w:rPr>
+        <w:t>Defendant may complete community service hours to satisfy fines and costs at a rate of $10.00 per hour. All Community Service hours must be approved by the Office of Community Control</w:t>
+      </w:r>
+      <w:proofErr w:type="gramStart"/>
+      <w:r>
+        <w:rPr>
+          <w:rFonts w:ascii="Palatino Linotype" w:hAnsi="Palatino Linotype"/>
+          <w:sz w:val="20"/>
+          <w:szCs w:val="20"/>
+        </w:rPr>
+        <w:t>.</w:t>
       </w:r>
       <w:r>
         <w:rPr>
@@ -1568,7 +1801,7 @@
           <w:sz w:val="20"/>
           <w:szCs w:val="20"/>
         </w:rPr>
-        <w:t xml:space="preserve">____________________________________</w:t>
+        <w:t>____________________________________</w:t>
       </w:r>
     </w:p>
     <w:p>
@@ -1623,7 +1856,7 @@
           <w:sz w:val="20"/>
           <w:szCs w:val="20"/>
         </w:rPr>
-        <w:t xml:space="preserve">Marianne</w:t>
+        <w:t xml:space="preserve">Kyle</w:t>
       </w:r>
       <w:r>
         <w:rPr>
@@ -1639,7 +1872,7 @@
           <w:sz w:val="20"/>
           <w:szCs w:val="20"/>
         </w:rPr>
-        <w:t xml:space="preserve">Hemmeter</w:t>
+        <w:t xml:space="preserve">Rohrer</w:t>
       </w:r>
     </w:p>
     <w:p>
@@ -1706,7 +1939,7 @@
           <w:sz w:val="16"/>
           <w:szCs w:val="16"/>
         </w:rPr>
-        <w:t xml:space="preserve">___</w:t>
+        <w:t>___</w:t>
       </w:r>
       <w:r>
         <w:rPr>
@@ -1716,8 +1949,6 @@
         </w:rPr>
         <w:t xml:space="preserve"> on: </w:t>
       </w:r>
-      <w:bookmarkStart w:id="0" w:name="_GoBack"/>
-      <w:bookmarkEnd w:id="0"/>
       <w:r>
         <w:rPr>
           <w:rFonts w:ascii="Palatino Linotype" w:hAnsi="Palatino Linotype"/>

</xml_diff>

<commit_message>
Updated jail template to remove hanging period.
</commit_message>
<xml_diff>
--- a/resources/Saved/21CRB01437_Traffic Judgment Entry.docx
+++ b/resources/Saved/21CRB01437_Traffic Judgment Entry.docx
@@ -747,6 +747,161 @@
           <w:szCs w:val="20"/>
         </w:rPr>
       </w:pPr>
+      <w:r>
+        <w:rPr>
+          <w:rFonts w:ascii="Palatino Linotype" w:hAnsi="Palatino Linotype"/>
+          <w:sz w:val="20"/>
+          <w:szCs w:val="20"/>
+        </w:rPr>
+        <w:t xml:space="preserve"/>
+      </w:r>
+      <w:r>
+        <w:rPr>
+          <w:rFonts w:ascii="Palatino Linotype" w:hAnsi="Palatino Linotype"/>
+          <w:sz w:val="20"/>
+          <w:szCs w:val="20"/>
+        </w:rPr>
+        <w:t xml:space="preserve"/>
+        <w:br/>
+        <w:t xml:space="preserve"/>
+      </w:r>
+      <w:proofErr w:type="gramStart"/>
+      <w:r>
+        <w:rPr>
+          <w:rFonts w:ascii="Palatino Linotype" w:hAnsi="Palatino Linotype"/>
+          <w:b/>
+          <w:sz w:val="20"/>
+          <w:szCs w:val="20"/>
+        </w:rPr>
+        <w:t>Diversion.</w:t>
+      </w:r>
+      <w:proofErr w:type="gramEnd"/>
+      <w:r>
+        <w:rPr>
+          <w:rFonts w:ascii="Palatino Linotype" w:hAnsi="Palatino Linotype"/>
+          <w:b/>
+          <w:sz w:val="20"/>
+          <w:szCs w:val="20"/>
+        </w:rPr>
+        <w:t xml:space="preserve"> </w:t>
+      </w:r>
+      <w:r>
+        <w:rPr>
+          <w:rFonts w:ascii="Palatino Linotype" w:hAnsi="Palatino Linotype"/>
+          <w:b/>
+          <w:sz w:val="20"/>
+          <w:szCs w:val="20"/>
+        </w:rPr>
+        <w:t xml:space="preserve"> </w:t>
+      </w:r>
+      <w:r>
+        <w:rPr>
+          <w:rFonts w:ascii="Palatino Linotype" w:hAnsi="Palatino Linotype"/>
+          <w:sz w:val="20"/>
+          <w:szCs w:val="20"/>
+        </w:rPr>
+        <w:t xml:space="preserve">Defendant is eligible for the Theft Diversion Program. The Defendant’s plea and the Court’s findings are set forth in the chart below. The sentence, including any fines, costs and jail days, is SUSPENDED pending Defendant’s completion of the </w:t>
+      </w:r>
+      <w:r>
+        <w:rPr>
+          <w:rFonts w:ascii="Palatino Linotype" w:hAnsi="Palatino Linotype"/>
+          <w:sz w:val="20"/>
+          <w:szCs w:val="20"/>
+        </w:rPr>
+        <w:t xml:space="preserve">Theft Diversion Program</w:t>
+      </w:r>
+      <w:r>
+        <w:rPr>
+          <w:rFonts w:ascii="Palatino Linotype" w:hAnsi="Palatino Linotype"/>
+          <w:sz w:val="20"/>
+          <w:szCs w:val="20"/>
+        </w:rPr>
+        <w:t xml:space="preserve">. Should Defendant fail to complete the terms of the </w:t>
+      </w:r>
+      <w:r>
+        <w:rPr>
+          <w:rFonts w:ascii="Palatino Linotype" w:hAnsi="Palatino Linotype"/>
+          <w:sz w:val="20"/>
+          <w:szCs w:val="20"/>
+        </w:rPr>
+        <w:t xml:space="preserve">Theft Diversion Program</w:t>
+      </w:r>
+      <w:r>
+        <w:rPr>
+          <w:rFonts w:ascii="Palatino Linotype" w:hAnsi="Palatino Linotype"/>
+          <w:sz w:val="20"/>
+          <w:szCs w:val="20"/>
+        </w:rPr>
+        <w:t xml:space="preserve">, the sentence shall apply</w:t>
+      </w:r>
+      <w:r>
+        <w:rPr>
+          <w:rFonts w:ascii="Palatino Linotype" w:hAnsi="Palatino Linotype"/>
+          <w:sz w:val="20"/>
+          <w:szCs w:val="20"/>
+        </w:rPr>
+        <w:t xml:space="preserve"> and Defendant shall pay fines by June 07, 2022</w:t>
+      </w:r>
+      <w:r>
+        <w:rPr>
+          <w:rFonts w:ascii="Palatino Linotype" w:hAnsi="Palatino Linotype"/>
+          <w:sz w:val="20"/>
+          <w:szCs w:val="20"/>
+        </w:rPr>
+        <w:t xml:space="preserve"/>
+      </w:r>
+      <w:r>
+        <w:rPr>
+          <w:rFonts w:ascii="Palatino Linotype" w:hAnsi="Palatino Linotype"/>
+          <w:sz w:val="20"/>
+          <w:szCs w:val="20"/>
+        </w:rPr>
+        <w:t xml:space="preserve"> and shall report to jail on June 03, 2022</w:t>
+      </w:r>
+      <w:r>
+        <w:rPr>
+          <w:rFonts w:ascii="Palatino Linotype" w:hAnsi="Palatino Linotype"/>
+          <w:sz w:val="20"/>
+          <w:szCs w:val="20"/>
+        </w:rPr>
+        <w:t xml:space="preserve"> at 7:00 </w:t>
+      </w:r>
+      <w:proofErr w:type="spellStart"/>
+      <w:r>
+        <w:rPr>
+          <w:rFonts w:ascii="Palatino Linotype" w:hAnsi="Palatino Linotype"/>
+          <w:sz w:val="20"/>
+          <w:szCs w:val="20"/>
+        </w:rPr>
+        <w:t xml:space="preserve">p.m</w:t>
+      </w:r>
+      <w:proofErr w:type="spellEnd"/>
+      <w:r>
+        <w:rPr>
+          <w:rFonts w:ascii="Palatino Linotype" w:hAnsi="Palatino Linotype"/>
+          <w:sz w:val="20"/>
+          <w:szCs w:val="20"/>
+        </w:rPr>
+        <w:t xml:space="preserve"/>
+      </w:r>
+      <w:r>
+        <w:rPr>
+          <w:rFonts w:ascii="Palatino Linotype" w:hAnsi="Palatino Linotype"/>
+          <w:sz w:val="20"/>
+          <w:szCs w:val="20"/>
+        </w:rPr>
+        <w:t>.</w:t>
+      </w:r>
+      <w:r>
+        <w:rPr>
+          <w:rFonts w:ascii="Palatino Linotype" w:hAnsi="Palatino Linotype"/>
+          <w:sz w:val="20"/>
+          <w:szCs w:val="20"/>
+        </w:rPr>
+        <w:t xml:space="preserve"/>
+        <w:br/>
+        <w:t xml:space="preserve"/>
+      </w:r>
       <w:r>
         <w:rPr>
           <w:rFonts w:ascii="Palatino Linotype" w:hAnsi="Palatino Linotype"/>
@@ -1622,12 +1777,58 @@
       <w:r>
         <w:rPr>
           <w:rFonts w:ascii="Palatino Linotype" w:hAnsi="Palatino Linotype"/>
+          <w:sz w:val="20"/>
+          <w:szCs w:val="20"/>
+          <w:u w:val="single"/>
+        </w:rPr>
+        <w:t xml:space="preserve">,</w:t>
+      </w:r>
+      <w:r>
+        <w:rPr>
+          <w:rFonts w:ascii="Palatino Linotype" w:hAnsi="Palatino Linotype"/>
+          <w:sz w:val="20"/>
+          <w:szCs w:val="20"/>
+          <w:u w:val="single"/>
+        </w:rPr>
+        <w:t xml:space="preserve"> </w:t>
+      </w:r>
+      <w:r>
+        <w:rPr>
+          <w:rFonts w:ascii="Palatino Linotype" w:hAnsi="Palatino Linotype"/>
+          <w:sz w:val="20"/>
+          <w:szCs w:val="20"/>
+          <w:u w:val="single"/>
+        </w:rPr>
+        <w:t xml:space="preserve">but Defendant does not owe the court costs if he/she successfully completes </w:t>
+      </w:r>
+      <w:r>
+        <w:rPr>
+          <w:rFonts w:ascii="Palatino Linotype" w:hAnsi="Palatino Linotype"/>
+          <w:sz w:val="20"/>
+          <w:szCs w:val="20"/>
+          <w:u w:val="single"/>
+        </w:rPr>
+        <w:t xml:space="preserve">the Theft Diversion Program</w:t>
+      </w:r>
+      <w:r>
+        <w:rPr>
+          <w:rFonts w:ascii="Palatino Linotype" w:hAnsi="Palatino Linotype"/>
           <w:bCs/>
           <w:sz w:val="20"/>
           <w:szCs w:val="20"/>
         </w:rPr>
         <w:t xml:space="preserve">. </w:t>
       </w:r>
+    </w:p>
+    <w:p>
+      <w:pPr>
+        <w:jc w:val="both"/>
+        <w:rPr>
+          <w:rFonts w:ascii="Palatino Linotype" w:hAnsi="Palatino Linotype"/>
+          <w:sz w:val="20"/>
+          <w:szCs w:val="20"/>
+        </w:rPr>
+      </w:pPr>
       <w:r>
         <w:rPr>
           <w:rFonts w:ascii="Palatino Linotype" w:hAnsi="Palatino Linotype"/>
@@ -1639,174 +1840,11 @@
       <w:r>
         <w:rPr>
           <w:rFonts w:ascii="Palatino Linotype" w:hAnsi="Palatino Linotype"/>
-          <w:sz w:val="20"/>
-          <w:szCs w:val="20"/>
-        </w:rPr>
-        <w:t xml:space="preserve">Having</w:t>
-      </w:r>
-      <w:r>
-        <w:rPr>
-          <w:rFonts w:ascii="Palatino Linotype" w:hAnsi="Palatino Linotype"/>
-          <w:sz w:val="20"/>
-          <w:szCs w:val="20"/>
-        </w:rPr>
-        <w:t xml:space="preserve"> been informed of the fines </w:t>
-      </w:r>
-      <w:r>
-        <w:rPr>
-          <w:rFonts w:ascii="Palatino Linotype" w:hAnsi="Palatino Linotype"/>
-          <w:b/>
           <w:bCs/>
           <w:sz w:val="20"/>
           <w:szCs w:val="20"/>
         </w:rPr>
-        <w:t xml:space="preserve"/>
-      </w:r>
-      <w:r>
-        <w:rPr>
-          <w:rFonts w:ascii="Palatino Linotype" w:hAnsi="Palatino Linotype"/>
-          <w:sz w:val="20"/>
-          <w:szCs w:val="20"/>
-        </w:rPr>
-        <w:t xml:space="preserve">and</w:t>
-      </w:r>
-      <w:proofErr w:type="gramEnd"/>
-      <w:r>
-        <w:rPr>
-          <w:rFonts w:ascii="Palatino Linotype" w:hAnsi="Palatino Linotype"/>
-          <w:sz w:val="20"/>
-          <w:szCs w:val="20"/>
-        </w:rPr>
-        <w:t xml:space="preserve"> costs</w:t>
-      </w:r>
-      <w:r>
-        <w:rPr>
-          <w:rFonts w:ascii="Palatino Linotype" w:hAnsi="Palatino Linotype"/>
-          <w:sz w:val="20"/>
-          <w:szCs w:val="20"/>
-        </w:rPr>
-        <w:t xml:space="preserve"> </w:t>
-      </w:r>
-      <w:r>
-        <w:rPr>
-          <w:rFonts w:ascii="Palatino Linotype" w:hAnsi="Palatino Linotype"/>
-          <w:sz w:val="20"/>
-          <w:szCs w:val="20"/>
-        </w:rPr>
-        <w:t xml:space="preserve">owed, Defendant expressed an ability to pay </w:t>
-      </w:r>
-      <w:r>
-        <w:rPr>
-          <w:rFonts w:ascii="Palatino Linotype" w:hAnsi="Palatino Linotype"/>
-          <w:b/>
-          <w:bCs/>
-          <w:sz w:val="20"/>
-          <w:szCs w:val="20"/>
-        </w:rPr>
-        <w:t xml:space="preserve">forthwith</w:t>
-      </w:r>
-      <w:r>
-        <w:rPr>
-          <w:rFonts w:ascii="Palatino Linotype" w:hAnsi="Palatino Linotype"/>
-          <w:sz w:val="20"/>
-          <w:szCs w:val="20"/>
-        </w:rPr>
         <w:t xml:space="preserve">. </w:t>
-      </w:r>
-      <w:bookmarkStart w:id="0" w:name="_Hlk94196527"/>
-      <w:r>
-        <w:rPr>
-          <w:rFonts w:ascii="Palatino Linotype" w:hAnsi="Palatino Linotype"/>
-          <w:sz w:val="20"/>
-          <w:szCs w:val="20"/>
-        </w:rPr>
-        <w:t xml:space="preserve">Absent further order, the Court finds Defendant is able and shall pay</w:t>
-      </w:r>
-      <w:r>
-        <w:rPr>
-          <w:rFonts w:ascii="Palatino Linotype" w:hAnsi="Palatino Linotype"/>
-          <w:sz w:val="20"/>
-          <w:szCs w:val="20"/>
-        </w:rPr>
-        <w:t xml:space="preserve"> the fines </w:t>
-      </w:r>
-      <w:r>
-        <w:rPr>
-          <w:rFonts w:ascii="Palatino Linotype" w:hAnsi="Palatino Linotype"/>
-          <w:b/>
-          <w:bCs/>
-          <w:sz w:val="20"/>
-          <w:szCs w:val="20"/>
-        </w:rPr>
-        <w:t xml:space="preserve"/>
-      </w:r>
-      <w:r>
-        <w:rPr>
-          <w:rFonts w:ascii="Palatino Linotype" w:hAnsi="Palatino Linotype"/>
-          <w:sz w:val="20"/>
-          <w:szCs w:val="20"/>
-        </w:rPr>
-        <w:t xml:space="preserve">and</w:t>
-      </w:r>
-      <w:proofErr w:type="gramEnd"/>
-      <w:r>
-        <w:rPr>
-          <w:rFonts w:ascii="Palatino Linotype" w:hAnsi="Palatino Linotype"/>
-          <w:sz w:val="20"/>
-          <w:szCs w:val="20"/>
-        </w:rPr>
-        <w:t xml:space="preserve"> costs</w:t>
-      </w:r>
-      <w:r>
-        <w:rPr>
-          <w:rFonts w:ascii="Palatino Linotype" w:hAnsi="Palatino Linotype"/>
-          <w:sz w:val="20"/>
-          <w:szCs w:val="20"/>
-        </w:rPr>
-        <w:t xml:space="preserve"> </w:t>
-      </w:r>
-      <w:r>
-        <w:rPr>
-          <w:rFonts w:ascii="Palatino Linotype" w:hAnsi="Palatino Linotype"/>
-          <w:sz w:val="20"/>
-          <w:szCs w:val="20"/>
-        </w:rPr>
-        <w:t xml:space="preserve">in full by </w:t>
-      </w:r>
-      <w:bookmarkEnd w:id="0"/>
-      <w:r>
-        <w:rPr>
-          <w:rFonts w:ascii="Palatino Linotype" w:hAnsi="Palatino Linotype"/>
-          <w:b/>
-          <w:bCs/>
-          <w:sz w:val="20"/>
-          <w:szCs w:val="20"/>
-        </w:rPr>
-        <w:t xml:space="preserve">February 23, 2022</w:t>
-      </w:r>
-      <w:r>
-        <w:rPr>
-          <w:rFonts w:ascii="Palatino Linotype" w:hAnsi="Palatino Linotype"/>
-          <w:sz w:val="20"/>
-          <w:szCs w:val="20"/>
-        </w:rPr>
-        <w:t xml:space="preserve">.</w:t>
-      </w:r>
-      <w:r>
-        <w:rPr>
-          <w:rFonts w:ascii="Palatino Linotype" w:hAnsi="Palatino Linotype"/>
-          <w:sz w:val="20"/>
-          <w:szCs w:val="20"/>
-        </w:rPr>
-        <w:t xml:space="preserve"> </w:t>
-      </w:r>
-      <w:r>
-        <w:rPr>
-          <w:rFonts w:ascii="Palatino Linotype" w:hAnsi="Palatino Linotype"/>
-          <w:sz w:val="20"/>
-          <w:szCs w:val="20"/>
-        </w:rPr>
-        <w:t xml:space="preserve"/>
       </w:r>
       <w:r>
         <w:rPr>

</xml_diff>

<commit_message>
Turned of close dialog as default on jail/no jail ui - updated jail msg
</commit_message>
<xml_diff>
--- a/resources/Saved/21CRB01437_Traffic Judgment Entry.docx
+++ b/resources/Saved/21CRB01437_Traffic Judgment Entry.docx
@@ -747,161 +747,6 @@
           <w:szCs w:val="20"/>
         </w:rPr>
       </w:pPr>
-      <w:r>
-        <w:rPr>
-          <w:rFonts w:ascii="Palatino Linotype" w:hAnsi="Palatino Linotype"/>
-          <w:sz w:val="20"/>
-          <w:szCs w:val="20"/>
-        </w:rPr>
-        <w:t xml:space="preserve"/>
-      </w:r>
-      <w:r>
-        <w:rPr>
-          <w:rFonts w:ascii="Palatino Linotype" w:hAnsi="Palatino Linotype"/>
-          <w:sz w:val="20"/>
-          <w:szCs w:val="20"/>
-        </w:rPr>
-        <w:t xml:space="preserve"/>
-        <w:br/>
-        <w:t xml:space="preserve"/>
-      </w:r>
-      <w:proofErr w:type="gramStart"/>
-      <w:r>
-        <w:rPr>
-          <w:rFonts w:ascii="Palatino Linotype" w:hAnsi="Palatino Linotype"/>
-          <w:b/>
-          <w:sz w:val="20"/>
-          <w:szCs w:val="20"/>
-        </w:rPr>
-        <w:t>Diversion.</w:t>
-      </w:r>
-      <w:proofErr w:type="gramEnd"/>
-      <w:r>
-        <w:rPr>
-          <w:rFonts w:ascii="Palatino Linotype" w:hAnsi="Palatino Linotype"/>
-          <w:b/>
-          <w:sz w:val="20"/>
-          <w:szCs w:val="20"/>
-        </w:rPr>
-        <w:t xml:space="preserve"> </w:t>
-      </w:r>
-      <w:r>
-        <w:rPr>
-          <w:rFonts w:ascii="Palatino Linotype" w:hAnsi="Palatino Linotype"/>
-          <w:b/>
-          <w:sz w:val="20"/>
-          <w:szCs w:val="20"/>
-        </w:rPr>
-        <w:t xml:space="preserve"> </w:t>
-      </w:r>
-      <w:r>
-        <w:rPr>
-          <w:rFonts w:ascii="Palatino Linotype" w:hAnsi="Palatino Linotype"/>
-          <w:sz w:val="20"/>
-          <w:szCs w:val="20"/>
-        </w:rPr>
-        <w:t xml:space="preserve">Defendant is eligible for the Theft Diversion Program. The Defendant’s plea and the Court’s findings are set forth in the chart below. The sentence, including any fines, costs and jail days, is SUSPENDED pending Defendant’s completion of the </w:t>
-      </w:r>
-      <w:r>
-        <w:rPr>
-          <w:rFonts w:ascii="Palatino Linotype" w:hAnsi="Palatino Linotype"/>
-          <w:sz w:val="20"/>
-          <w:szCs w:val="20"/>
-        </w:rPr>
-        <w:t xml:space="preserve">Theft Diversion Program</w:t>
-      </w:r>
-      <w:r>
-        <w:rPr>
-          <w:rFonts w:ascii="Palatino Linotype" w:hAnsi="Palatino Linotype"/>
-          <w:sz w:val="20"/>
-          <w:szCs w:val="20"/>
-        </w:rPr>
-        <w:t xml:space="preserve">. Should Defendant fail to complete the terms of the </w:t>
-      </w:r>
-      <w:r>
-        <w:rPr>
-          <w:rFonts w:ascii="Palatino Linotype" w:hAnsi="Palatino Linotype"/>
-          <w:sz w:val="20"/>
-          <w:szCs w:val="20"/>
-        </w:rPr>
-        <w:t xml:space="preserve">Theft Diversion Program</w:t>
-      </w:r>
-      <w:r>
-        <w:rPr>
-          <w:rFonts w:ascii="Palatino Linotype" w:hAnsi="Palatino Linotype"/>
-          <w:sz w:val="20"/>
-          <w:szCs w:val="20"/>
-        </w:rPr>
-        <w:t xml:space="preserve">, the sentence shall apply</w:t>
-      </w:r>
-      <w:r>
-        <w:rPr>
-          <w:rFonts w:ascii="Palatino Linotype" w:hAnsi="Palatino Linotype"/>
-          <w:sz w:val="20"/>
-          <w:szCs w:val="20"/>
-        </w:rPr>
-        <w:t xml:space="preserve"> and Defendant shall pay fines by June 07, 2022</w:t>
-      </w:r>
-      <w:r>
-        <w:rPr>
-          <w:rFonts w:ascii="Palatino Linotype" w:hAnsi="Palatino Linotype"/>
-          <w:sz w:val="20"/>
-          <w:szCs w:val="20"/>
-        </w:rPr>
-        <w:t xml:space="preserve"/>
-      </w:r>
-      <w:r>
-        <w:rPr>
-          <w:rFonts w:ascii="Palatino Linotype" w:hAnsi="Palatino Linotype"/>
-          <w:sz w:val="20"/>
-          <w:szCs w:val="20"/>
-        </w:rPr>
-        <w:t xml:space="preserve"> and shall report to jail on June 03, 2022</w:t>
-      </w:r>
-      <w:r>
-        <w:rPr>
-          <w:rFonts w:ascii="Palatino Linotype" w:hAnsi="Palatino Linotype"/>
-          <w:sz w:val="20"/>
-          <w:szCs w:val="20"/>
-        </w:rPr>
-        <w:t xml:space="preserve"> at 7:00 </w:t>
-      </w:r>
-      <w:proofErr w:type="spellStart"/>
-      <w:r>
-        <w:rPr>
-          <w:rFonts w:ascii="Palatino Linotype" w:hAnsi="Palatino Linotype"/>
-          <w:sz w:val="20"/>
-          <w:szCs w:val="20"/>
-        </w:rPr>
-        <w:t xml:space="preserve">p.m</w:t>
-      </w:r>
-      <w:proofErr w:type="spellEnd"/>
-      <w:r>
-        <w:rPr>
-          <w:rFonts w:ascii="Palatino Linotype" w:hAnsi="Palatino Linotype"/>
-          <w:sz w:val="20"/>
-          <w:szCs w:val="20"/>
-        </w:rPr>
-        <w:t xml:space="preserve"/>
-      </w:r>
-      <w:r>
-        <w:rPr>
-          <w:rFonts w:ascii="Palatino Linotype" w:hAnsi="Palatino Linotype"/>
-          <w:sz w:val="20"/>
-          <w:szCs w:val="20"/>
-        </w:rPr>
-        <w:t>.</w:t>
-      </w:r>
-      <w:r>
-        <w:rPr>
-          <w:rFonts w:ascii="Palatino Linotype" w:hAnsi="Palatino Linotype"/>
-          <w:sz w:val="20"/>
-          <w:szCs w:val="20"/>
-        </w:rPr>
-        <w:t xml:space="preserve"/>
-        <w:br/>
-        <w:t xml:space="preserve"/>
-      </w:r>
       <w:r>
         <w:rPr>
           <w:rFonts w:ascii="Palatino Linotype" w:hAnsi="Palatino Linotype"/>
@@ -1242,6 +1087,87 @@
                 <w:sz w:val="20"/>
                 <w:szCs w:val="20"/>
               </w:rPr>
+              <w:t xml:space="preserve">No Contest</w:t>
+            </w:r>
+          </w:p>
+        </w:tc>
+      </w:tr>
+      <w:tr>
+        <w:trPr>
+          <w:jc w:val="center"/>
+        </w:trPr>
+        <w:tc>
+          <w:tcPr>
+            <w:tcW w:w="2182" w:type="dxa"/>
+          </w:tcPr>
+          <w:p>
+            <w:pPr>
+              <w:tabs>
+                <w:tab w:val="left" w:pos="-1080"/>
+                <w:tab w:val="left" w:pos="-720"/>
+                <w:tab w:val="left" w:pos="0"/>
+                <w:tab w:val="left" w:pos="720"/>
+                <w:tab w:val="left" w:pos="1440"/>
+                <w:tab w:val="left" w:pos="2160"/>
+                <w:tab w:val="left" w:pos="2880"/>
+                <w:tab w:val="left" w:pos="3600"/>
+                <w:tab w:val="left" w:pos="4320"/>
+                <w:tab w:val="left" w:pos="4680"/>
+              </w:tabs>
+              <w:rPr>
+                <w:rFonts w:ascii="Palatino Linotype" w:hAnsi="Palatino Linotype"/>
+                <w:b/>
+                <w:bCs/>
+                <w:sz w:val="20"/>
+                <w:szCs w:val="20"/>
+              </w:rPr>
+            </w:pPr>
+            <w:r>
+              <w:rPr>
+                <w:rFonts w:ascii="Palatino Linotype" w:hAnsi="Palatino Linotype"/>
+                <w:b/>
+                <w:bCs/>
+                <w:sz w:val="20"/>
+                <w:szCs w:val="20"/>
+              </w:rPr>
+              <w:t>Finding</w:t>
+            </w:r>
+          </w:p>
+        </w:tc>
+        <w:tc>
+          <w:tcPr>
+            <w:tcW w:w="3289" w:type="dxa"/>
+          </w:tcPr>
+          <w:p>
+            <w:pPr>
+              <w:tabs>
+                <w:tab w:val="left" w:pos="-1080"/>
+                <w:tab w:val="left" w:pos="-720"/>
+                <w:tab w:val="left" w:pos="0"/>
+                <w:tab w:val="left" w:pos="720"/>
+                <w:tab w:val="left" w:pos="1440"/>
+                <w:tab w:val="left" w:pos="2160"/>
+                <w:tab w:val="left" w:pos="2880"/>
+                <w:tab w:val="left" w:pos="3600"/>
+                <w:tab w:val="left" w:pos="4320"/>
+                <w:tab w:val="left" w:pos="4680"/>
+              </w:tabs>
+              <w:rPr>
+                <w:rFonts w:ascii="Palatino Linotype" w:hAnsi="Palatino Linotype"/>
+                <w:b/>
+                <w:bCs/>
+                <w:sz w:val="20"/>
+                <w:szCs w:val="20"/>
+              </w:rPr>
+            </w:pPr>
+            <w:r>
+              <w:rPr>
+                <w:rFonts w:ascii="Palatino Linotype" w:hAnsi="Palatino Linotype"/>
+                <w:b/>
+                <w:bCs/>
+                <w:sz w:val="20"/>
+                <w:szCs w:val="20"/>
+              </w:rPr>
               <w:t xml:space="preserve">Guilty</w:t>
             </w:r>
           </w:p>
@@ -1285,7 +1211,7 @@
                 <w:sz w:val="20"/>
                 <w:szCs w:val="20"/>
               </w:rPr>
-              <w:t>Finding</w:t>
+              <w:t>Fine Amount</w:t>
             </w:r>
           </w:p>
         </w:tc>
@@ -1323,7 +1249,7 @@
                 <w:sz w:val="20"/>
                 <w:szCs w:val="20"/>
               </w:rPr>
-              <w:t xml:space="preserve">Guilty</w:t>
+              <w:t xml:space="preserve">$ 105</w:t>
             </w:r>
           </w:p>
         </w:tc>
@@ -1366,7 +1292,27 @@
                 <w:sz w:val="20"/>
                 <w:szCs w:val="20"/>
               </w:rPr>
-              <w:t>Fine Amount</w:t>
+              <w:t xml:space="preserve">Fines </w:t>
+            </w:r>
+            <w:r>
+              <w:rPr>
+                <w:rFonts w:ascii="Palatino Linotype" w:hAnsi="Palatino Linotype"/>
+                <w:b/>
+                <w:bCs/>
+                <w:sz w:val="20"/>
+                <w:szCs w:val="20"/>
+              </w:rPr>
+              <w:t>Suspend</w:t>
+            </w:r>
+            <w:r>
+              <w:rPr>
+                <w:rFonts w:ascii="Palatino Linotype" w:hAnsi="Palatino Linotype"/>
+                <w:b/>
+                <w:bCs/>
+                <w:sz w:val="20"/>
+                <w:szCs w:val="20"/>
+              </w:rPr>
+              <w:t>ed</w:t>
             </w:r>
           </w:p>
         </w:tc>
@@ -1404,7 +1350,7 @@
                 <w:sz w:val="20"/>
                 <w:szCs w:val="20"/>
               </w:rPr>
-              <w:t xml:space="preserve">$ 10</w:t>
+              <w:t xml:space="preserve">$ 50</w:t>
             </w:r>
           </w:p>
         </w:tc>
@@ -1447,27 +1393,7 @@
                 <w:sz w:val="20"/>
                 <w:szCs w:val="20"/>
               </w:rPr>
-              <w:t xml:space="preserve">Fines </w:t>
-            </w:r>
-            <w:r>
-              <w:rPr>
-                <w:rFonts w:ascii="Palatino Linotype" w:hAnsi="Palatino Linotype"/>
-                <w:b/>
-                <w:bCs/>
-                <w:sz w:val="20"/>
-                <w:szCs w:val="20"/>
-              </w:rPr>
-              <w:t>Suspend</w:t>
-            </w:r>
-            <w:r>
-              <w:rPr>
-                <w:rFonts w:ascii="Palatino Linotype" w:hAnsi="Palatino Linotype"/>
-                <w:b/>
-                <w:bCs/>
-                <w:sz w:val="20"/>
-                <w:szCs w:val="20"/>
-              </w:rPr>
-              <w:t>ed</w:t>
+              <w:t>Jail Days</w:t>
             </w:r>
           </w:p>
         </w:tc>
@@ -1505,7 +1431,7 @@
                 <w:sz w:val="20"/>
                 <w:szCs w:val="20"/>
               </w:rPr>
-              <w:t xml:space="preserve">$ 0</w:t>
+              <w:t xml:space="preserve">10</w:t>
             </w:r>
           </w:p>
         </w:tc>
@@ -1550,87 +1476,6 @@
               </w:rPr>
               <w:t>Jail Days</w:t>
             </w:r>
-          </w:p>
-        </w:tc>
-        <w:tc>
-          <w:tcPr>
-            <w:tcW w:w="3289" w:type="dxa"/>
-          </w:tcPr>
-          <w:p>
-            <w:pPr>
-              <w:tabs>
-                <w:tab w:val="left" w:pos="-1080"/>
-                <w:tab w:val="left" w:pos="-720"/>
-                <w:tab w:val="left" w:pos="0"/>
-                <w:tab w:val="left" w:pos="720"/>
-                <w:tab w:val="left" w:pos="1440"/>
-                <w:tab w:val="left" w:pos="2160"/>
-                <w:tab w:val="left" w:pos="2880"/>
-                <w:tab w:val="left" w:pos="3600"/>
-                <w:tab w:val="left" w:pos="4320"/>
-                <w:tab w:val="left" w:pos="4680"/>
-              </w:tabs>
-              <w:rPr>
-                <w:rFonts w:ascii="Palatino Linotype" w:hAnsi="Palatino Linotype"/>
-                <w:b/>
-                <w:bCs/>
-                <w:sz w:val="20"/>
-                <w:szCs w:val="20"/>
-              </w:rPr>
-            </w:pPr>
-            <w:r>
-              <w:rPr>
-                <w:rFonts w:ascii="Palatino Linotype" w:hAnsi="Palatino Linotype"/>
-                <w:b/>
-                <w:bCs/>
-                <w:sz w:val="20"/>
-                <w:szCs w:val="20"/>
-              </w:rPr>
-              <w:t xml:space="preserve">5</w:t>
-            </w:r>
-          </w:p>
-        </w:tc>
-      </w:tr>
-      <w:tr>
-        <w:trPr>
-          <w:jc w:val="center"/>
-        </w:trPr>
-        <w:tc>
-          <w:tcPr>
-            <w:tcW w:w="2182" w:type="dxa"/>
-          </w:tcPr>
-          <w:p>
-            <w:pPr>
-              <w:tabs>
-                <w:tab w:val="left" w:pos="-1080"/>
-                <w:tab w:val="left" w:pos="-720"/>
-                <w:tab w:val="left" w:pos="0"/>
-                <w:tab w:val="left" w:pos="720"/>
-                <w:tab w:val="left" w:pos="1440"/>
-                <w:tab w:val="left" w:pos="2160"/>
-                <w:tab w:val="left" w:pos="2880"/>
-                <w:tab w:val="left" w:pos="3600"/>
-                <w:tab w:val="left" w:pos="4320"/>
-                <w:tab w:val="left" w:pos="4680"/>
-              </w:tabs>
-              <w:rPr>
-                <w:rFonts w:ascii="Palatino Linotype" w:hAnsi="Palatino Linotype"/>
-                <w:b/>
-                <w:bCs/>
-                <w:sz w:val="20"/>
-                <w:szCs w:val="20"/>
-              </w:rPr>
-            </w:pPr>
-            <w:r>
-              <w:rPr>
-                <w:rFonts w:ascii="Palatino Linotype" w:hAnsi="Palatino Linotype"/>
-                <w:b/>
-                <w:bCs/>
-                <w:sz w:val="20"/>
-                <w:szCs w:val="20"/>
-              </w:rPr>
-              <w:t>Jail Days</w:t>
-            </w:r>
             <w:r>
               <w:rPr>
                 <w:rFonts w:ascii="Palatino Linotype" w:hAnsi="Palatino Linotype"/>
@@ -1687,7 +1532,7 @@
                 <w:sz w:val="20"/>
                 <w:szCs w:val="20"/>
               </w:rPr>
-              <w:t xml:space="preserve">None</w:t>
+              <w:t xml:space="preserve">5</w:t>
             </w:r>
           </w:p>
         </w:tc>
@@ -1774,21 +1619,73 @@
         </w:rPr>
         <w:t xml:space="preserve"/>
       </w:r>
-      <w:r>
-        <w:rPr>
-          <w:rFonts w:ascii="Palatino Linotype" w:hAnsi="Palatino Linotype"/>
-          <w:sz w:val="20"/>
-          <w:szCs w:val="20"/>
-          <w:u w:val="single"/>
-        </w:rPr>
-        <w:t xml:space="preserve">,</w:t>
-      </w:r>
-      <w:r>
-        <w:rPr>
-          <w:rFonts w:ascii="Palatino Linotype" w:hAnsi="Palatino Linotype"/>
-          <w:sz w:val="20"/>
-          <w:szCs w:val="20"/>
-          <w:u w:val="single"/>
+      <w:bookmarkStart w:id="0" w:name="_GoBack"/>
+      <w:bookmarkEnd w:id="0"/>
+      <w:r>
+        <w:rPr>
+          <w:rFonts w:ascii="Palatino Linotype" w:hAnsi="Palatino Linotype"/>
+          <w:bCs/>
+          <w:sz w:val="20"/>
+          <w:szCs w:val="20"/>
+        </w:rPr>
+        <w:t xml:space="preserve"/>
+      </w:r>
+      <w:r>
+        <w:rPr>
+          <w:rFonts w:ascii="Palatino Linotype" w:hAnsi="Palatino Linotype"/>
+          <w:sz w:val="20"/>
+          <w:szCs w:val="20"/>
+        </w:rPr>
+        <w:t xml:space="preserve"/>
+      </w:r>
+      <w:r>
+        <w:rPr>
+          <w:rFonts w:ascii="Palatino Linotype" w:hAnsi="Palatino Linotype"/>
+          <w:sz w:val="20"/>
+          <w:szCs w:val="20"/>
+        </w:rPr>
+        <w:t xml:space="preserve">Having</w:t>
+      </w:r>
+      <w:r>
+        <w:rPr>
+          <w:rFonts w:ascii="Palatino Linotype" w:hAnsi="Palatino Linotype"/>
+          <w:sz w:val="20"/>
+          <w:szCs w:val="20"/>
+        </w:rPr>
+        <w:t xml:space="preserve"> been informed of the fines </w:t>
+      </w:r>
+      <w:r>
+        <w:rPr>
+          <w:rFonts w:ascii="Palatino Linotype" w:hAnsi="Palatino Linotype"/>
+          <w:b/>
+          <w:bCs/>
+          <w:sz w:val="20"/>
+          <w:szCs w:val="20"/>
+        </w:rPr>
+        <w:t xml:space="preserve"/>
+      </w:r>
+      <w:r>
+        <w:rPr>
+          <w:rFonts w:ascii="Palatino Linotype" w:hAnsi="Palatino Linotype"/>
+          <w:sz w:val="20"/>
+          <w:szCs w:val="20"/>
+        </w:rPr>
+        <w:t xml:space="preserve">and</w:t>
+      </w:r>
+      <w:proofErr w:type="gramEnd"/>
+      <w:r>
+        <w:rPr>
+          <w:rFonts w:ascii="Palatino Linotype" w:hAnsi="Palatino Linotype"/>
+          <w:sz w:val="20"/>
+          <w:szCs w:val="20"/>
+        </w:rPr>
+        <w:t xml:space="preserve"> costs</w:t>
+      </w:r>
+      <w:r>
+        <w:rPr>
+          <w:rFonts w:ascii="Palatino Linotype" w:hAnsi="Palatino Linotype"/>
+          <w:sz w:val="20"/>
+          <w:szCs w:val="20"/>
         </w:rPr>
         <w:t xml:space="preserve"> </w:t>
       </w:r>
@@ -1797,41 +1694,49 @@
           <w:rFonts w:ascii="Palatino Linotype" w:hAnsi="Palatino Linotype"/>
           <w:sz w:val="20"/>
           <w:szCs w:val="20"/>
-          <w:u w:val="single"/>
-        </w:rPr>
-        <w:t xml:space="preserve">but Defendant does not owe the court costs if he/she successfully completes </w:t>
-      </w:r>
-      <w:r>
-        <w:rPr>
-          <w:rFonts w:ascii="Palatino Linotype" w:hAnsi="Palatino Linotype"/>
-          <w:sz w:val="20"/>
-          <w:szCs w:val="20"/>
-          <w:u w:val="single"/>
-        </w:rPr>
-        <w:t xml:space="preserve">the Theft Diversion Program</w:t>
-      </w:r>
-      <w:r>
-        <w:rPr>
-          <w:rFonts w:ascii="Palatino Linotype" w:hAnsi="Palatino Linotype"/>
+        </w:rPr>
+        <w:t xml:space="preserve">owed, Defendant expressed an ability to pay </w:t>
+      </w:r>
+      <w:r>
+        <w:rPr>
+          <w:rFonts w:ascii="Palatino Linotype" w:hAnsi="Palatino Linotype"/>
+          <w:b/>
           <w:bCs/>
           <w:sz w:val="20"/>
           <w:szCs w:val="20"/>
         </w:rPr>
+        <w:t xml:space="preserve">forthwith</w:t>
+      </w:r>
+      <w:r>
+        <w:rPr>
+          <w:rFonts w:ascii="Palatino Linotype" w:hAnsi="Palatino Linotype"/>
+          <w:sz w:val="20"/>
+          <w:szCs w:val="20"/>
+        </w:rPr>
         <w:t xml:space="preserve">. </w:t>
       </w:r>
-    </w:p>
-    <w:p>
-      <w:pPr>
-        <w:jc w:val="both"/>
-        <w:rPr>
-          <w:rFonts w:ascii="Palatino Linotype" w:hAnsi="Palatino Linotype"/>
-          <w:sz w:val="20"/>
-          <w:szCs w:val="20"/>
-        </w:rPr>
-      </w:pPr>
-      <w:r>
-        <w:rPr>
-          <w:rFonts w:ascii="Palatino Linotype" w:hAnsi="Palatino Linotype"/>
+      <w:bookmarkStart w:id="1" w:name="_Hlk94196527"/>
+      <w:r>
+        <w:rPr>
+          <w:rFonts w:ascii="Palatino Linotype" w:hAnsi="Palatino Linotype"/>
+          <w:sz w:val="20"/>
+          <w:szCs w:val="20"/>
+        </w:rPr>
+        <w:t xml:space="preserve">Absent further order, the Court finds Defendant is able and shall pay</w:t>
+      </w:r>
+      <w:r>
+        <w:rPr>
+          <w:rFonts w:ascii="Palatino Linotype" w:hAnsi="Palatino Linotype"/>
+          <w:sz w:val="20"/>
+          <w:szCs w:val="20"/>
+        </w:rPr>
+        <w:t xml:space="preserve"> the fines </w:t>
+      </w:r>
+      <w:r>
+        <w:rPr>
+          <w:rFonts w:ascii="Palatino Linotype" w:hAnsi="Palatino Linotype"/>
+          <w:b/>
+          <w:bCs/>
           <w:sz w:val="20"/>
           <w:szCs w:val="20"/>
         </w:rPr>
@@ -1840,11 +1745,78 @@
       <w:r>
         <w:rPr>
           <w:rFonts w:ascii="Palatino Linotype" w:hAnsi="Palatino Linotype"/>
+          <w:sz w:val="20"/>
+          <w:szCs w:val="20"/>
+        </w:rPr>
+        <w:t xml:space="preserve">and</w:t>
+      </w:r>
+      <w:proofErr w:type="gramEnd"/>
+      <w:r>
+        <w:rPr>
+          <w:rFonts w:ascii="Palatino Linotype" w:hAnsi="Palatino Linotype"/>
+          <w:sz w:val="20"/>
+          <w:szCs w:val="20"/>
+        </w:rPr>
+        <w:t xml:space="preserve"> costs</w:t>
+      </w:r>
+      <w:r>
+        <w:rPr>
+          <w:rFonts w:ascii="Palatino Linotype" w:hAnsi="Palatino Linotype"/>
+          <w:sz w:val="20"/>
+          <w:szCs w:val="20"/>
+        </w:rPr>
+        <w:t xml:space="preserve"> </w:t>
+      </w:r>
+      <w:r>
+        <w:rPr>
+          <w:rFonts w:ascii="Palatino Linotype" w:hAnsi="Palatino Linotype"/>
+          <w:sz w:val="20"/>
+          <w:szCs w:val="20"/>
+        </w:rPr>
+        <w:t xml:space="preserve">in full by </w:t>
+      </w:r>
+      <w:bookmarkEnd w:id="1"/>
+      <w:r>
+        <w:rPr>
+          <w:rFonts w:ascii="Palatino Linotype" w:hAnsi="Palatino Linotype"/>
+          <w:b/>
           <w:bCs/>
           <w:sz w:val="20"/>
           <w:szCs w:val="20"/>
         </w:rPr>
-        <w:t xml:space="preserve">. </w:t>
+        <w:t xml:space="preserve">February 23, 2022</w:t>
+      </w:r>
+      <w:r>
+        <w:rPr>
+          <w:rFonts w:ascii="Palatino Linotype" w:hAnsi="Palatino Linotype"/>
+          <w:sz w:val="20"/>
+          <w:szCs w:val="20"/>
+        </w:rPr>
+        <w:t xml:space="preserve">.</w:t>
+      </w:r>
+      <w:r>
+        <w:rPr>
+          <w:rFonts w:ascii="Palatino Linotype" w:hAnsi="Palatino Linotype"/>
+          <w:sz w:val="20"/>
+          <w:szCs w:val="20"/>
+        </w:rPr>
+        <w:t xml:space="preserve"> </w:t>
+      </w:r>
+      <w:r>
+        <w:rPr>
+          <w:rFonts w:ascii="Palatino Linotype" w:hAnsi="Palatino Linotype"/>
+          <w:sz w:val="20"/>
+          <w:szCs w:val="20"/>
+        </w:rPr>
+        <w:t xml:space="preserve"/>
+      </w:r>
+      <w:r>
+        <w:rPr>
+          <w:rFonts w:ascii="Palatino Linotype" w:hAnsi="Palatino Linotype"/>
+          <w:sz w:val="20"/>
+          <w:szCs w:val="20"/>
+        </w:rPr>
+        <w:t xml:space="preserve"/>
       </w:r>
       <w:r>
         <w:rPr>
@@ -1922,25 +1894,33 @@
           <w:sz w:val="20"/>
           <w:szCs w:val="20"/>
         </w:rPr>
-        <w:t>Jail Credit.</w:t>
+        <w:t>Jail Credit for Costs and Fines.</w:t>
       </w:r>
       <w:proofErr w:type="gramEnd"/>
       <w:r>
         <w:rPr>
           <w:rFonts w:ascii="Palatino Linotype" w:hAnsi="Palatino Linotype"/>
+          <w:sz w:val="20"/>
+          <w:szCs w:val="20"/>
+        </w:rPr>
+        <w:t xml:space="preserve"> </w:t>
+      </w:r>
+      <w:r>
+        <w:rPr>
+          <w:rFonts w:ascii="Palatino Linotype" w:hAnsi="Palatino Linotype"/>
+          <w:sz w:val="20"/>
+          <w:szCs w:val="20"/>
+        </w:rPr>
+        <w:t xml:space="preserve">Defendant is granted </w:t>
+      </w:r>
+      <w:r>
+        <w:rPr>
+          <w:rFonts w:ascii="Palatino Linotype" w:hAnsi="Palatino Linotype"/>
           <w:b/>
           <w:sz w:val="20"/>
           <w:szCs w:val="20"/>
         </w:rPr>
-        <w:t xml:space="preserve"> </w:t>
-      </w:r>
-      <w:r>
-        <w:rPr>
-          <w:rFonts w:ascii="Palatino Linotype" w:hAnsi="Palatino Linotype"/>
-          <w:sz w:val="20"/>
-          <w:szCs w:val="20"/>
-        </w:rPr>
-        <w:t xml:space="preserve">Defendant is granted </w:t>
+        <w:t xml:space="preserve">credit</w:t>
       </w:r>
       <w:r>
         <w:rPr>
@@ -1949,7 +1929,7 @@
           <w:sz w:val="20"/>
           <w:szCs w:val="20"/>
         </w:rPr>
-        <w:t xml:space="preserve">credit for 2 day</w:t>
+        <w:t xml:space="preserve"> towards costs and fines at $50/day</w:t>
       </w:r>
       <w:r>
         <w:rPr>
@@ -1958,6 +1938,15 @@
           <w:sz w:val="20"/>
           <w:szCs w:val="20"/>
         </w:rPr>
+        <w:t xml:space="preserve"> for 5 day</w:t>
+      </w:r>
+      <w:r>
+        <w:rPr>
+          <w:rFonts w:ascii="Palatino Linotype" w:hAnsi="Palatino Linotype"/>
+          <w:b/>
+          <w:sz w:val="20"/>
+          <w:szCs w:val="20"/>
+        </w:rPr>
         <w:t>(</w:t>
       </w:r>
       <w:r>
@@ -1985,22 +1974,6 @@
           <w:szCs w:val="20"/>
         </w:rPr>
         <w:t xml:space="preserve"> already served in jail.</w:t>
-      </w:r>
-      <w:r>
-        <w:rPr>
-          <w:rFonts w:ascii="Palatino Linotype" w:hAnsi="Palatino Linotype"/>
-          <w:sz w:val="20"/>
-          <w:szCs w:val="20"/>
-        </w:rPr>
-        <w:t xml:space="preserve"> </w:t>
-      </w:r>
-      <w:r>
-        <w:rPr>
-          <w:rFonts w:ascii="Palatino Linotype" w:hAnsi="Palatino Linotype"/>
-          <w:sz w:val="20"/>
-          <w:szCs w:val="20"/>
-        </w:rPr>
-        <w:t xml:space="preserve"/>
       </w:r>
       <w:r>
         <w:rPr>

</xml_diff>

<commit_message>
Toggled hiding of conditions if diversion checked.
</commit_message>
<xml_diff>
--- a/resources/Saved/21CRB01437_Traffic Judgment Entry.docx
+++ b/resources/Saved/21CRB01437_Traffic Judgment Entry.docx
@@ -747,6 +747,161 @@
           <w:szCs w:val="20"/>
         </w:rPr>
       </w:pPr>
+      <w:r>
+        <w:rPr>
+          <w:rFonts w:ascii="Palatino Linotype" w:hAnsi="Palatino Linotype"/>
+          <w:sz w:val="20"/>
+          <w:szCs w:val="20"/>
+        </w:rPr>
+        <w:t xml:space="preserve"/>
+      </w:r>
+      <w:r>
+        <w:rPr>
+          <w:rFonts w:ascii="Palatino Linotype" w:hAnsi="Palatino Linotype"/>
+          <w:sz w:val="20"/>
+          <w:szCs w:val="20"/>
+        </w:rPr>
+        <w:t xml:space="preserve"/>
+        <w:br/>
+        <w:t xml:space="preserve"/>
+      </w:r>
+      <w:proofErr w:type="gramStart"/>
+      <w:r>
+        <w:rPr>
+          <w:rFonts w:ascii="Palatino Linotype" w:hAnsi="Palatino Linotype"/>
+          <w:b/>
+          <w:sz w:val="20"/>
+          <w:szCs w:val="20"/>
+        </w:rPr>
+        <w:t>Diversion.</w:t>
+      </w:r>
+      <w:proofErr w:type="gramEnd"/>
+      <w:r>
+        <w:rPr>
+          <w:rFonts w:ascii="Palatino Linotype" w:hAnsi="Palatino Linotype"/>
+          <w:b/>
+          <w:sz w:val="20"/>
+          <w:szCs w:val="20"/>
+        </w:rPr>
+        <w:t xml:space="preserve"> </w:t>
+      </w:r>
+      <w:r>
+        <w:rPr>
+          <w:rFonts w:ascii="Palatino Linotype" w:hAnsi="Palatino Linotype"/>
+          <w:b/>
+          <w:sz w:val="20"/>
+          <w:szCs w:val="20"/>
+        </w:rPr>
+        <w:t xml:space="preserve"> </w:t>
+      </w:r>
+      <w:r>
+        <w:rPr>
+          <w:rFonts w:ascii="Palatino Linotype" w:hAnsi="Palatino Linotype"/>
+          <w:sz w:val="20"/>
+          <w:szCs w:val="20"/>
+        </w:rPr>
+        <w:t xml:space="preserve">Defendant is eligible for the Theft Diversion Program. The Defendant’s plea and the Court’s findings are set forth in the chart below. The sentence, including any fines, costs and jail days, is SUSPENDED pending Defendant’s completion of the </w:t>
+      </w:r>
+      <w:r>
+        <w:rPr>
+          <w:rFonts w:ascii="Palatino Linotype" w:hAnsi="Palatino Linotype"/>
+          <w:sz w:val="20"/>
+          <w:szCs w:val="20"/>
+        </w:rPr>
+        <w:t xml:space="preserve">Theft Diversion Program</w:t>
+      </w:r>
+      <w:r>
+        <w:rPr>
+          <w:rFonts w:ascii="Palatino Linotype" w:hAnsi="Palatino Linotype"/>
+          <w:sz w:val="20"/>
+          <w:szCs w:val="20"/>
+        </w:rPr>
+        <w:t xml:space="preserve">. Should Defendant fail to complete the terms of the </w:t>
+      </w:r>
+      <w:r>
+        <w:rPr>
+          <w:rFonts w:ascii="Palatino Linotype" w:hAnsi="Palatino Linotype"/>
+          <w:sz w:val="20"/>
+          <w:szCs w:val="20"/>
+        </w:rPr>
+        <w:t xml:space="preserve">Theft Diversion Program</w:t>
+      </w:r>
+      <w:r>
+        <w:rPr>
+          <w:rFonts w:ascii="Palatino Linotype" w:hAnsi="Palatino Linotype"/>
+          <w:sz w:val="20"/>
+          <w:szCs w:val="20"/>
+        </w:rPr>
+        <w:t xml:space="preserve">, the sentence shall apply</w:t>
+      </w:r>
+      <w:r>
+        <w:rPr>
+          <w:rFonts w:ascii="Palatino Linotype" w:hAnsi="Palatino Linotype"/>
+          <w:sz w:val="20"/>
+          <w:szCs w:val="20"/>
+        </w:rPr>
+        <w:t xml:space="preserve"> and Defendant shall pay fines by June 07, 2022</w:t>
+      </w:r>
+      <w:r>
+        <w:rPr>
+          <w:rFonts w:ascii="Palatino Linotype" w:hAnsi="Palatino Linotype"/>
+          <w:sz w:val="20"/>
+          <w:szCs w:val="20"/>
+        </w:rPr>
+        <w:t xml:space="preserve"/>
+      </w:r>
+      <w:r>
+        <w:rPr>
+          <w:rFonts w:ascii="Palatino Linotype" w:hAnsi="Palatino Linotype"/>
+          <w:sz w:val="20"/>
+          <w:szCs w:val="20"/>
+        </w:rPr>
+        <w:t xml:space="preserve"> and shall report to jail on June 03, 2022</w:t>
+      </w:r>
+      <w:r>
+        <w:rPr>
+          <w:rFonts w:ascii="Palatino Linotype" w:hAnsi="Palatino Linotype"/>
+          <w:sz w:val="20"/>
+          <w:szCs w:val="20"/>
+        </w:rPr>
+        <w:t xml:space="preserve"> at 7:00 </w:t>
+      </w:r>
+      <w:proofErr w:type="spellStart"/>
+      <w:r>
+        <w:rPr>
+          <w:rFonts w:ascii="Palatino Linotype" w:hAnsi="Palatino Linotype"/>
+          <w:sz w:val="20"/>
+          <w:szCs w:val="20"/>
+        </w:rPr>
+        <w:t xml:space="preserve">p.m</w:t>
+      </w:r>
+      <w:proofErr w:type="spellEnd"/>
+      <w:r>
+        <w:rPr>
+          <w:rFonts w:ascii="Palatino Linotype" w:hAnsi="Palatino Linotype"/>
+          <w:sz w:val="20"/>
+          <w:szCs w:val="20"/>
+        </w:rPr>
+        <w:t xml:space="preserve"/>
+      </w:r>
+      <w:r>
+        <w:rPr>
+          <w:rFonts w:ascii="Palatino Linotype" w:hAnsi="Palatino Linotype"/>
+          <w:sz w:val="20"/>
+          <w:szCs w:val="20"/>
+        </w:rPr>
+        <w:t>.</w:t>
+      </w:r>
+      <w:r>
+        <w:rPr>
+          <w:rFonts w:ascii="Palatino Linotype" w:hAnsi="Palatino Linotype"/>
+          <w:sz w:val="20"/>
+          <w:szCs w:val="20"/>
+        </w:rPr>
+        <w:t xml:space="preserve"/>
+        <w:br/>
+        <w:t xml:space="preserve"/>
+      </w:r>
       <w:r>
         <w:rPr>
           <w:rFonts w:ascii="Palatino Linotype" w:hAnsi="Palatino Linotype"/>
@@ -1249,107 +1404,6 @@
                 <w:sz w:val="20"/>
                 <w:szCs w:val="20"/>
               </w:rPr>
-              <w:t xml:space="preserve">$ 105</w:t>
-            </w:r>
-          </w:p>
-        </w:tc>
-      </w:tr>
-      <w:tr>
-        <w:trPr>
-          <w:jc w:val="center"/>
-        </w:trPr>
-        <w:tc>
-          <w:tcPr>
-            <w:tcW w:w="2182" w:type="dxa"/>
-          </w:tcPr>
-          <w:p>
-            <w:pPr>
-              <w:tabs>
-                <w:tab w:val="left" w:pos="-1080"/>
-                <w:tab w:val="left" w:pos="-720"/>
-                <w:tab w:val="left" w:pos="0"/>
-                <w:tab w:val="left" w:pos="720"/>
-                <w:tab w:val="left" w:pos="1440"/>
-                <w:tab w:val="left" w:pos="2160"/>
-                <w:tab w:val="left" w:pos="2880"/>
-                <w:tab w:val="left" w:pos="3600"/>
-                <w:tab w:val="left" w:pos="4320"/>
-                <w:tab w:val="left" w:pos="4680"/>
-              </w:tabs>
-              <w:rPr>
-                <w:rFonts w:ascii="Palatino Linotype" w:hAnsi="Palatino Linotype"/>
-                <w:b/>
-                <w:bCs/>
-                <w:sz w:val="20"/>
-                <w:szCs w:val="20"/>
-              </w:rPr>
-            </w:pPr>
-            <w:r>
-              <w:rPr>
-                <w:rFonts w:ascii="Palatino Linotype" w:hAnsi="Palatino Linotype"/>
-                <w:b/>
-                <w:bCs/>
-                <w:sz w:val="20"/>
-                <w:szCs w:val="20"/>
-              </w:rPr>
-              <w:t xml:space="preserve">Fines </w:t>
-            </w:r>
-            <w:r>
-              <w:rPr>
-                <w:rFonts w:ascii="Palatino Linotype" w:hAnsi="Palatino Linotype"/>
-                <w:b/>
-                <w:bCs/>
-                <w:sz w:val="20"/>
-                <w:szCs w:val="20"/>
-              </w:rPr>
-              <w:t>Suspend</w:t>
-            </w:r>
-            <w:r>
-              <w:rPr>
-                <w:rFonts w:ascii="Palatino Linotype" w:hAnsi="Palatino Linotype"/>
-                <w:b/>
-                <w:bCs/>
-                <w:sz w:val="20"/>
-                <w:szCs w:val="20"/>
-              </w:rPr>
-              <w:t>ed</w:t>
-            </w:r>
-          </w:p>
-        </w:tc>
-        <w:tc>
-          <w:tcPr>
-            <w:tcW w:w="3289" w:type="dxa"/>
-          </w:tcPr>
-          <w:p>
-            <w:pPr>
-              <w:tabs>
-                <w:tab w:val="left" w:pos="-1080"/>
-                <w:tab w:val="left" w:pos="-720"/>
-                <w:tab w:val="left" w:pos="0"/>
-                <w:tab w:val="left" w:pos="720"/>
-                <w:tab w:val="left" w:pos="1440"/>
-                <w:tab w:val="left" w:pos="2160"/>
-                <w:tab w:val="left" w:pos="2880"/>
-                <w:tab w:val="left" w:pos="3600"/>
-                <w:tab w:val="left" w:pos="4320"/>
-                <w:tab w:val="left" w:pos="4680"/>
-              </w:tabs>
-              <w:rPr>
-                <w:rFonts w:ascii="Palatino Linotype" w:hAnsi="Palatino Linotype"/>
-                <w:b/>
-                <w:bCs/>
-                <w:sz w:val="20"/>
-                <w:szCs w:val="20"/>
-              </w:rPr>
-            </w:pPr>
-            <w:r>
-              <w:rPr>
-                <w:rFonts w:ascii="Palatino Linotype" w:hAnsi="Palatino Linotype"/>
-                <w:b/>
-                <w:bCs/>
-                <w:sz w:val="20"/>
-                <w:szCs w:val="20"/>
-              </w:rPr>
               <w:t xml:space="preserve">$ 50</w:t>
             </w:r>
           </w:p>
@@ -1393,6 +1447,107 @@
                 <w:sz w:val="20"/>
                 <w:szCs w:val="20"/>
               </w:rPr>
+              <w:t xml:space="preserve">Fines </w:t>
+            </w:r>
+            <w:r>
+              <w:rPr>
+                <w:rFonts w:ascii="Palatino Linotype" w:hAnsi="Palatino Linotype"/>
+                <w:b/>
+                <w:bCs/>
+                <w:sz w:val="20"/>
+                <w:szCs w:val="20"/>
+              </w:rPr>
+              <w:t>Suspend</w:t>
+            </w:r>
+            <w:r>
+              <w:rPr>
+                <w:rFonts w:ascii="Palatino Linotype" w:hAnsi="Palatino Linotype"/>
+                <w:b/>
+                <w:bCs/>
+                <w:sz w:val="20"/>
+                <w:szCs w:val="20"/>
+              </w:rPr>
+              <w:t>ed</w:t>
+            </w:r>
+          </w:p>
+        </w:tc>
+        <w:tc>
+          <w:tcPr>
+            <w:tcW w:w="3289" w:type="dxa"/>
+          </w:tcPr>
+          <w:p>
+            <w:pPr>
+              <w:tabs>
+                <w:tab w:val="left" w:pos="-1080"/>
+                <w:tab w:val="left" w:pos="-720"/>
+                <w:tab w:val="left" w:pos="0"/>
+                <w:tab w:val="left" w:pos="720"/>
+                <w:tab w:val="left" w:pos="1440"/>
+                <w:tab w:val="left" w:pos="2160"/>
+                <w:tab w:val="left" w:pos="2880"/>
+                <w:tab w:val="left" w:pos="3600"/>
+                <w:tab w:val="left" w:pos="4320"/>
+                <w:tab w:val="left" w:pos="4680"/>
+              </w:tabs>
+              <w:rPr>
+                <w:rFonts w:ascii="Palatino Linotype" w:hAnsi="Palatino Linotype"/>
+                <w:b/>
+                <w:bCs/>
+                <w:sz w:val="20"/>
+                <w:szCs w:val="20"/>
+              </w:rPr>
+            </w:pPr>
+            <w:r>
+              <w:rPr>
+                <w:rFonts w:ascii="Palatino Linotype" w:hAnsi="Palatino Linotype"/>
+                <w:b/>
+                <w:bCs/>
+                <w:sz w:val="20"/>
+                <w:szCs w:val="20"/>
+              </w:rPr>
+              <w:t xml:space="preserve">$ 25</w:t>
+            </w:r>
+          </w:p>
+        </w:tc>
+      </w:tr>
+      <w:tr>
+        <w:trPr>
+          <w:jc w:val="center"/>
+        </w:trPr>
+        <w:tc>
+          <w:tcPr>
+            <w:tcW w:w="2182" w:type="dxa"/>
+          </w:tcPr>
+          <w:p>
+            <w:pPr>
+              <w:tabs>
+                <w:tab w:val="left" w:pos="-1080"/>
+                <w:tab w:val="left" w:pos="-720"/>
+                <w:tab w:val="left" w:pos="0"/>
+                <w:tab w:val="left" w:pos="720"/>
+                <w:tab w:val="left" w:pos="1440"/>
+                <w:tab w:val="left" w:pos="2160"/>
+                <w:tab w:val="left" w:pos="2880"/>
+                <w:tab w:val="left" w:pos="3600"/>
+                <w:tab w:val="left" w:pos="4320"/>
+                <w:tab w:val="left" w:pos="4680"/>
+              </w:tabs>
+              <w:rPr>
+                <w:rFonts w:ascii="Palatino Linotype" w:hAnsi="Palatino Linotype"/>
+                <w:b/>
+                <w:bCs/>
+                <w:sz w:val="20"/>
+                <w:szCs w:val="20"/>
+              </w:rPr>
+            </w:pPr>
+            <w:r>
+              <w:rPr>
+                <w:rFonts w:ascii="Palatino Linotype" w:hAnsi="Palatino Linotype"/>
+                <w:b/>
+                <w:bCs/>
+                <w:sz w:val="20"/>
+                <w:szCs w:val="20"/>
+              </w:rPr>
               <w:t>Jail Days</w:t>
             </w:r>
           </w:p>
@@ -1532,7 +1687,7 @@
                 <w:sz w:val="20"/>
                 <w:szCs w:val="20"/>
               </w:rPr>
-              <w:t xml:space="preserve">5</w:t>
+              <w:t xml:space="preserve">None</w:t>
             </w:r>
           </w:p>
         </w:tc>
@@ -1619,6 +1774,59 @@
         </w:rPr>
         <w:t xml:space="preserve"/>
       </w:r>
+      <w:r>
+        <w:rPr>
+          <w:rFonts w:ascii="Palatino Linotype" w:hAnsi="Palatino Linotype"/>
+          <w:sz w:val="20"/>
+          <w:szCs w:val="20"/>
+          <w:u w:val="single"/>
+        </w:rPr>
+        <w:t xml:space="preserve">,</w:t>
+      </w:r>
+      <w:r>
+        <w:rPr>
+          <w:rFonts w:ascii="Palatino Linotype" w:hAnsi="Palatino Linotype"/>
+          <w:sz w:val="20"/>
+          <w:szCs w:val="20"/>
+          <w:u w:val="single"/>
+        </w:rPr>
+        <w:t xml:space="preserve"> </w:t>
+      </w:r>
+      <w:r>
+        <w:rPr>
+          <w:rFonts w:ascii="Palatino Linotype" w:hAnsi="Palatino Linotype"/>
+          <w:sz w:val="20"/>
+          <w:szCs w:val="20"/>
+          <w:u w:val="single"/>
+        </w:rPr>
+        <w:t xml:space="preserve">but Defendant does not owe the court costs if he/she successfully completes </w:t>
+      </w:r>
+      <w:r>
+        <w:rPr>
+          <w:rFonts w:ascii="Palatino Linotype" w:hAnsi="Palatino Linotype"/>
+          <w:sz w:val="20"/>
+          <w:szCs w:val="20"/>
+          <w:u w:val="single"/>
+        </w:rPr>
+        <w:t xml:space="preserve">the Theft Diversion Program</w:t>
+      </w:r>
+      <w:r>
+        <w:rPr>
+          <w:rFonts w:ascii="Palatino Linotype" w:hAnsi="Palatino Linotype"/>
+          <w:bCs/>
+          <w:sz w:val="20"/>
+          <w:szCs w:val="20"/>
+        </w:rPr>
+        <w:t xml:space="preserve">. </w:t>
+      </w:r>
+      <w:r>
+        <w:rPr>
+          <w:rFonts w:ascii="Palatino Linotype" w:hAnsi="Palatino Linotype"/>
+          <w:sz w:val="20"/>
+          <w:szCs w:val="20"/>
+        </w:rPr>
+        <w:t xml:space="preserve"/>
+      </w:r>
       <w:bookmarkStart w:id="0" w:name="_GoBack"/>
       <w:bookmarkEnd w:id="0"/>
       <w:r>
@@ -1644,24 +1852,6 @@
           <w:sz w:val="20"/>
           <w:szCs w:val="20"/>
         </w:rPr>
-        <w:t xml:space="preserve">Having</w:t>
-      </w:r>
-      <w:r>
-        <w:rPr>
-          <w:rFonts w:ascii="Palatino Linotype" w:hAnsi="Palatino Linotype"/>
-          <w:sz w:val="20"/>
-          <w:szCs w:val="20"/>
-        </w:rPr>
-        <w:t xml:space="preserve"> been informed of the fines </w:t>
-      </w:r>
-      <w:r>
-        <w:rPr>
-          <w:rFonts w:ascii="Palatino Linotype" w:hAnsi="Palatino Linotype"/>
-          <w:b/>
-          <w:bCs/>
-          <w:sz w:val="20"/>
-          <w:szCs w:val="20"/>
-        </w:rPr>
         <w:t xml:space="preserve"/>
       </w:r>
       <w:r>
@@ -1670,76 +1860,6 @@
           <w:sz w:val="20"/>
           <w:szCs w:val="20"/>
         </w:rPr>
-        <w:t xml:space="preserve">and</w:t>
-      </w:r>
-      <w:proofErr w:type="gramEnd"/>
-      <w:r>
-        <w:rPr>
-          <w:rFonts w:ascii="Palatino Linotype" w:hAnsi="Palatino Linotype"/>
-          <w:sz w:val="20"/>
-          <w:szCs w:val="20"/>
-        </w:rPr>
-        <w:t xml:space="preserve"> costs</w:t>
-      </w:r>
-      <w:r>
-        <w:rPr>
-          <w:rFonts w:ascii="Palatino Linotype" w:hAnsi="Palatino Linotype"/>
-          <w:sz w:val="20"/>
-          <w:szCs w:val="20"/>
-        </w:rPr>
-        <w:t xml:space="preserve"> </w:t>
-      </w:r>
-      <w:r>
-        <w:rPr>
-          <w:rFonts w:ascii="Palatino Linotype" w:hAnsi="Palatino Linotype"/>
-          <w:sz w:val="20"/>
-          <w:szCs w:val="20"/>
-        </w:rPr>
-        <w:t xml:space="preserve">owed, Defendant expressed an ability to pay </w:t>
-      </w:r>
-      <w:r>
-        <w:rPr>
-          <w:rFonts w:ascii="Palatino Linotype" w:hAnsi="Palatino Linotype"/>
-          <w:b/>
-          <w:bCs/>
-          <w:sz w:val="20"/>
-          <w:szCs w:val="20"/>
-        </w:rPr>
-        <w:t xml:space="preserve">forthwith</w:t>
-      </w:r>
-      <w:r>
-        <w:rPr>
-          <w:rFonts w:ascii="Palatino Linotype" w:hAnsi="Palatino Linotype"/>
-          <w:sz w:val="20"/>
-          <w:szCs w:val="20"/>
-        </w:rPr>
-        <w:t xml:space="preserve">. </w:t>
-      </w:r>
-      <w:bookmarkStart w:id="1" w:name="_Hlk94196527"/>
-      <w:r>
-        <w:rPr>
-          <w:rFonts w:ascii="Palatino Linotype" w:hAnsi="Palatino Linotype"/>
-          <w:sz w:val="20"/>
-          <w:szCs w:val="20"/>
-        </w:rPr>
-        <w:t xml:space="preserve">Absent further order, the Court finds Defendant is able and shall pay</w:t>
-      </w:r>
-      <w:r>
-        <w:rPr>
-          <w:rFonts w:ascii="Palatino Linotype" w:hAnsi="Palatino Linotype"/>
-          <w:sz w:val="20"/>
-          <w:szCs w:val="20"/>
-        </w:rPr>
-        <w:t xml:space="preserve"> the fines </w:t>
-      </w:r>
-      <w:r>
-        <w:rPr>
-          <w:rFonts w:ascii="Palatino Linotype" w:hAnsi="Palatino Linotype"/>
-          <w:b/>
-          <w:bCs/>
-          <w:sz w:val="20"/>
-          <w:szCs w:val="20"/>
-        </w:rPr>
         <w:t xml:space="preserve"/>
       </w:r>
       <w:r>
@@ -1748,66 +1868,6 @@
           <w:sz w:val="20"/>
           <w:szCs w:val="20"/>
         </w:rPr>
-        <w:t xml:space="preserve">and</w:t>
-      </w:r>
-      <w:proofErr w:type="gramEnd"/>
-      <w:r>
-        <w:rPr>
-          <w:rFonts w:ascii="Palatino Linotype" w:hAnsi="Palatino Linotype"/>
-          <w:sz w:val="20"/>
-          <w:szCs w:val="20"/>
-        </w:rPr>
-        <w:t xml:space="preserve"> costs</w:t>
-      </w:r>
-      <w:r>
-        <w:rPr>
-          <w:rFonts w:ascii="Palatino Linotype" w:hAnsi="Palatino Linotype"/>
-          <w:sz w:val="20"/>
-          <w:szCs w:val="20"/>
-        </w:rPr>
-        <w:t xml:space="preserve"> </w:t>
-      </w:r>
-      <w:r>
-        <w:rPr>
-          <w:rFonts w:ascii="Palatino Linotype" w:hAnsi="Palatino Linotype"/>
-          <w:sz w:val="20"/>
-          <w:szCs w:val="20"/>
-        </w:rPr>
-        <w:t xml:space="preserve">in full by </w:t>
-      </w:r>
-      <w:bookmarkEnd w:id="1"/>
-      <w:r>
-        <w:rPr>
-          <w:rFonts w:ascii="Palatino Linotype" w:hAnsi="Palatino Linotype"/>
-          <w:b/>
-          <w:bCs/>
-          <w:sz w:val="20"/>
-          <w:szCs w:val="20"/>
-        </w:rPr>
-        <w:t xml:space="preserve">February 23, 2022</w:t>
-      </w:r>
-      <w:r>
-        <w:rPr>
-          <w:rFonts w:ascii="Palatino Linotype" w:hAnsi="Palatino Linotype"/>
-          <w:sz w:val="20"/>
-          <w:szCs w:val="20"/>
-        </w:rPr>
-        <w:t xml:space="preserve">.</w:t>
-      </w:r>
-      <w:r>
-        <w:rPr>
-          <w:rFonts w:ascii="Palatino Linotype" w:hAnsi="Palatino Linotype"/>
-          <w:sz w:val="20"/>
-          <w:szCs w:val="20"/>
-        </w:rPr>
-        <w:t xml:space="preserve"> </w:t>
-      </w:r>
-      <w:r>
-        <w:rPr>
-          <w:rFonts w:ascii="Palatino Linotype" w:hAnsi="Palatino Linotype"/>
-          <w:sz w:val="20"/>
-          <w:szCs w:val="20"/>
-        </w:rPr>
         <w:t xml:space="preserve"/>
       </w:r>
       <w:r>
@@ -1825,155 +1885,6 @@
           <w:szCs w:val="20"/>
         </w:rPr>
         <w:t xml:space="preserve"/>
-      </w:r>
-      <w:r>
-        <w:rPr>
-          <w:rFonts w:ascii="Palatino Linotype" w:hAnsi="Palatino Linotype"/>
-          <w:sz w:val="20"/>
-          <w:szCs w:val="20"/>
-        </w:rPr>
-        <w:t xml:space="preserve"/>
-      </w:r>
-      <w:r>
-        <w:rPr>
-          <w:rFonts w:ascii="Palatino Linotype" w:hAnsi="Palatino Linotype"/>
-          <w:sz w:val="20"/>
-          <w:szCs w:val="20"/>
-        </w:rPr>
-        <w:t xml:space="preserve"/>
-      </w:r>
-      <w:r>
-        <w:rPr>
-          <w:rFonts w:ascii="Palatino Linotype" w:hAnsi="Palatino Linotype"/>
-          <w:sz w:val="20"/>
-          <w:szCs w:val="20"/>
-        </w:rPr>
-        <w:t xml:space="preserve"/>
-      </w:r>
-      <w:r>
-        <w:rPr>
-          <w:rFonts w:ascii="Palatino Linotype" w:hAnsi="Palatino Linotype"/>
-          <w:sz w:val="20"/>
-          <w:szCs w:val="20"/>
-        </w:rPr>
-        <w:t xml:space="preserve"/>
-      </w:r>
-      <w:r>
-        <w:rPr>
-          <w:rFonts w:ascii="Palatino Linotype" w:hAnsi="Palatino Linotype"/>
-          <w:sz w:val="20"/>
-          <w:szCs w:val="20"/>
-        </w:rPr>
-        <w:t xml:space="preserve"/>
-      </w:r>
-      <w:r>
-        <w:rPr>
-          <w:rFonts w:ascii="Palatino Linotype" w:hAnsi="Palatino Linotype"/>
-          <w:sz w:val="20"/>
-          <w:szCs w:val="20"/>
-        </w:rPr>
-        <w:t xml:space="preserve"/>
-        <w:br/>
-        <w:t xml:space="preserve"/>
-      </w:r>
-    </w:p>
-    <w:p>
-      <w:pPr>
-        <w:jc w:val="both"/>
-        <w:rPr>
-          <w:rFonts w:ascii="Palatino Linotype" w:hAnsi="Palatino Linotype"/>
-          <w:sz w:val="20"/>
-          <w:szCs w:val="20"/>
-        </w:rPr>
-      </w:pPr>
-      <w:proofErr w:type="gramStart"/>
-      <w:r>
-        <w:rPr>
-          <w:rFonts w:ascii="Palatino Linotype" w:hAnsi="Palatino Linotype"/>
-          <w:b/>
-          <w:sz w:val="20"/>
-          <w:szCs w:val="20"/>
-        </w:rPr>
-        <w:t>Jail Credit for Costs and Fines.</w:t>
-      </w:r>
-      <w:proofErr w:type="gramEnd"/>
-      <w:r>
-        <w:rPr>
-          <w:rFonts w:ascii="Palatino Linotype" w:hAnsi="Palatino Linotype"/>
-          <w:sz w:val="20"/>
-          <w:szCs w:val="20"/>
-        </w:rPr>
-        <w:t xml:space="preserve"> </w:t>
-      </w:r>
-      <w:r>
-        <w:rPr>
-          <w:rFonts w:ascii="Palatino Linotype" w:hAnsi="Palatino Linotype"/>
-          <w:sz w:val="20"/>
-          <w:szCs w:val="20"/>
-        </w:rPr>
-        <w:t xml:space="preserve">Defendant is granted </w:t>
-      </w:r>
-      <w:r>
-        <w:rPr>
-          <w:rFonts w:ascii="Palatino Linotype" w:hAnsi="Palatino Linotype"/>
-          <w:b/>
-          <w:sz w:val="20"/>
-          <w:szCs w:val="20"/>
-        </w:rPr>
-        <w:t xml:space="preserve">credit</w:t>
-      </w:r>
-      <w:r>
-        <w:rPr>
-          <w:rFonts w:ascii="Palatino Linotype" w:hAnsi="Palatino Linotype"/>
-          <w:b/>
-          <w:sz w:val="20"/>
-          <w:szCs w:val="20"/>
-        </w:rPr>
-        <w:t xml:space="preserve"> towards costs and fines at $50/day</w:t>
-      </w:r>
-      <w:r>
-        <w:rPr>
-          <w:rFonts w:ascii="Palatino Linotype" w:hAnsi="Palatino Linotype"/>
-          <w:b/>
-          <w:sz w:val="20"/>
-          <w:szCs w:val="20"/>
-        </w:rPr>
-        <w:t xml:space="preserve"> for 5 day</w:t>
-      </w:r>
-      <w:r>
-        <w:rPr>
-          <w:rFonts w:ascii="Palatino Linotype" w:hAnsi="Palatino Linotype"/>
-          <w:b/>
-          <w:sz w:val="20"/>
-          <w:szCs w:val="20"/>
-        </w:rPr>
-        <w:t>(</w:t>
-      </w:r>
-      <w:r>
-        <w:rPr>
-          <w:rFonts w:ascii="Palatino Linotype" w:hAnsi="Palatino Linotype"/>
-          <w:b/>
-          <w:sz w:val="20"/>
-          <w:szCs w:val="20"/>
-        </w:rPr>
-        <w:t>s</w:t>
-      </w:r>
-      <w:r>
-        <w:rPr>
-          <w:rFonts w:ascii="Palatino Linotype" w:hAnsi="Palatino Linotype"/>
-          <w:b/>
-          <w:sz w:val="20"/>
-          <w:szCs w:val="20"/>
-        </w:rPr>
-        <w:t xml:space="preserve">)</w:t>
-      </w:r>
-      <w:r>
-        <w:rPr>
-          <w:rFonts w:ascii="Palatino Linotype" w:hAnsi="Palatino Linotype"/>
-          <w:sz w:val="20"/>
-          <w:szCs w:val="20"/>
-        </w:rPr>
-        <w:t xml:space="preserve"> already served in jail.</w:t>
       </w:r>
       <w:r>
         <w:rPr>

</xml_diff>

<commit_message>
Added court costs to diversion paragraph on jail template.
</commit_message>
<xml_diff>
--- a/resources/Saved/21CRB01437_Traffic Judgment Entry.docx
+++ b/resources/Saved/21CRB01437_Traffic Judgment Entry.docx
@@ -747,6 +747,127 @@
           <w:szCs w:val="20"/>
         </w:rPr>
       </w:pPr>
+      <w:r>
+        <w:rPr>
+          <w:rFonts w:ascii="Palatino Linotype" w:hAnsi="Palatino Linotype"/>
+          <w:sz w:val="20"/>
+          <w:szCs w:val="20"/>
+        </w:rPr>
+        <w:t xml:space="preserve"/>
+      </w:r>
+      <w:r>
+        <w:rPr>
+          <w:rFonts w:ascii="Palatino Linotype" w:hAnsi="Palatino Linotype"/>
+          <w:sz w:val="20"/>
+          <w:szCs w:val="20"/>
+        </w:rPr>
+        <w:t xml:space="preserve"/>
+        <w:br/>
+        <w:t xml:space="preserve"/>
+      </w:r>
+      <w:proofErr w:type="gramStart"/>
+      <w:r>
+        <w:rPr>
+          <w:rFonts w:ascii="Palatino Linotype" w:hAnsi="Palatino Linotype"/>
+          <w:b/>
+          <w:sz w:val="20"/>
+          <w:szCs w:val="20"/>
+        </w:rPr>
+        <w:t>Diversion.</w:t>
+      </w:r>
+      <w:proofErr w:type="gramEnd"/>
+      <w:r>
+        <w:rPr>
+          <w:rFonts w:ascii="Palatino Linotype" w:hAnsi="Palatino Linotype"/>
+          <w:b/>
+          <w:sz w:val="20"/>
+          <w:szCs w:val="20"/>
+        </w:rPr>
+        <w:t xml:space="preserve"> </w:t>
+      </w:r>
+      <w:r>
+        <w:rPr>
+          <w:rFonts w:ascii="Palatino Linotype" w:hAnsi="Palatino Linotype"/>
+          <w:b/>
+          <w:sz w:val="20"/>
+          <w:szCs w:val="20"/>
+        </w:rPr>
+        <w:t xml:space="preserve"> </w:t>
+      </w:r>
+      <w:r>
+        <w:rPr>
+          <w:rFonts w:ascii="Palatino Linotype" w:hAnsi="Palatino Linotype"/>
+          <w:sz w:val="20"/>
+          <w:szCs w:val="20"/>
+        </w:rPr>
+        <w:t xml:space="preserve">Defendant is eligible for the Marijuana Diversion Program. The Defendant’s plea and the Court’s findings are set forth in the chart below. The sentence, including any fines, costs and jail days, is SUSPENDED pending Defendant’s completion of the </w:t>
+      </w:r>
+      <w:r>
+        <w:rPr>
+          <w:rFonts w:ascii="Palatino Linotype" w:hAnsi="Palatino Linotype"/>
+          <w:sz w:val="20"/>
+          <w:szCs w:val="20"/>
+        </w:rPr>
+        <w:t xml:space="preserve">Marijuana Diversion Program</w:t>
+      </w:r>
+      <w:r>
+        <w:rPr>
+          <w:rFonts w:ascii="Palatino Linotype" w:hAnsi="Palatino Linotype"/>
+          <w:sz w:val="20"/>
+          <w:szCs w:val="20"/>
+        </w:rPr>
+        <w:t xml:space="preserve">. Should Defendant fail to complete the terms of the </w:t>
+      </w:r>
+      <w:r>
+        <w:rPr>
+          <w:rFonts w:ascii="Palatino Linotype" w:hAnsi="Palatino Linotype"/>
+          <w:sz w:val="20"/>
+          <w:szCs w:val="20"/>
+        </w:rPr>
+        <w:t xml:space="preserve">Marijuana Diversion Program</w:t>
+      </w:r>
+      <w:r>
+        <w:rPr>
+          <w:rFonts w:ascii="Palatino Linotype" w:hAnsi="Palatino Linotype"/>
+          <w:sz w:val="20"/>
+          <w:szCs w:val="20"/>
+        </w:rPr>
+        <w:t xml:space="preserve">, the sentence shall apply</w:t>
+      </w:r>
+      <w:r>
+        <w:rPr>
+          <w:rFonts w:ascii="Palatino Linotype" w:hAnsi="Palatino Linotype"/>
+          <w:sz w:val="20"/>
+          <w:szCs w:val="20"/>
+        </w:rPr>
+        <w:t xml:space="preserve"> and Defendant shall pay fines by June 07, 2022</w:t>
+      </w:r>
+      <w:r>
+        <w:rPr>
+          <w:rFonts w:ascii="Palatino Linotype" w:hAnsi="Palatino Linotype"/>
+          <w:sz w:val="20"/>
+          <w:szCs w:val="20"/>
+        </w:rPr>
+        <w:t xml:space="preserve"/>
+      </w:r>
+      <w:r>
+        <w:rPr>
+          <w:rFonts w:ascii="Palatino Linotype" w:hAnsi="Palatino Linotype"/>
+          <w:sz w:val="20"/>
+          <w:szCs w:val="20"/>
+        </w:rPr>
+        <w:t>.</w:t>
+      </w:r>
+      <w:r>
+        <w:rPr>
+          <w:rFonts w:ascii="Palatino Linotype" w:hAnsi="Palatino Linotype"/>
+          <w:sz w:val="20"/>
+          <w:szCs w:val="20"/>
+        </w:rPr>
+        <w:t xml:space="preserve"/>
+        <w:br/>
+        <w:t xml:space="preserve"/>
+      </w:r>
       <w:r>
         <w:rPr>
           <w:rFonts w:ascii="Palatino Linotype" w:hAnsi="Palatino Linotype"/>
@@ -1532,7 +1653,7 @@
                 <w:sz w:val="20"/>
                 <w:szCs w:val="20"/>
               </w:rPr>
-              <w:t xml:space="preserve">5</w:t>
+              <w:t xml:space="preserve">None</w:t>
             </w:r>
           </w:p>
         </w:tc>
@@ -1618,6 +1739,78 @@
           <w:sz w:val="20"/>
           <w:szCs w:val="20"/>
         </w:rPr>
+        <w:t xml:space="preserve"/>
+      </w:r>
+      <w:r>
+        <w:rPr>
+          <w:rFonts w:ascii="Palatino Linotype" w:hAnsi="Palatino Linotype"/>
+          <w:sz w:val="20"/>
+          <w:szCs w:val="20"/>
+          <w:u w:val="single"/>
+        </w:rPr>
+        <w:t>,</w:t>
+      </w:r>
+      <w:r>
+        <w:rPr>
+          <w:rFonts w:ascii="Palatino Linotype" w:hAnsi="Palatino Linotype"/>
+          <w:sz w:val="20"/>
+          <w:szCs w:val="20"/>
+          <w:u w:val="single"/>
+        </w:rPr>
+        <w:t xml:space="preserve"> </w:t>
+      </w:r>
+      <w:r>
+        <w:rPr>
+          <w:rFonts w:ascii="Palatino Linotype" w:hAnsi="Palatino Linotype"/>
+          <w:sz w:val="20"/>
+          <w:szCs w:val="20"/>
+          <w:u w:val="single"/>
+        </w:rPr>
+        <w:t xml:space="preserve">but Defendant </w:t>
+      </w:r>
+      <w:r>
+        <w:rPr>
+          <w:rFonts w:ascii="Palatino Linotype" w:hAnsi="Palatino Linotype"/>
+          <w:sz w:val="20"/>
+          <w:szCs w:val="20"/>
+          <w:u w:val="single"/>
+        </w:rPr>
+        <w:t>does not owe the court costs if</w:t>
+      </w:r>
+      <w:r>
+        <w:rPr>
+          <w:rFonts w:ascii="Palatino Linotype" w:hAnsi="Palatino Linotype"/>
+          <w:sz w:val="20"/>
+          <w:szCs w:val="20"/>
+          <w:u w:val="single"/>
+        </w:rPr>
+        <w:t xml:space="preserve"> </w:t>
+      </w:r>
+      <w:r>
+        <w:rPr>
+          <w:rFonts w:ascii="Palatino Linotype" w:hAnsi="Palatino Linotype"/>
+          <w:sz w:val="20"/>
+          <w:szCs w:val="20"/>
+          <w:u w:val="single"/>
+        </w:rPr>
+        <w:t xml:space="preserve">the Marijuana Diversion Program</w:t>
+      </w:r>
+      <w:r>
+        <w:rPr>
+          <w:rFonts w:ascii="Palatino Linotype" w:hAnsi="Palatino Linotype"/>
+          <w:sz w:val="20"/>
+          <w:szCs w:val="20"/>
+          <w:u w:val="single"/>
+        </w:rPr>
+        <w:t xml:space="preserve"> is successfully completed</w:t>
+      </w:r>
+      <w:r>
+        <w:rPr>
+          <w:rFonts w:ascii="Palatino Linotype" w:hAnsi="Palatino Linotype"/>
+          <w:bCs/>
+          <w:sz w:val="20"/>
+          <w:szCs w:val="20"/>
+        </w:rPr>
         <w:t xml:space="preserve">. </w:t>
       </w:r>
       <w:r>
@@ -1651,24 +1844,6 @@
           <w:sz w:val="20"/>
           <w:szCs w:val="20"/>
         </w:rPr>
-        <w:t xml:space="preserve">Having</w:t>
-      </w:r>
-      <w:r>
-        <w:rPr>
-          <w:rFonts w:ascii="Palatino Linotype" w:hAnsi="Palatino Linotype"/>
-          <w:sz w:val="20"/>
-          <w:szCs w:val="20"/>
-        </w:rPr>
-        <w:t xml:space="preserve"> been informed of the fines </w:t>
-      </w:r>
-      <w:r>
-        <w:rPr>
-          <w:rFonts w:ascii="Palatino Linotype" w:hAnsi="Palatino Linotype"/>
-          <w:b/>
-          <w:bCs/>
-          <w:sz w:val="20"/>
-          <w:szCs w:val="20"/>
-        </w:rPr>
         <w:t xml:space="preserve"/>
       </w:r>
       <w:r>
@@ -1677,76 +1852,6 @@
           <w:sz w:val="20"/>
           <w:szCs w:val="20"/>
         </w:rPr>
-        <w:t xml:space="preserve">and</w:t>
-      </w:r>
-      <w:proofErr w:type="gramEnd"/>
-      <w:r>
-        <w:rPr>
-          <w:rFonts w:ascii="Palatino Linotype" w:hAnsi="Palatino Linotype"/>
-          <w:sz w:val="20"/>
-          <w:szCs w:val="20"/>
-        </w:rPr>
-        <w:t xml:space="preserve"> costs</w:t>
-      </w:r>
-      <w:r>
-        <w:rPr>
-          <w:rFonts w:ascii="Palatino Linotype" w:hAnsi="Palatino Linotype"/>
-          <w:sz w:val="20"/>
-          <w:szCs w:val="20"/>
-        </w:rPr>
-        <w:t xml:space="preserve"> </w:t>
-      </w:r>
-      <w:r>
-        <w:rPr>
-          <w:rFonts w:ascii="Palatino Linotype" w:hAnsi="Palatino Linotype"/>
-          <w:sz w:val="20"/>
-          <w:szCs w:val="20"/>
-        </w:rPr>
-        <w:t xml:space="preserve">owed, Defendant expressed an ability to pay </w:t>
-      </w:r>
-      <w:r>
-        <w:rPr>
-          <w:rFonts w:ascii="Palatino Linotype" w:hAnsi="Palatino Linotype"/>
-          <w:b/>
-          <w:bCs/>
-          <w:sz w:val="20"/>
-          <w:szCs w:val="20"/>
-        </w:rPr>
-        <w:t xml:space="preserve">forthwith</w:t>
-      </w:r>
-      <w:r>
-        <w:rPr>
-          <w:rFonts w:ascii="Palatino Linotype" w:hAnsi="Palatino Linotype"/>
-          <w:sz w:val="20"/>
-          <w:szCs w:val="20"/>
-        </w:rPr>
-        <w:t xml:space="preserve">. </w:t>
-      </w:r>
-      <w:bookmarkStart w:id="1" w:name="_Hlk94196527"/>
-      <w:r>
-        <w:rPr>
-          <w:rFonts w:ascii="Palatino Linotype" w:hAnsi="Palatino Linotype"/>
-          <w:sz w:val="20"/>
-          <w:szCs w:val="20"/>
-        </w:rPr>
-        <w:t xml:space="preserve">Absent further order, the Court finds Defendant is able and shall pay</w:t>
-      </w:r>
-      <w:r>
-        <w:rPr>
-          <w:rFonts w:ascii="Palatino Linotype" w:hAnsi="Palatino Linotype"/>
-          <w:sz w:val="20"/>
-          <w:szCs w:val="20"/>
-        </w:rPr>
-        <w:t xml:space="preserve"> the fines </w:t>
-      </w:r>
-      <w:r>
-        <w:rPr>
-          <w:rFonts w:ascii="Palatino Linotype" w:hAnsi="Palatino Linotype"/>
-          <w:b/>
-          <w:bCs/>
-          <w:sz w:val="20"/>
-          <w:szCs w:val="20"/>
-        </w:rPr>
         <w:t xml:space="preserve"/>
       </w:r>
       <w:r>
@@ -1755,66 +1860,6 @@
           <w:sz w:val="20"/>
           <w:szCs w:val="20"/>
         </w:rPr>
-        <w:t xml:space="preserve">and</w:t>
-      </w:r>
-      <w:proofErr w:type="gramEnd"/>
-      <w:r>
-        <w:rPr>
-          <w:rFonts w:ascii="Palatino Linotype" w:hAnsi="Palatino Linotype"/>
-          <w:sz w:val="20"/>
-          <w:szCs w:val="20"/>
-        </w:rPr>
-        <w:t xml:space="preserve"> costs</w:t>
-      </w:r>
-      <w:r>
-        <w:rPr>
-          <w:rFonts w:ascii="Palatino Linotype" w:hAnsi="Palatino Linotype"/>
-          <w:sz w:val="20"/>
-          <w:szCs w:val="20"/>
-        </w:rPr>
-        <w:t xml:space="preserve"> </w:t>
-      </w:r>
-      <w:r>
-        <w:rPr>
-          <w:rFonts w:ascii="Palatino Linotype" w:hAnsi="Palatino Linotype"/>
-          <w:sz w:val="20"/>
-          <w:szCs w:val="20"/>
-        </w:rPr>
-        <w:t xml:space="preserve">in full by </w:t>
-      </w:r>
-      <w:bookmarkEnd w:id="1"/>
-      <w:r>
-        <w:rPr>
-          <w:rFonts w:ascii="Palatino Linotype" w:hAnsi="Palatino Linotype"/>
-          <w:b/>
-          <w:bCs/>
-          <w:sz w:val="20"/>
-          <w:szCs w:val="20"/>
-        </w:rPr>
-        <w:t xml:space="preserve">February 24, 2022</w:t>
-      </w:r>
-      <w:r>
-        <w:rPr>
-          <w:rFonts w:ascii="Palatino Linotype" w:hAnsi="Palatino Linotype"/>
-          <w:sz w:val="20"/>
-          <w:szCs w:val="20"/>
-        </w:rPr>
-        <w:t xml:space="preserve">.</w:t>
-      </w:r>
-      <w:r>
-        <w:rPr>
-          <w:rFonts w:ascii="Palatino Linotype" w:hAnsi="Palatino Linotype"/>
-          <w:sz w:val="20"/>
-          <w:szCs w:val="20"/>
-        </w:rPr>
-        <w:t xml:space="preserve"> </w:t>
-      </w:r>
-      <w:r>
-        <w:rPr>
-          <w:rFonts w:ascii="Palatino Linotype" w:hAnsi="Palatino Linotype"/>
-          <w:sz w:val="20"/>
-          <w:szCs w:val="20"/>
-        </w:rPr>
         <w:t xml:space="preserve"/>
       </w:r>
       <w:r>
@@ -1841,359 +1886,6 @@
         </w:rPr>
         <w:t xml:space="preserve"/>
       </w:r>
-      <w:r>
-        <w:rPr>
-          <w:rFonts w:ascii="Palatino Linotype" w:hAnsi="Palatino Linotype"/>
-          <w:sz w:val="20"/>
-          <w:szCs w:val="20"/>
-        </w:rPr>
-        <w:t xml:space="preserve"/>
-      </w:r>
-      <w:r>
-        <w:rPr>
-          <w:rFonts w:ascii="Palatino Linotype" w:hAnsi="Palatino Linotype"/>
-          <w:sz w:val="20"/>
-          <w:szCs w:val="20"/>
-        </w:rPr>
-        <w:t xml:space="preserve"/>
-      </w:r>
-      <w:r>
-        <w:rPr>
-          <w:rFonts w:ascii="Palatino Linotype" w:hAnsi="Palatino Linotype"/>
-          <w:sz w:val="20"/>
-          <w:szCs w:val="20"/>
-        </w:rPr>
-        <w:t xml:space="preserve"/>
-      </w:r>
-      <w:r>
-        <w:rPr>
-          <w:rFonts w:ascii="Palatino Linotype" w:hAnsi="Palatino Linotype"/>
-          <w:sz w:val="20"/>
-          <w:szCs w:val="20"/>
-        </w:rPr>
-        <w:t xml:space="preserve"/>
-      </w:r>
-      <w:r>
-        <w:rPr>
-          <w:rFonts w:ascii="Palatino Linotype" w:hAnsi="Palatino Linotype"/>
-          <w:sz w:val="20"/>
-          <w:szCs w:val="20"/>
-        </w:rPr>
-        <w:t xml:space="preserve"/>
-      </w:r>
-      <w:r>
-        <w:rPr>
-          <w:rFonts w:ascii="Palatino Linotype" w:hAnsi="Palatino Linotype"/>
-          <w:sz w:val="20"/>
-          <w:szCs w:val="20"/>
-        </w:rPr>
-        <w:t xml:space="preserve"/>
-        <w:br/>
-        <w:t xml:space="preserve"/>
-      </w:r>
-    </w:p>
-    <w:p>
-      <w:pPr>
-        <w:jc w:val="both"/>
-        <w:rPr>
-          <w:rFonts w:ascii="Palatino Linotype" w:hAnsi="Palatino Linotype"/>
-          <w:sz w:val="20"/>
-          <w:szCs w:val="20"/>
-        </w:rPr>
-      </w:pPr>
-      <w:proofErr w:type="gramStart"/>
-      <w:r>
-        <w:rPr>
-          <w:rFonts w:ascii="Palatino Linotype" w:hAnsi="Palatino Linotype"/>
-          <w:b/>
-          <w:sz w:val="20"/>
-          <w:szCs w:val="20"/>
-        </w:rPr>
-        <w:t xml:space="preserve">Jail </w:t>
-      </w:r>
-      <w:r>
-        <w:rPr>
-          <w:rFonts w:ascii="Palatino Linotype" w:hAnsi="Palatino Linotype"/>
-          <w:b/>
-          <w:sz w:val="20"/>
-          <w:szCs w:val="20"/>
-        </w:rPr>
-        <w:t xml:space="preserve">Reporting</w:t>
-      </w:r>
-      <w:r>
-        <w:rPr>
-          <w:rFonts w:ascii="Palatino Linotype" w:hAnsi="Palatino Linotype"/>
-          <w:b/>
-          <w:sz w:val="20"/>
-          <w:szCs w:val="20"/>
-        </w:rPr>
-        <w:t xml:space="preserve"> Terms.</w:t>
-      </w:r>
-      <w:proofErr w:type="gramEnd"/>
-      <w:r>
-        <w:rPr>
-          <w:rFonts w:ascii="Palatino Linotype" w:hAnsi="Palatino Linotype"/>
-          <w:b/>
-          <w:sz w:val="20"/>
-          <w:szCs w:val="20"/>
-        </w:rPr>
-        <w:t xml:space="preserve">  </w:t>
-      </w:r>
-      <w:r>
-        <w:rPr>
-          <w:rFonts w:ascii="Palatino Linotype" w:hAnsi="Palatino Linotype"/>
-          <w:sz w:val="20"/>
-          <w:szCs w:val="20"/>
-        </w:rPr>
-        <w:t xml:space="preserve"/>
-      </w:r>
-      <w:r>
-        <w:rPr>
-          <w:rFonts w:ascii="Palatino Linotype" w:hAnsi="Palatino Linotype"/>
-          <w:sz w:val="20"/>
-          <w:szCs w:val="20"/>
-        </w:rPr>
-        <w:t xml:space="preserve">Defendant shall report to jail forthwith.</w:t>
-      </w:r>
-      <w:r>
-        <w:rPr>
-          <w:rFonts w:ascii="Palatino Linotype" w:hAnsi="Palatino Linotype"/>
-          <w:sz w:val="20"/>
-          <w:szCs w:val="20"/>
-        </w:rPr>
-        <w:t xml:space="preserve"/>
-      </w:r>
-      <w:r>
-        <w:rPr>
-          <w:rFonts w:ascii="Palatino Linotype" w:hAnsi="Palatino Linotype"/>
-          <w:sz w:val="20"/>
-          <w:szCs w:val="20"/>
-        </w:rPr>
-        <w:t xml:space="preserve"/>
-      </w:r>
-      <w:r>
-        <w:rPr>
-          <w:rFonts w:ascii="Palatino Linotype" w:hAnsi="Palatino Linotype"/>
-          <w:sz w:val="20"/>
-          <w:szCs w:val="20"/>
-        </w:rPr>
-        <w:t xml:space="preserve"/>
-      </w:r>
-    </w:p>
-    <w:p>
-      <w:pPr>
-        <w:pStyle w:val="ListParagraph"/>
-        <w:numPr>
-          <w:ilvl w:val="0"/>
-          <w:numId w:val="3"/>
-        </w:numPr>
-        <w:jc w:val="both"/>
-        <w:rPr>
-          <w:rFonts w:ascii="Palatino Linotype" w:hAnsi="Palatino Linotype"/>
-          <w:sz w:val="20"/>
-          <w:szCs w:val="20"/>
-        </w:rPr>
-      </w:pPr>
-      <w:r>
-        <w:rPr>
-          <w:rFonts w:ascii="Palatino Linotype" w:hAnsi="Palatino Linotype"/>
-          <w:sz w:val="20"/>
-          <w:szCs w:val="20"/>
-        </w:rPr>
-        <w:t>Defendant shall report to jail time</w:t>
-      </w:r>
-      <w:r>
-        <w:rPr>
-          <w:rFonts w:ascii="Palatino Linotype" w:hAnsi="Palatino Linotype"/>
-          <w:sz w:val="20"/>
-          <w:szCs w:val="20"/>
-        </w:rPr>
-        <w:t>l</w:t>
-      </w:r>
-      <w:r>
-        <w:rPr>
-          <w:rFonts w:ascii="Palatino Linotype" w:hAnsi="Palatino Linotype"/>
-          <w:sz w:val="20"/>
-          <w:szCs w:val="20"/>
-        </w:rPr>
-        <w:t>y and sober.</w:t>
-      </w:r>
-    </w:p>
-    <w:p>
-      <w:pPr>
-        <w:pStyle w:val="ListParagraph"/>
-        <w:numPr>
-          <w:ilvl w:val="0"/>
-          <w:numId w:val="3"/>
-        </w:numPr>
-        <w:jc w:val="both"/>
-        <w:rPr>
-          <w:rFonts w:ascii="Palatino Linotype" w:hAnsi="Palatino Linotype"/>
-          <w:sz w:val="20"/>
-          <w:szCs w:val="20"/>
-        </w:rPr>
-      </w:pPr>
-      <w:r>
-        <w:rPr>
-          <w:rFonts w:ascii="Palatino Linotype" w:hAnsi="Palatino Linotype"/>
-          <w:sz w:val="20"/>
-          <w:szCs w:val="20"/>
-        </w:rPr>
-        <w:t xml:space="preserve">The jail days imposed shall be served</w:t>
-      </w:r>
-      <w:r>
-        <w:rPr>
-          <w:rFonts w:ascii="Palatino Linotype" w:hAnsi="Palatino Linotype"/>
-          <w:sz w:val="20"/>
-          <w:szCs w:val="20"/>
-        </w:rPr>
-        <w:t xml:space="preserve"> as</w:t>
-      </w:r>
-      <w:r>
-        <w:rPr>
-          <w:rFonts w:ascii="Palatino Linotype" w:hAnsi="Palatino Linotype"/>
-          <w:sz w:val="20"/>
-          <w:szCs w:val="20"/>
-        </w:rPr>
-        <w:t xml:space="preserve"> consecutive days. </w:t>
-      </w:r>
-      <w:r>
-        <w:rPr>
-          <w:rFonts w:ascii="Palatino Linotype" w:hAnsi="Palatino Linotype"/>
-          <w:sz w:val="20"/>
-          <w:szCs w:val="20"/>
-        </w:rPr>
-        <w:t xml:space="preserve"/>
-      </w:r>
-      <w:r>
-        <w:rPr>
-          <w:rFonts w:ascii="Palatino Linotype" w:hAnsi="Palatino Linotype"/>
-          <w:sz w:val="20"/>
-          <w:szCs w:val="20"/>
-        </w:rPr>
-        <w:t xml:space="preserve"/>
-      </w:r>
-    </w:p>
-    <w:p>
-      <w:pPr>
-        <w:pStyle w:val="ListParagraph"/>
-        <w:numPr>
-          <w:ilvl w:val="0"/>
-          <w:numId w:val="3"/>
-        </w:numPr>
-        <w:jc w:val="both"/>
-        <w:rPr>
-          <w:rFonts w:ascii="Palatino Linotype" w:hAnsi="Palatino Linotype"/>
-          <w:sz w:val="20"/>
-          <w:szCs w:val="20"/>
-        </w:rPr>
-      </w:pPr>
-      <w:r>
-        <w:rPr>
-          <w:rFonts w:ascii="Palatino Linotype" w:hAnsi="Palatino Linotype"/>
-          <w:sz w:val="20"/>
-          <w:szCs w:val="20"/>
-        </w:rPr>
-        <w:t xml:space="preserve">Defendant is granted </w:t>
-      </w:r>
-      <w:r>
-        <w:rPr>
-          <w:rFonts w:ascii="Palatino Linotype" w:hAnsi="Palatino Linotype"/>
-          <w:b/>
-          <w:sz w:val="20"/>
-          <w:szCs w:val="20"/>
-        </w:rPr>
-        <w:t xml:space="preserve">credit for 3 days</w:t>
-      </w:r>
-      <w:r>
-        <w:rPr>
-          <w:rFonts w:ascii="Palatino Linotype" w:hAnsi="Palatino Linotype"/>
-          <w:sz w:val="20"/>
-          <w:szCs w:val="20"/>
-        </w:rPr>
-        <w:t xml:space="preserve"> already served in jail.</w:t>
-      </w:r>
-      <w:r>
-        <w:rPr>
-          <w:rFonts w:ascii="Palatino Linotype" w:hAnsi="Palatino Linotype"/>
-          <w:sz w:val="20"/>
-          <w:szCs w:val="20"/>
-        </w:rPr>
-        <w:t xml:space="preserve"/>
-      </w:r>
-      <w:r>
-        <w:rPr>
-          <w:rFonts w:ascii="Palatino Linotype" w:hAnsi="Palatino Linotype"/>
-          <w:sz w:val="20"/>
-          <w:szCs w:val="20"/>
-        </w:rPr>
-        <w:t xml:space="preserve"/>
-      </w:r>
-    </w:p>
-    <w:p>
-      <w:pPr>
-        <w:pStyle w:val="ListParagraph"/>
-        <w:numPr>
-          <w:ilvl w:val="0"/>
-          <w:numId w:val="3"/>
-        </w:numPr>
-        <w:jc w:val="both"/>
-        <w:rPr>
-          <w:rFonts w:ascii="Palatino Linotype" w:hAnsi="Palatino Linotype"/>
-          <w:sz w:val="20"/>
-          <w:szCs w:val="20"/>
-        </w:rPr>
-      </w:pPr>
-      <w:r>
-        <w:rPr>
-          <w:rFonts w:ascii="Palatino Linotype" w:hAnsi="Palatino Linotype"/>
-          <w:sz w:val="20"/>
-          <w:szCs w:val="20"/>
-        </w:rPr>
-        <w:t>Defendant shall timely pay</w:t>
-      </w:r>
-      <w:r>
-        <w:rPr>
-          <w:rFonts w:ascii="Palatino Linotype" w:hAnsi="Palatino Linotype"/>
-          <w:sz w:val="20"/>
-          <w:szCs w:val="20"/>
-        </w:rPr>
-        <w:t>,</w:t>
-      </w:r>
-      <w:r>
-        <w:rPr>
-          <w:rFonts w:ascii="Palatino Linotype" w:hAnsi="Palatino Linotype"/>
-          <w:sz w:val="20"/>
-          <w:szCs w:val="20"/>
-        </w:rPr>
-        <w:t xml:space="preserve"> or dispute</w:t>
-      </w:r>
-      <w:r>
-        <w:rPr>
-          <w:rFonts w:ascii="Palatino Linotype" w:hAnsi="Palatino Linotype"/>
-          <w:sz w:val="20"/>
-          <w:szCs w:val="20"/>
-        </w:rPr>
-        <w:t xml:space="preserve">,</w:t>
-      </w:r>
-      <w:r>
-        <w:rPr>
-          <w:rFonts w:ascii="Palatino Linotype" w:hAnsi="Palatino Linotype"/>
-          <w:sz w:val="20"/>
-          <w:szCs w:val="20"/>
-        </w:rPr>
-        <w:t xml:space="preserve"> confinement costs billed pursuant to R.C. 2929.37 or be subject to certificate of judgment by the Clerk.</w:t>
-      </w:r>
-    </w:p>
-    <w:p>
-      <w:pPr>
-        <w:jc w:val="both"/>
-        <w:rPr>
-          <w:rFonts w:ascii="Palatino Linotype" w:hAnsi="Palatino Linotype"/>
-          <w:sz w:val="20"/>
-          <w:szCs w:val="20"/>
-        </w:rPr>
-      </w:pPr>
       <w:r>
         <w:rPr>
           <w:rFonts w:ascii="Palatino Linotype" w:hAnsi="Palatino Linotype"/>
@@ -2542,7 +2234,7 @@
           <w:sz w:val="16"/>
           <w:szCs w:val="16"/>
         </w:rPr>
-        <w:t xml:space="preserve">County Jail: PS   EM;</w:t>
+        <w:t xml:space="preserve"/>
       </w:r>
     </w:p>
     <w:p>

</xml_diff>

<commit_message>
Added period after 2943.031 in Jail and No Jail.
</commit_message>
<xml_diff>
--- a/resources/Saved/21CRB01437_Traffic Judgment Entry.docx
+++ b/resources/Saved/21CRB01437_Traffic Judgment Entry.docx
@@ -1,6 +1,6 @@
 
 <file path=word/document.xml><?xml version="1.0" encoding="utf-8"?>
-<w:document xmlns:wpc="http://schemas.microsoft.com/office/word/2010/wordprocessingCanvas" xmlns:mc="http://schemas.openxmlformats.org/markup-compatibility/2006" xmlns:o="urn:schemas-microsoft-com:office:office" xmlns:r="http://schemas.openxmlformats.org/officeDocument/2006/relationships" xmlns:m="http://schemas.openxmlformats.org/officeDocument/2006/math" xmlns:v="urn:schemas-microsoft-com:vml" xmlns:wp14="http://schemas.microsoft.com/office/word/2010/wordprocessingDrawing" xmlns:wp="http://schemas.openxmlformats.org/drawingml/2006/wordprocessingDrawing" xmlns:w10="urn:schemas-microsoft-com:office:word" xmlns:w="http://schemas.openxmlformats.org/wordprocessingml/2006/main" xmlns:w14="http://schemas.microsoft.com/office/word/2010/wordml" xmlns:wpg="http://schemas.microsoft.com/office/word/2010/wordprocessingGroup" xmlns:wpi="http://schemas.microsoft.com/office/word/2010/wordprocessingInk" xmlns:wne="http://schemas.microsoft.com/office/word/2006/wordml" xmlns:wps="http://schemas.microsoft.com/office/word/2010/wordprocessingShape" mc:Ignorable="w14 wp14">
+<w:document xmlns:wpc="http://schemas.microsoft.com/office/word/2010/wordprocessingCanvas" xmlns:cx="http://schemas.microsoft.com/office/drawing/2014/chartex" xmlns:cx1="http://schemas.microsoft.com/office/drawing/2015/9/8/chartex" xmlns:cx2="http://schemas.microsoft.com/office/drawing/2015/10/21/chartex" xmlns:cx3="http://schemas.microsoft.com/office/drawing/2016/5/9/chartex" xmlns:cx4="http://schemas.microsoft.com/office/drawing/2016/5/10/chartex" xmlns:cx5="http://schemas.microsoft.com/office/drawing/2016/5/11/chartex" xmlns:cx6="http://schemas.microsoft.com/office/drawing/2016/5/12/chartex" xmlns:cx7="http://schemas.microsoft.com/office/drawing/2016/5/13/chartex" xmlns:cx8="http://schemas.microsoft.com/office/drawing/2016/5/14/chartex" xmlns:mc="http://schemas.openxmlformats.org/markup-compatibility/2006" xmlns:aink="http://schemas.microsoft.com/office/drawing/2016/ink" xmlns:am3d="http://schemas.microsoft.com/office/drawing/2017/model3d" xmlns:o="urn:schemas-microsoft-com:office:office" xmlns:r="http://schemas.openxmlformats.org/officeDocument/2006/relationships" xmlns:m="http://schemas.openxmlformats.org/officeDocument/2006/math" xmlns:v="urn:schemas-microsoft-com:vml" xmlns:wp14="http://schemas.microsoft.com/office/word/2010/wordprocessingDrawing" xmlns:wp="http://schemas.openxmlformats.org/drawingml/2006/wordprocessingDrawing" xmlns:w10="urn:schemas-microsoft-com:office:word" xmlns:w="http://schemas.openxmlformats.org/wordprocessingml/2006/main" xmlns:w14="http://schemas.microsoft.com/office/word/2010/wordml" xmlns:w15="http://schemas.microsoft.com/office/word/2012/wordml" xmlns:w16cex="http://schemas.microsoft.com/office/word/2018/wordml/cex" xmlns:w16cid="http://schemas.microsoft.com/office/word/2016/wordml/cid" xmlns:w16="http://schemas.microsoft.com/office/word/2018/wordml" xmlns:w16sdtdh="http://schemas.microsoft.com/office/word/2020/wordml/sdtdatahash" xmlns:w16se="http://schemas.microsoft.com/office/word/2015/wordml/symex" xmlns:wpg="http://schemas.microsoft.com/office/word/2010/wordprocessingGroup" xmlns:wpi="http://schemas.microsoft.com/office/word/2010/wordprocessingInk" xmlns:wne="http://schemas.microsoft.com/office/word/2006/wordml" xmlns:wps="http://schemas.microsoft.com/office/word/2010/wordprocessingShape" mc:Ignorable="w14 w15 w16se w16cid w16 w16cex w16sdtdh wp14">
   <w:body>
     <w:p>
       <w:pPr>
@@ -217,6 +217,7 @@
         </w:rPr>
         <w:t xml:space="preserve">.  </w:t>
       </w:r>
+      <w:proofErr w:type="gramStart"/>
       <w:r>
         <w:rPr>
           <w:rFonts w:ascii="Palatino Linotype" w:hAnsi="Palatino Linotype"/>
@@ -296,6 +297,7 @@
           <w:szCs w:val="20"/>
         </w:rPr>
       </w:pPr>
+      <w:proofErr w:type="gramStart"/>
       <w:r>
         <w:rPr>
           <w:rFonts w:ascii="Palatino Linotype" w:hAnsi="Palatino Linotype"/>
@@ -728,7 +730,6 @@
         </w:rPr>
         <w:t>sentence:</w:t>
       </w:r>
-      <w:proofErr w:type="gramEnd"/>
       <w:r>
         <w:rPr>
           <w:rFonts w:ascii="Palatino Linotype" w:hAnsi="Palatino Linotype"/>
@@ -747,127 +748,6 @@
           <w:szCs w:val="20"/>
         </w:rPr>
       </w:pPr>
-      <w:r>
-        <w:rPr>
-          <w:rFonts w:ascii="Palatino Linotype" w:hAnsi="Palatino Linotype"/>
-          <w:sz w:val="20"/>
-          <w:szCs w:val="20"/>
-        </w:rPr>
-        <w:t xml:space="preserve"/>
-      </w:r>
-      <w:r>
-        <w:rPr>
-          <w:rFonts w:ascii="Palatino Linotype" w:hAnsi="Palatino Linotype"/>
-          <w:sz w:val="20"/>
-          <w:szCs w:val="20"/>
-        </w:rPr>
-        <w:t xml:space="preserve"/>
-        <w:br/>
-        <w:t xml:space="preserve"/>
-      </w:r>
-      <w:proofErr w:type="gramStart"/>
-      <w:r>
-        <w:rPr>
-          <w:rFonts w:ascii="Palatino Linotype" w:hAnsi="Palatino Linotype"/>
-          <w:b/>
-          <w:sz w:val="20"/>
-          <w:szCs w:val="20"/>
-        </w:rPr>
-        <w:t>Diversion.</w:t>
-      </w:r>
-      <w:proofErr w:type="gramEnd"/>
-      <w:r>
-        <w:rPr>
-          <w:rFonts w:ascii="Palatino Linotype" w:hAnsi="Palatino Linotype"/>
-          <w:b/>
-          <w:sz w:val="20"/>
-          <w:szCs w:val="20"/>
-        </w:rPr>
-        <w:t xml:space="preserve"> </w:t>
-      </w:r>
-      <w:r>
-        <w:rPr>
-          <w:rFonts w:ascii="Palatino Linotype" w:hAnsi="Palatino Linotype"/>
-          <w:b/>
-          <w:sz w:val="20"/>
-          <w:szCs w:val="20"/>
-        </w:rPr>
-        <w:t xml:space="preserve"> </w:t>
-      </w:r>
-      <w:r>
-        <w:rPr>
-          <w:rFonts w:ascii="Palatino Linotype" w:hAnsi="Palatino Linotype"/>
-          <w:sz w:val="20"/>
-          <w:szCs w:val="20"/>
-        </w:rPr>
-        <w:t xml:space="preserve">Defendant is eligible for the Marijuana Diversion Program. The Defendant’s plea and the Court’s findings are set forth in the chart below. The sentence, including any fines, costs and jail days, is SUSPENDED pending Defendant’s completion of the </w:t>
-      </w:r>
-      <w:r>
-        <w:rPr>
-          <w:rFonts w:ascii="Palatino Linotype" w:hAnsi="Palatino Linotype"/>
-          <w:sz w:val="20"/>
-          <w:szCs w:val="20"/>
-        </w:rPr>
-        <w:t xml:space="preserve">Marijuana Diversion Program</w:t>
-      </w:r>
-      <w:r>
-        <w:rPr>
-          <w:rFonts w:ascii="Palatino Linotype" w:hAnsi="Palatino Linotype"/>
-          <w:sz w:val="20"/>
-          <w:szCs w:val="20"/>
-        </w:rPr>
-        <w:t xml:space="preserve">. Should Defendant fail to complete the terms of the </w:t>
-      </w:r>
-      <w:r>
-        <w:rPr>
-          <w:rFonts w:ascii="Palatino Linotype" w:hAnsi="Palatino Linotype"/>
-          <w:sz w:val="20"/>
-          <w:szCs w:val="20"/>
-        </w:rPr>
-        <w:t xml:space="preserve">Marijuana Diversion Program</w:t>
-      </w:r>
-      <w:r>
-        <w:rPr>
-          <w:rFonts w:ascii="Palatino Linotype" w:hAnsi="Palatino Linotype"/>
-          <w:sz w:val="20"/>
-          <w:szCs w:val="20"/>
-        </w:rPr>
-        <w:t xml:space="preserve">, the sentence shall apply</w:t>
-      </w:r>
-      <w:r>
-        <w:rPr>
-          <w:rFonts w:ascii="Palatino Linotype" w:hAnsi="Palatino Linotype"/>
-          <w:sz w:val="20"/>
-          <w:szCs w:val="20"/>
-        </w:rPr>
-        <w:t xml:space="preserve"> and Defendant shall pay fines by June 07, 2022</w:t>
-      </w:r>
-      <w:r>
-        <w:rPr>
-          <w:rFonts w:ascii="Palatino Linotype" w:hAnsi="Palatino Linotype"/>
-          <w:sz w:val="20"/>
-          <w:szCs w:val="20"/>
-        </w:rPr>
-        <w:t xml:space="preserve"/>
-      </w:r>
-      <w:r>
-        <w:rPr>
-          <w:rFonts w:ascii="Palatino Linotype" w:hAnsi="Palatino Linotype"/>
-          <w:sz w:val="20"/>
-          <w:szCs w:val="20"/>
-        </w:rPr>
-        <w:t>.</w:t>
-      </w:r>
-      <w:r>
-        <w:rPr>
-          <w:rFonts w:ascii="Palatino Linotype" w:hAnsi="Palatino Linotype"/>
-          <w:sz w:val="20"/>
-          <w:szCs w:val="20"/>
-        </w:rPr>
-        <w:t xml:space="preserve"/>
-        <w:br/>
-        <w:t xml:space="preserve"/>
-      </w:r>
       <w:r>
         <w:rPr>
           <w:rFonts w:ascii="Palatino Linotype" w:hAnsi="Palatino Linotype"/>
@@ -1709,7 +1589,7 @@
           <w:szCs w:val="20"/>
           <w:u w:val="single"/>
         </w:rPr>
-        <w:t>Court costs are assessed for the highest degree charge in this</w:t>
+        <w:t xml:space="preserve">Court costs are assessed for the highest degree charge in this</w:t>
       </w:r>
       <w:r>
         <w:rPr>
@@ -1719,23 +1599,456 @@
           <w:szCs w:val="20"/>
           <w:u w:val="single"/>
         </w:rPr>
+        <w:t xml:space="preserve"> case</w:t>
+      </w:r>
+      <w:r>
+        <w:rPr>
+          <w:rFonts w:ascii="Palatino Linotype" w:hAnsi="Palatino Linotype"/>
+          <w:bCs/>
+          <w:sz w:val="20"/>
+          <w:szCs w:val="20"/>
+        </w:rPr>
+        <w:t xml:space="preserve">. </w:t>
+      </w:r>
+      <w:r>
+        <w:rPr>
+          <w:rFonts w:ascii="Palatino Linotype" w:hAnsi="Palatino Linotype"/>
+          <w:sz w:val="20"/>
+          <w:szCs w:val="20"/>
+        </w:rPr>
+        <w:t xml:space="preserve"/>
+      </w:r>
+      <w:r>
+        <w:rPr>
+          <w:rFonts w:ascii="Palatino Linotype" w:hAnsi="Palatino Linotype"/>
+          <w:bCs/>
+          <w:sz w:val="20"/>
+          <w:szCs w:val="20"/>
+        </w:rPr>
+        <w:t xml:space="preserve"/>
+      </w:r>
+      <w:r>
+        <w:rPr>
+          <w:rFonts w:ascii="Palatino Linotype" w:hAnsi="Palatino Linotype"/>
+          <w:sz w:val="20"/>
+          <w:szCs w:val="20"/>
+        </w:rPr>
+        <w:t xml:space="preserve"/>
+      </w:r>
+      <w:r>
+        <w:rPr>
+          <w:rFonts w:ascii="Palatino Linotype" w:hAnsi="Palatino Linotype"/>
+          <w:sz w:val="20"/>
+          <w:szCs w:val="20"/>
+        </w:rPr>
+        <w:t xml:space="preserve">Having</w:t>
+      </w:r>
+      <w:r>
+        <w:rPr>
+          <w:rFonts w:ascii="Palatino Linotype" w:hAnsi="Palatino Linotype"/>
+          <w:sz w:val="20"/>
+          <w:szCs w:val="20"/>
+        </w:rPr>
+        <w:t xml:space="preserve"> been informed of the fines </w:t>
+      </w:r>
+      <w:r>
+        <w:rPr>
+          <w:rFonts w:ascii="Palatino Linotype" w:hAnsi="Palatino Linotype"/>
+          <w:b/>
+          <w:bCs/>
+          <w:sz w:val="20"/>
+          <w:szCs w:val="20"/>
+        </w:rPr>
+        <w:t xml:space="preserve"/>
+      </w:r>
+      <w:r>
+        <w:rPr>
+          <w:rFonts w:ascii="Palatino Linotype" w:hAnsi="Palatino Linotype"/>
+          <w:sz w:val="20"/>
+          <w:szCs w:val="20"/>
+        </w:rPr>
+        <w:t xml:space="preserve">and costs</w:t>
+      </w:r>
+      <w:r>
+        <w:rPr>
+          <w:rFonts w:ascii="Palatino Linotype" w:hAnsi="Palatino Linotype"/>
+          <w:sz w:val="20"/>
+          <w:szCs w:val="20"/>
+        </w:rPr>
         <w:t xml:space="preserve"> </w:t>
       </w:r>
+      <w:r>
+        <w:rPr>
+          <w:rFonts w:ascii="Palatino Linotype" w:hAnsi="Palatino Linotype"/>
+          <w:sz w:val="20"/>
+          <w:szCs w:val="20"/>
+        </w:rPr>
+        <w:t xml:space="preserve">owed, Defendant expressed an ability to pay </w:t>
+      </w:r>
+      <w:r>
+        <w:rPr>
+          <w:rFonts w:ascii="Palatino Linotype" w:hAnsi="Palatino Linotype"/>
+          <w:b/>
+          <w:bCs/>
+          <w:sz w:val="20"/>
+          <w:szCs w:val="20"/>
+        </w:rPr>
+        <w:t xml:space="preserve">forthwith</w:t>
+      </w:r>
+      <w:r>
+        <w:rPr>
+          <w:rFonts w:ascii="Palatino Linotype" w:hAnsi="Palatino Linotype"/>
+          <w:sz w:val="20"/>
+          <w:szCs w:val="20"/>
+        </w:rPr>
+        <w:t xml:space="preserve">. </w:t>
+      </w:r>
+      <w:bookmarkStart w:id="0" w:name="_Hlk94196527"/>
+      <w:r>
+        <w:rPr>
+          <w:rFonts w:ascii="Palatino Linotype" w:hAnsi="Palatino Linotype"/>
+          <w:sz w:val="20"/>
+          <w:szCs w:val="20"/>
+        </w:rPr>
+        <w:t xml:space="preserve">Absent further order, the Court finds Defendant is able and shall pay</w:t>
+      </w:r>
+      <w:r>
+        <w:rPr>
+          <w:rFonts w:ascii="Palatino Linotype" w:hAnsi="Palatino Linotype"/>
+          <w:sz w:val="20"/>
+          <w:szCs w:val="20"/>
+        </w:rPr>
+        <w:t xml:space="preserve"> the fines </w:t>
+      </w:r>
+      <w:r>
+        <w:rPr>
+          <w:rFonts w:ascii="Palatino Linotype" w:hAnsi="Palatino Linotype"/>
+          <w:b/>
+          <w:bCs/>
+          <w:sz w:val="20"/>
+          <w:szCs w:val="20"/>
+        </w:rPr>
+        <w:t xml:space="preserve"/>
+      </w:r>
+      <w:r>
+        <w:rPr>
+          <w:rFonts w:ascii="Palatino Linotype" w:hAnsi="Palatino Linotype"/>
+          <w:sz w:val="20"/>
+          <w:szCs w:val="20"/>
+        </w:rPr>
+        <w:t xml:space="preserve">and costs</w:t>
+      </w:r>
+      <w:r>
+        <w:rPr>
+          <w:rFonts w:ascii="Palatino Linotype" w:hAnsi="Palatino Linotype"/>
+          <w:sz w:val="20"/>
+          <w:szCs w:val="20"/>
+        </w:rPr>
+        <w:t xml:space="preserve"> </w:t>
+      </w:r>
+      <w:r>
+        <w:rPr>
+          <w:rFonts w:ascii="Palatino Linotype" w:hAnsi="Palatino Linotype"/>
+          <w:sz w:val="20"/>
+          <w:szCs w:val="20"/>
+        </w:rPr>
+        <w:t xml:space="preserve">in full by </w:t>
+      </w:r>
+      <w:bookmarkEnd w:id="0"/>
+      <w:r>
+        <w:rPr>
+          <w:rFonts w:ascii="Palatino Linotype" w:hAnsi="Palatino Linotype"/>
+          <w:b/>
+          <w:bCs/>
+          <w:sz w:val="20"/>
+          <w:szCs w:val="20"/>
+        </w:rPr>
+        <w:t xml:space="preserve">February 24, 2022</w:t>
+      </w:r>
+      <w:r>
+        <w:rPr>
+          <w:rFonts w:ascii="Palatino Linotype" w:hAnsi="Palatino Linotype"/>
+          <w:sz w:val="20"/>
+          <w:szCs w:val="20"/>
+        </w:rPr>
+        <w:t>.</w:t>
+      </w:r>
+      <w:r>
+        <w:rPr>
+          <w:rFonts w:ascii="Palatino Linotype" w:hAnsi="Palatino Linotype"/>
+          <w:sz w:val="20"/>
+          <w:szCs w:val="20"/>
+        </w:rPr>
+        <w:t xml:space="preserve"> </w:t>
+      </w:r>
+      <w:r>
+        <w:rPr>
+          <w:rFonts w:ascii="Palatino Linotype" w:hAnsi="Palatino Linotype"/>
+          <w:sz w:val="20"/>
+          <w:szCs w:val="20"/>
+        </w:rPr>
+        <w:t xml:space="preserve"/>
+      </w:r>
+      <w:r>
+        <w:rPr>
+          <w:rFonts w:ascii="Palatino Linotype" w:hAnsi="Palatino Linotype"/>
+          <w:sz w:val="20"/>
+          <w:szCs w:val="20"/>
+        </w:rPr>
+        <w:t xml:space="preserve"/>
+      </w:r>
+      <w:r>
+        <w:rPr>
+          <w:rFonts w:ascii="Palatino Linotype" w:hAnsi="Palatino Linotype"/>
+          <w:sz w:val="20"/>
+          <w:szCs w:val="20"/>
+        </w:rPr>
+        <w:t xml:space="preserve"/>
+      </w:r>
+      <w:r>
+        <w:rPr>
+          <w:rFonts w:ascii="Palatino Linotype" w:hAnsi="Palatino Linotype"/>
+          <w:sz w:val="20"/>
+          <w:szCs w:val="20"/>
+        </w:rPr>
+        <w:t xml:space="preserve"/>
+      </w:r>
+      <w:r>
+        <w:rPr>
+          <w:rFonts w:ascii="Palatino Linotype" w:hAnsi="Palatino Linotype"/>
+          <w:sz w:val="20"/>
+          <w:szCs w:val="20"/>
+        </w:rPr>
+        <w:t xml:space="preserve"/>
+      </w:r>
+      <w:r>
+        <w:rPr>
+          <w:rFonts w:ascii="Palatino Linotype" w:hAnsi="Palatino Linotype"/>
+          <w:sz w:val="20"/>
+          <w:szCs w:val="20"/>
+        </w:rPr>
+        <w:t xml:space="preserve"/>
+      </w:r>
+      <w:r>
+        <w:rPr>
+          <w:rFonts w:ascii="Palatino Linotype" w:hAnsi="Palatino Linotype"/>
+          <w:sz w:val="20"/>
+          <w:szCs w:val="20"/>
+        </w:rPr>
+        <w:t xml:space="preserve"/>
+      </w:r>
+      <w:r>
+        <w:rPr>
+          <w:rFonts w:ascii="Palatino Linotype" w:hAnsi="Palatino Linotype"/>
+          <w:sz w:val="20"/>
+          <w:szCs w:val="20"/>
+        </w:rPr>
+        <w:t xml:space="preserve"/>
+      </w:r>
+      <w:r>
+        <w:rPr>
+          <w:rFonts w:ascii="Palatino Linotype" w:hAnsi="Palatino Linotype"/>
+          <w:sz w:val="20"/>
+          <w:szCs w:val="20"/>
+        </w:rPr>
+        <w:t xml:space="preserve"/>
+      </w:r>
+      <w:r>
+        <w:rPr>
+          <w:rFonts w:ascii="Palatino Linotype" w:hAnsi="Palatino Linotype"/>
+          <w:sz w:val="20"/>
+          <w:szCs w:val="20"/>
+        </w:rPr>
+        <w:t xml:space="preserve"/>
+        <w:br/>
+        <w:t xml:space="preserve"/>
+      </w:r>
+    </w:p>
+    <w:p>
+      <w:pPr>
+        <w:jc w:val="both"/>
+        <w:rPr>
+          <w:rFonts w:ascii="Palatino Linotype" w:hAnsi="Palatino Linotype"/>
+          <w:sz w:val="20"/>
+          <w:szCs w:val="20"/>
+        </w:rPr>
+      </w:pPr>
+      <w:r>
+        <w:rPr>
+          <w:rFonts w:ascii="Palatino Linotype" w:hAnsi="Palatino Linotype"/>
+          <w:b/>
+          <w:sz w:val="20"/>
+          <w:szCs w:val="20"/>
+        </w:rPr>
+        <w:t xml:space="preserve">Jail </w:t>
+      </w:r>
+      <w:r>
+        <w:rPr>
+          <w:rFonts w:ascii="Palatino Linotype" w:hAnsi="Palatino Linotype"/>
+          <w:b/>
+          <w:sz w:val="20"/>
+          <w:szCs w:val="20"/>
+        </w:rPr>
+        <w:t>Reporting</w:t>
+      </w:r>
+      <w:r>
+        <w:rPr>
+          <w:rFonts w:ascii="Palatino Linotype" w:hAnsi="Palatino Linotype"/>
+          <w:b/>
+          <w:sz w:val="20"/>
+          <w:szCs w:val="20"/>
+        </w:rPr>
+        <w:t xml:space="preserve"> Terms.</w:t>
+      </w:r>
+      <w:r>
+        <w:rPr>
+          <w:rFonts w:ascii="Palatino Linotype" w:hAnsi="Palatino Linotype"/>
+          <w:b/>
+          <w:sz w:val="20"/>
+          <w:szCs w:val="20"/>
+        </w:rPr>
+        <w:t xml:space="preserve">  </w:t>
+      </w:r>
+      <w:r>
+        <w:rPr>
+          <w:rFonts w:ascii="Palatino Linotype" w:hAnsi="Palatino Linotype"/>
+          <w:sz w:val="20"/>
+          <w:szCs w:val="20"/>
+        </w:rPr>
+        <w:t xml:space="preserve"/>
+      </w:r>
+      <w:r>
+        <w:rPr>
+          <w:rFonts w:ascii="Palatino Linotype" w:hAnsi="Palatino Linotype"/>
+          <w:sz w:val="20"/>
+          <w:szCs w:val="20"/>
+        </w:rPr>
+        <w:t xml:space="preserve">Defendant’s report date is </w:t>
+      </w:r>
+      <w:r>
+        <w:rPr>
+          <w:rFonts w:ascii="Palatino Linotype" w:hAnsi="Palatino Linotype"/>
+          <w:b/>
+          <w:sz w:val="20"/>
+          <w:szCs w:val="20"/>
+        </w:rPr>
+        <w:t xml:space="preserve">February 24, 2022</w:t>
+      </w:r>
+      <w:r>
+        <w:rPr>
+          <w:rFonts w:ascii="Palatino Linotype" w:hAnsi="Palatino Linotype"/>
+          <w:b/>
+          <w:sz w:val="20"/>
+          <w:szCs w:val="20"/>
+        </w:rPr>
+        <w:t xml:space="preserve"> at 08:30 AM</w:t>
+      </w:r>
+      <w:r>
+        <w:rPr>
+          <w:rFonts w:ascii="Palatino Linotype" w:hAnsi="Palatino Linotype"/>
+          <w:sz w:val="20"/>
+          <w:szCs w:val="20"/>
+        </w:rPr>
+        <w:t xml:space="preserve">.</w:t>
+      </w:r>
+      <w:r>
+        <w:rPr>
+          <w:rFonts w:ascii="Palatino Linotype" w:hAnsi="Palatino Linotype"/>
+          <w:sz w:val="20"/>
+          <w:szCs w:val="20"/>
+        </w:rPr>
+        <w:t xml:space="preserve"/>
+      </w:r>
+    </w:p>
+    <w:p>
+      <w:pPr>
+        <w:pStyle w:val="ListParagraph"/>
+        <w:numPr>
+          <w:ilvl w:val="0"/>
+          <w:numId w:val="3"/>
+        </w:numPr>
+        <w:jc w:val="both"/>
+        <w:rPr>
+          <w:rFonts w:ascii="Palatino Linotype" w:hAnsi="Palatino Linotype"/>
+          <w:sz w:val="20"/>
+          <w:szCs w:val="20"/>
+        </w:rPr>
+      </w:pPr>
+      <w:r>
+        <w:rPr>
+          <w:rFonts w:ascii="Palatino Linotype" w:hAnsi="Palatino Linotype"/>
+          <w:sz w:val="20"/>
+          <w:szCs w:val="20"/>
+        </w:rPr>
+        <w:t>Defendant shall report to jail time</w:t>
+      </w:r>
+      <w:r>
+        <w:rPr>
+          <w:rFonts w:ascii="Palatino Linotype" w:hAnsi="Palatino Linotype"/>
+          <w:sz w:val="20"/>
+          <w:szCs w:val="20"/>
+        </w:rPr>
+        <w:t>l</w:t>
+      </w:r>
+      <w:r>
+        <w:rPr>
+          <w:rFonts w:ascii="Palatino Linotype" w:hAnsi="Palatino Linotype"/>
+          <w:sz w:val="20"/>
+          <w:szCs w:val="20"/>
+        </w:rPr>
+        <w:t>y and sober.</w:t>
+      </w:r>
+    </w:p>
+    <w:p>
+      <w:pPr>
+        <w:pStyle w:val="ListParagraph"/>
+        <w:numPr>
+          <w:ilvl w:val="0"/>
+          <w:numId w:val="3"/>
+        </w:numPr>
+        <w:jc w:val="both"/>
+        <w:rPr>
+          <w:rFonts w:ascii="Palatino Linotype" w:hAnsi="Palatino Linotype"/>
+          <w:sz w:val="20"/>
+          <w:szCs w:val="20"/>
+        </w:rPr>
+      </w:pPr>
+      <w:r>
+        <w:rPr>
+          <w:rFonts w:ascii="Palatino Linotype" w:hAnsi="Palatino Linotype"/>
+          <w:sz w:val="20"/>
+          <w:szCs w:val="20"/>
+        </w:rPr>
+        <w:t>The jail days imposed shall be served</w:t>
+      </w:r>
+      <w:r>
+        <w:rPr>
+          <w:rFonts w:ascii="Palatino Linotype" w:hAnsi="Palatino Linotype"/>
+          <w:sz w:val="20"/>
+          <w:szCs w:val="20"/>
+        </w:rPr>
+        <w:t xml:space="preserve"> as</w:t>
+      </w:r>
+      <w:r>
+        <w:rPr>
+          <w:rFonts w:ascii="Palatino Linotype" w:hAnsi="Palatino Linotype"/>
+          <w:sz w:val="20"/>
+          <w:szCs w:val="20"/>
+        </w:rPr>
+        <w:t xml:space="preserve"> </w:t>
+      </w:r>
       <w:proofErr w:type="gramStart"/>
       <w:r>
         <w:rPr>
           <w:rFonts w:ascii="Palatino Linotype" w:hAnsi="Palatino Linotype"/>
-          <w:bCs/>
-          <w:sz w:val="20"/>
-          <w:szCs w:val="20"/>
-          <w:u w:val="single"/>
-        </w:rPr>
-        <w:t>case</w:t>
-      </w:r>
-      <w:r>
-        <w:rPr>
-          <w:rFonts w:ascii="Palatino Linotype" w:hAnsi="Palatino Linotype"/>
-          <w:bCs/>
+          <w:sz w:val="20"/>
+          <w:szCs w:val="20"/>
+        </w:rPr>
+        <w:t xml:space="preserve">consecutive days. </w:t>
+      </w:r>
+      <w:r>
+        <w:rPr>
+          <w:rFonts w:ascii="Palatino Linotype" w:hAnsi="Palatino Linotype"/>
           <w:sz w:val="20"/>
           <w:szCs w:val="20"/>
         </w:rPr>
@@ -1746,7 +2059,53 @@
           <w:rFonts w:ascii="Palatino Linotype" w:hAnsi="Palatino Linotype"/>
           <w:sz w:val="20"/>
           <w:szCs w:val="20"/>
-          <w:u w:val="single"/>
+        </w:rPr>
+        <w:t xml:space="preserve"/>
+      </w:r>
+      <w:r>
+        <w:rPr>
+          <w:rFonts w:ascii="Palatino Linotype" w:hAnsi="Palatino Linotype"/>
+          <w:sz w:val="20"/>
+          <w:szCs w:val="20"/>
+        </w:rPr>
+        <w:t xml:space="preserve"/>
+      </w:r>
+      <w:r>
+        <w:rPr>
+          <w:rFonts w:ascii="Palatino Linotype" w:hAnsi="Palatino Linotype"/>
+          <w:sz w:val="20"/>
+          <w:szCs w:val="20"/>
+        </w:rPr>
+        <w:t xml:space="preserve"/>
+      </w:r>
+    </w:p>
+    <w:p>
+      <w:pPr>
+        <w:pStyle w:val="ListParagraph"/>
+        <w:numPr>
+          <w:ilvl w:val="0"/>
+          <w:numId w:val="3"/>
+        </w:numPr>
+        <w:jc w:val="both"/>
+        <w:rPr>
+          <w:rFonts w:ascii="Palatino Linotype" w:hAnsi="Palatino Linotype"/>
+          <w:sz w:val="20"/>
+          <w:szCs w:val="20"/>
+        </w:rPr>
+      </w:pPr>
+      <w:r>
+        <w:rPr>
+          <w:rFonts w:ascii="Palatino Linotype" w:hAnsi="Palatino Linotype"/>
+          <w:sz w:val="20"/>
+          <w:szCs w:val="20"/>
+        </w:rPr>
+        <w:t>Defendant shall timely pay</w:t>
+      </w:r>
+      <w:r>
+        <w:rPr>
+          <w:rFonts w:ascii="Palatino Linotype" w:hAnsi="Palatino Linotype"/>
+          <w:sz w:val="20"/>
+          <w:szCs w:val="20"/>
         </w:rPr>
         <w:t>,</w:t>
       </w:r>
@@ -1755,137 +2114,35 @@
           <w:rFonts w:ascii="Palatino Linotype" w:hAnsi="Palatino Linotype"/>
           <w:sz w:val="20"/>
           <w:szCs w:val="20"/>
-          <w:u w:val="single"/>
-        </w:rPr>
-        <w:t xml:space="preserve"> </w:t>
-      </w:r>
-      <w:r>
-        <w:rPr>
-          <w:rFonts w:ascii="Palatino Linotype" w:hAnsi="Palatino Linotype"/>
-          <w:sz w:val="20"/>
-          <w:szCs w:val="20"/>
-          <w:u w:val="single"/>
-        </w:rPr>
-        <w:t xml:space="preserve">but Defendant </w:t>
-      </w:r>
-      <w:r>
-        <w:rPr>
-          <w:rFonts w:ascii="Palatino Linotype" w:hAnsi="Palatino Linotype"/>
-          <w:sz w:val="20"/>
-          <w:szCs w:val="20"/>
-          <w:u w:val="single"/>
-        </w:rPr>
-        <w:t>does not owe the court costs if</w:t>
-      </w:r>
-      <w:r>
-        <w:rPr>
-          <w:rFonts w:ascii="Palatino Linotype" w:hAnsi="Palatino Linotype"/>
-          <w:sz w:val="20"/>
-          <w:szCs w:val="20"/>
-          <w:u w:val="single"/>
-        </w:rPr>
-        <w:t xml:space="preserve"> </w:t>
-      </w:r>
-      <w:r>
-        <w:rPr>
-          <w:rFonts w:ascii="Palatino Linotype" w:hAnsi="Palatino Linotype"/>
-          <w:sz w:val="20"/>
-          <w:szCs w:val="20"/>
-          <w:u w:val="single"/>
-        </w:rPr>
-        <w:t xml:space="preserve">the Marijuana Diversion Program</w:t>
-      </w:r>
-      <w:r>
-        <w:rPr>
-          <w:rFonts w:ascii="Palatino Linotype" w:hAnsi="Palatino Linotype"/>
-          <w:sz w:val="20"/>
-          <w:szCs w:val="20"/>
-          <w:u w:val="single"/>
-        </w:rPr>
-        <w:t xml:space="preserve"> is successfully completed</w:t>
-      </w:r>
-      <w:r>
-        <w:rPr>
-          <w:rFonts w:ascii="Palatino Linotype" w:hAnsi="Palatino Linotype"/>
-          <w:bCs/>
-          <w:sz w:val="20"/>
-          <w:szCs w:val="20"/>
-        </w:rPr>
-        <w:t xml:space="preserve">. </w:t>
-      </w:r>
-      <w:r>
-        <w:rPr>
-          <w:rFonts w:ascii="Palatino Linotype" w:hAnsi="Palatino Linotype"/>
-          <w:sz w:val="20"/>
-          <w:szCs w:val="20"/>
-        </w:rPr>
-        <w:t xml:space="preserve"/>
-      </w:r>
-      <w:r>
-        <w:rPr>
-          <w:rFonts w:ascii="Palatino Linotype" w:hAnsi="Palatino Linotype"/>
-          <w:bCs/>
-          <w:sz w:val="20"/>
-          <w:szCs w:val="20"/>
-        </w:rPr>
-        <w:t xml:space="preserve"/>
-      </w:r>
-      <w:r>
-        <w:rPr>
-          <w:rFonts w:ascii="Palatino Linotype" w:hAnsi="Palatino Linotype"/>
-          <w:sz w:val="20"/>
-          <w:szCs w:val="20"/>
-        </w:rPr>
-        <w:t xml:space="preserve"/>
-      </w:r>
-      <w:r>
-        <w:rPr>
-          <w:rFonts w:ascii="Palatino Linotype" w:hAnsi="Palatino Linotype"/>
-          <w:sz w:val="20"/>
-          <w:szCs w:val="20"/>
-        </w:rPr>
-        <w:t xml:space="preserve"/>
-      </w:r>
-      <w:r>
-        <w:rPr>
-          <w:rFonts w:ascii="Palatino Linotype" w:hAnsi="Palatino Linotype"/>
-          <w:sz w:val="20"/>
-          <w:szCs w:val="20"/>
-        </w:rPr>
-        <w:t xml:space="preserve"/>
-      </w:r>
-      <w:r>
-        <w:rPr>
-          <w:rFonts w:ascii="Palatino Linotype" w:hAnsi="Palatino Linotype"/>
-          <w:sz w:val="20"/>
-          <w:szCs w:val="20"/>
-        </w:rPr>
-        <w:t xml:space="preserve"/>
-      </w:r>
-      <w:r>
-        <w:rPr>
-          <w:rFonts w:ascii="Palatino Linotype" w:hAnsi="Palatino Linotype"/>
-          <w:sz w:val="20"/>
-          <w:szCs w:val="20"/>
-        </w:rPr>
-        <w:t xml:space="preserve"/>
-      </w:r>
-      <w:r>
-        <w:rPr>
-          <w:rFonts w:ascii="Palatino Linotype" w:hAnsi="Palatino Linotype"/>
-          <w:sz w:val="20"/>
-          <w:szCs w:val="20"/>
-        </w:rPr>
-        <w:t xml:space="preserve"/>
-      </w:r>
-      <w:r>
-        <w:rPr>
-          <w:rFonts w:ascii="Palatino Linotype" w:hAnsi="Palatino Linotype"/>
-          <w:sz w:val="20"/>
-          <w:szCs w:val="20"/>
-        </w:rPr>
-        <w:t xml:space="preserve"/>
-      </w:r>
+        </w:rPr>
+        <w:t xml:space="preserve"> or dispute</w:t>
+      </w:r>
+      <w:r>
+        <w:rPr>
+          <w:rFonts w:ascii="Palatino Linotype" w:hAnsi="Palatino Linotype"/>
+          <w:sz w:val="20"/>
+          <w:szCs w:val="20"/>
+        </w:rPr>
+        <w:t xml:space="preserve">,</w:t>
+      </w:r>
+      <w:r>
+        <w:rPr>
+          <w:rFonts w:ascii="Palatino Linotype" w:hAnsi="Palatino Linotype"/>
+          <w:sz w:val="20"/>
+          <w:szCs w:val="20"/>
+        </w:rPr>
+        <w:t xml:space="preserve"> confinement costs billed pursuant to R.C. 2929.37 or be subject to certificate of judgment by the Clerk.</w:t>
+      </w:r>
+    </w:p>
+    <w:p>
+      <w:pPr>
+        <w:jc w:val="both"/>
+        <w:rPr>
+          <w:rFonts w:ascii="Palatino Linotype" w:hAnsi="Palatino Linotype"/>
+          <w:sz w:val="20"/>
+          <w:szCs w:val="20"/>
+        </w:rPr>
+      </w:pPr>
       <w:r>
         <w:rPr>
           <w:rFonts w:ascii="Palatino Linotype" w:hAnsi="Palatino Linotype"/>
@@ -2063,6 +2320,7 @@
         </w:rPr>
         <w:tab/>
       </w:r>
+      <w:proofErr w:type="gramStart"/>
       <w:r>
         <w:rPr>
           <w:rFonts w:ascii="Palatino Linotype" w:hAnsi="Palatino Linotype"/>
@@ -2197,7 +2455,16 @@
           <w:sz w:val="16"/>
           <w:szCs w:val="16"/>
         </w:rPr>
-        <w:t xml:space="preserve">OM     EM; Defendant’s Attorney: PS     OM     EM; JUSTIN KUDELA: PS     OM     EM;</w:t>
+        <w:t xml:space="preserve">OM     EM; Defendant’s Attorney: PS     OM     EM; </w:t>
+      </w:r>
+      <w:proofErr w:type="gramStart"/>
+      <w:r>
+        <w:rPr>
+          <w:rFonts w:ascii="Palatino Linotype" w:hAnsi="Palatino Linotype"/>
+          <w:sz w:val="16"/>
+          <w:szCs w:val="16"/>
+        </w:rPr>
+        <w:t xml:space="preserve">JUSTIN KUDELA: PS     OM     EM;</w:t>
       </w:r>
     </w:p>
     <w:p>
@@ -2234,7 +2501,7 @@
           <w:sz w:val="16"/>
           <w:szCs w:val="16"/>
         </w:rPr>
-        <w:t xml:space="preserve"/>
+        <w:t xml:space="preserve">County Jail: PS   EM;</w:t>
       </w:r>
     </w:p>
     <w:p>
@@ -2259,12 +2526,12 @@
       </w:pPr>
     </w:p>
     <w:sectPr>
-      <w:headerReference w:type="even" r:id="rId8"/>
-      <w:headerReference w:type="default" r:id="rId9"/>
-      <w:footerReference w:type="even" r:id="rId10"/>
-      <w:footerReference w:type="default" r:id="rId11"/>
-      <w:headerReference w:type="first" r:id="rId12"/>
-      <w:footerReference w:type="first" r:id="rId13"/>
+      <w:headerReference w:type="even" r:id="rId7"/>
+      <w:headerReference w:type="default" r:id="rId8"/>
+      <w:footerReference w:type="even" r:id="rId9"/>
+      <w:footerReference w:type="default" r:id="rId10"/>
+      <w:headerReference w:type="first" r:id="rId11"/>
+      <w:footerReference w:type="first" r:id="rId12"/>
       <w:pgSz w:w="12240" w:h="15840"/>
       <w:pgMar w:top="1440" w:right="1080" w:bottom="1440" w:left="1080" w:header="720" w:footer="720" w:gutter="0"/>
       <w:cols w:space="720"/>
@@ -2276,7 +2543,7 @@
 </file>
 
 <file path=word/endnotes.xml><?xml version="1.0" encoding="utf-8"?>
-<w:endnotes xmlns:wpc="http://schemas.microsoft.com/office/word/2010/wordprocessingCanvas" xmlns:mc="http://schemas.openxmlformats.org/markup-compatibility/2006" xmlns:o="urn:schemas-microsoft-com:office:office" xmlns:r="http://schemas.openxmlformats.org/officeDocument/2006/relationships" xmlns:m="http://schemas.openxmlformats.org/officeDocument/2006/math" xmlns:v="urn:schemas-microsoft-com:vml" xmlns:wp14="http://schemas.microsoft.com/office/word/2010/wordprocessingDrawing" xmlns:wp="http://schemas.openxmlformats.org/drawingml/2006/wordprocessingDrawing" xmlns:w10="urn:schemas-microsoft-com:office:word" xmlns:w="http://schemas.openxmlformats.org/wordprocessingml/2006/main" xmlns:w14="http://schemas.microsoft.com/office/word/2010/wordml" xmlns:wpg="http://schemas.microsoft.com/office/word/2010/wordprocessingGroup" xmlns:wpi="http://schemas.microsoft.com/office/word/2010/wordprocessingInk" xmlns:wne="http://schemas.microsoft.com/office/word/2006/wordml" xmlns:wps="http://schemas.microsoft.com/office/word/2010/wordprocessingShape" mc:Ignorable="w14 wp14">
+<w:endnotes xmlns:wpc="http://schemas.microsoft.com/office/word/2010/wordprocessingCanvas" xmlns:cx="http://schemas.microsoft.com/office/drawing/2014/chartex" xmlns:cx1="http://schemas.microsoft.com/office/drawing/2015/9/8/chartex" xmlns:cx2="http://schemas.microsoft.com/office/drawing/2015/10/21/chartex" xmlns:cx3="http://schemas.microsoft.com/office/drawing/2016/5/9/chartex" xmlns:cx4="http://schemas.microsoft.com/office/drawing/2016/5/10/chartex" xmlns:cx5="http://schemas.microsoft.com/office/drawing/2016/5/11/chartex" xmlns:cx6="http://schemas.microsoft.com/office/drawing/2016/5/12/chartex" xmlns:cx7="http://schemas.microsoft.com/office/drawing/2016/5/13/chartex" xmlns:cx8="http://schemas.microsoft.com/office/drawing/2016/5/14/chartex" xmlns:mc="http://schemas.openxmlformats.org/markup-compatibility/2006" xmlns:aink="http://schemas.microsoft.com/office/drawing/2016/ink" xmlns:am3d="http://schemas.microsoft.com/office/drawing/2017/model3d" xmlns:o="urn:schemas-microsoft-com:office:office" xmlns:r="http://schemas.openxmlformats.org/officeDocument/2006/relationships" xmlns:m="http://schemas.openxmlformats.org/officeDocument/2006/math" xmlns:v="urn:schemas-microsoft-com:vml" xmlns:wp14="http://schemas.microsoft.com/office/word/2010/wordprocessingDrawing" xmlns:wp="http://schemas.openxmlformats.org/drawingml/2006/wordprocessingDrawing" xmlns:w10="urn:schemas-microsoft-com:office:word" xmlns:w="http://schemas.openxmlformats.org/wordprocessingml/2006/main" xmlns:w14="http://schemas.microsoft.com/office/word/2010/wordml" xmlns:w15="http://schemas.microsoft.com/office/word/2012/wordml" xmlns:w16cex="http://schemas.microsoft.com/office/word/2018/wordml/cex" xmlns:w16cid="http://schemas.microsoft.com/office/word/2016/wordml/cid" xmlns:w16="http://schemas.microsoft.com/office/word/2018/wordml" xmlns:w16sdtdh="http://schemas.microsoft.com/office/word/2020/wordml/sdtdatahash" xmlns:w16se="http://schemas.microsoft.com/office/word/2015/wordml/symex" xmlns:wpg="http://schemas.microsoft.com/office/word/2010/wordprocessingGroup" xmlns:wpi="http://schemas.microsoft.com/office/word/2010/wordprocessingInk" xmlns:wne="http://schemas.microsoft.com/office/word/2006/wordml" xmlns:wps="http://schemas.microsoft.com/office/word/2010/wordprocessingShape" mc:Ignorable="w14 w15 w16se w16cid w16 w16cex w16sdtdh wp14">
   <w:endnote w:type="separator" w:id="-1">
     <w:p>
       <w:r>
@@ -2295,7 +2562,7 @@
 </file>
 
 <file path=word/footer1.xml><?xml version="1.0" encoding="utf-8"?>
-<w:ftr xmlns:wpc="http://schemas.microsoft.com/office/word/2010/wordprocessingCanvas" xmlns:mc="http://schemas.openxmlformats.org/markup-compatibility/2006" xmlns:o="urn:schemas-microsoft-com:office:office" xmlns:r="http://schemas.openxmlformats.org/officeDocument/2006/relationships" xmlns:m="http://schemas.openxmlformats.org/officeDocument/2006/math" xmlns:v="urn:schemas-microsoft-com:vml" xmlns:wp14="http://schemas.microsoft.com/office/word/2010/wordprocessingDrawing" xmlns:wp="http://schemas.openxmlformats.org/drawingml/2006/wordprocessingDrawing" xmlns:w10="urn:schemas-microsoft-com:office:word" xmlns:w="http://schemas.openxmlformats.org/wordprocessingml/2006/main" xmlns:w14="http://schemas.microsoft.com/office/word/2010/wordml" xmlns:wpg="http://schemas.microsoft.com/office/word/2010/wordprocessingGroup" xmlns:wpi="http://schemas.microsoft.com/office/word/2010/wordprocessingInk" xmlns:wne="http://schemas.microsoft.com/office/word/2006/wordml" xmlns:wps="http://schemas.microsoft.com/office/word/2010/wordprocessingShape" mc:Ignorable="w14 wp14">
+<w:ftr xmlns:wpc="http://schemas.microsoft.com/office/word/2010/wordprocessingCanvas" xmlns:cx="http://schemas.microsoft.com/office/drawing/2014/chartex" xmlns:cx1="http://schemas.microsoft.com/office/drawing/2015/9/8/chartex" xmlns:cx2="http://schemas.microsoft.com/office/drawing/2015/10/21/chartex" xmlns:cx3="http://schemas.microsoft.com/office/drawing/2016/5/9/chartex" xmlns:cx4="http://schemas.microsoft.com/office/drawing/2016/5/10/chartex" xmlns:cx5="http://schemas.microsoft.com/office/drawing/2016/5/11/chartex" xmlns:cx6="http://schemas.microsoft.com/office/drawing/2016/5/12/chartex" xmlns:cx7="http://schemas.microsoft.com/office/drawing/2016/5/13/chartex" xmlns:cx8="http://schemas.microsoft.com/office/drawing/2016/5/14/chartex" xmlns:mc="http://schemas.openxmlformats.org/markup-compatibility/2006" xmlns:aink="http://schemas.microsoft.com/office/drawing/2016/ink" xmlns:am3d="http://schemas.microsoft.com/office/drawing/2017/model3d" xmlns:o="urn:schemas-microsoft-com:office:office" xmlns:r="http://schemas.openxmlformats.org/officeDocument/2006/relationships" xmlns:m="http://schemas.openxmlformats.org/officeDocument/2006/math" xmlns:v="urn:schemas-microsoft-com:vml" xmlns:wp14="http://schemas.microsoft.com/office/word/2010/wordprocessingDrawing" xmlns:wp="http://schemas.openxmlformats.org/drawingml/2006/wordprocessingDrawing" xmlns:w10="urn:schemas-microsoft-com:office:word" xmlns:w="http://schemas.openxmlformats.org/wordprocessingml/2006/main" xmlns:w14="http://schemas.microsoft.com/office/word/2010/wordml" xmlns:w15="http://schemas.microsoft.com/office/word/2012/wordml" xmlns:w16cex="http://schemas.microsoft.com/office/word/2018/wordml/cex" xmlns:w16cid="http://schemas.microsoft.com/office/word/2016/wordml/cid" xmlns:w16="http://schemas.microsoft.com/office/word/2018/wordml" xmlns:w16sdtdh="http://schemas.microsoft.com/office/word/2020/wordml/sdtdatahash" xmlns:w16se="http://schemas.microsoft.com/office/word/2015/wordml/symex" xmlns:wpg="http://schemas.microsoft.com/office/word/2010/wordprocessingGroup" xmlns:wpi="http://schemas.microsoft.com/office/word/2010/wordprocessingInk" xmlns:wne="http://schemas.microsoft.com/office/word/2006/wordml" xmlns:wps="http://schemas.microsoft.com/office/word/2010/wordprocessingShape" mc:Ignorable="w14 w15 w16se w16cid w16 w16cex w16sdtdh wp14">
   <w:p>
     <w:pPr>
       <w:pStyle w:val="Footer"/>
@@ -2305,7 +2572,7 @@
 </file>
 
 <file path=word/footer2.xml><?xml version="1.0" encoding="utf-8"?>
-<w:ftr xmlns:wpc="http://schemas.microsoft.com/office/word/2010/wordprocessingCanvas" xmlns:mc="http://schemas.openxmlformats.org/markup-compatibility/2006" xmlns:o="urn:schemas-microsoft-com:office:office" xmlns:r="http://schemas.openxmlformats.org/officeDocument/2006/relationships" xmlns:m="http://schemas.openxmlformats.org/officeDocument/2006/math" xmlns:v="urn:schemas-microsoft-com:vml" xmlns:wp14="http://schemas.microsoft.com/office/word/2010/wordprocessingDrawing" xmlns:wp="http://schemas.openxmlformats.org/drawingml/2006/wordprocessingDrawing" xmlns:w10="urn:schemas-microsoft-com:office:word" xmlns:w="http://schemas.openxmlformats.org/wordprocessingml/2006/main" xmlns:w14="http://schemas.microsoft.com/office/word/2010/wordml" xmlns:wpg="http://schemas.microsoft.com/office/word/2010/wordprocessingGroup" xmlns:wpi="http://schemas.microsoft.com/office/word/2010/wordprocessingInk" xmlns:wne="http://schemas.microsoft.com/office/word/2006/wordml" xmlns:wps="http://schemas.microsoft.com/office/word/2010/wordprocessingShape" mc:Ignorable="w14 wp14">
+<w:ftr xmlns:wpc="http://schemas.microsoft.com/office/word/2010/wordprocessingCanvas" xmlns:cx="http://schemas.microsoft.com/office/drawing/2014/chartex" xmlns:cx1="http://schemas.microsoft.com/office/drawing/2015/9/8/chartex" xmlns:cx2="http://schemas.microsoft.com/office/drawing/2015/10/21/chartex" xmlns:cx3="http://schemas.microsoft.com/office/drawing/2016/5/9/chartex" xmlns:cx4="http://schemas.microsoft.com/office/drawing/2016/5/10/chartex" xmlns:cx5="http://schemas.microsoft.com/office/drawing/2016/5/11/chartex" xmlns:cx6="http://schemas.microsoft.com/office/drawing/2016/5/12/chartex" xmlns:cx7="http://schemas.microsoft.com/office/drawing/2016/5/13/chartex" xmlns:cx8="http://schemas.microsoft.com/office/drawing/2016/5/14/chartex" xmlns:mc="http://schemas.openxmlformats.org/markup-compatibility/2006" xmlns:aink="http://schemas.microsoft.com/office/drawing/2016/ink" xmlns:am3d="http://schemas.microsoft.com/office/drawing/2017/model3d" xmlns:o="urn:schemas-microsoft-com:office:office" xmlns:r="http://schemas.openxmlformats.org/officeDocument/2006/relationships" xmlns:m="http://schemas.openxmlformats.org/officeDocument/2006/math" xmlns:v="urn:schemas-microsoft-com:vml" xmlns:wp14="http://schemas.microsoft.com/office/word/2010/wordprocessingDrawing" xmlns:wp="http://schemas.openxmlformats.org/drawingml/2006/wordprocessingDrawing" xmlns:w10="urn:schemas-microsoft-com:office:word" xmlns:w="http://schemas.openxmlformats.org/wordprocessingml/2006/main" xmlns:w14="http://schemas.microsoft.com/office/word/2010/wordml" xmlns:w15="http://schemas.microsoft.com/office/word/2012/wordml" xmlns:w16cex="http://schemas.microsoft.com/office/word/2018/wordml/cex" xmlns:w16cid="http://schemas.microsoft.com/office/word/2016/wordml/cid" xmlns:w16="http://schemas.microsoft.com/office/word/2018/wordml" xmlns:w16sdtdh="http://schemas.microsoft.com/office/word/2020/wordml/sdtdatahash" xmlns:w16se="http://schemas.microsoft.com/office/word/2015/wordml/symex" xmlns:wpg="http://schemas.microsoft.com/office/word/2010/wordprocessingGroup" xmlns:wpi="http://schemas.microsoft.com/office/word/2010/wordprocessingInk" xmlns:wne="http://schemas.microsoft.com/office/word/2006/wordml" xmlns:wps="http://schemas.microsoft.com/office/word/2010/wordprocessingShape" mc:Ignorable="w14 w15 w16se w16cid w16 w16cex w16sdtdh wp14">
   <w:sdt>
     <w:sdtPr>
       <w:rPr>
@@ -2502,7 +2769,7 @@
 </file>
 
 <file path=word/footer3.xml><?xml version="1.0" encoding="utf-8"?>
-<w:ftr xmlns:wpc="http://schemas.microsoft.com/office/word/2010/wordprocessingCanvas" xmlns:mc="http://schemas.openxmlformats.org/markup-compatibility/2006" xmlns:o="urn:schemas-microsoft-com:office:office" xmlns:r="http://schemas.openxmlformats.org/officeDocument/2006/relationships" xmlns:m="http://schemas.openxmlformats.org/officeDocument/2006/math" xmlns:v="urn:schemas-microsoft-com:vml" xmlns:wp14="http://schemas.microsoft.com/office/word/2010/wordprocessingDrawing" xmlns:wp="http://schemas.openxmlformats.org/drawingml/2006/wordprocessingDrawing" xmlns:w10="urn:schemas-microsoft-com:office:word" xmlns:w="http://schemas.openxmlformats.org/wordprocessingml/2006/main" xmlns:w14="http://schemas.microsoft.com/office/word/2010/wordml" xmlns:wpg="http://schemas.microsoft.com/office/word/2010/wordprocessingGroup" xmlns:wpi="http://schemas.microsoft.com/office/word/2010/wordprocessingInk" xmlns:wne="http://schemas.microsoft.com/office/word/2006/wordml" xmlns:wps="http://schemas.microsoft.com/office/word/2010/wordprocessingShape" mc:Ignorable="w14 wp14">
+<w:ftr xmlns:wpc="http://schemas.microsoft.com/office/word/2010/wordprocessingCanvas" xmlns:cx="http://schemas.microsoft.com/office/drawing/2014/chartex" xmlns:cx1="http://schemas.microsoft.com/office/drawing/2015/9/8/chartex" xmlns:cx2="http://schemas.microsoft.com/office/drawing/2015/10/21/chartex" xmlns:cx3="http://schemas.microsoft.com/office/drawing/2016/5/9/chartex" xmlns:cx4="http://schemas.microsoft.com/office/drawing/2016/5/10/chartex" xmlns:cx5="http://schemas.microsoft.com/office/drawing/2016/5/11/chartex" xmlns:cx6="http://schemas.microsoft.com/office/drawing/2016/5/12/chartex" xmlns:cx7="http://schemas.microsoft.com/office/drawing/2016/5/13/chartex" xmlns:cx8="http://schemas.microsoft.com/office/drawing/2016/5/14/chartex" xmlns:mc="http://schemas.openxmlformats.org/markup-compatibility/2006" xmlns:aink="http://schemas.microsoft.com/office/drawing/2016/ink" xmlns:am3d="http://schemas.microsoft.com/office/drawing/2017/model3d" xmlns:o="urn:schemas-microsoft-com:office:office" xmlns:r="http://schemas.openxmlformats.org/officeDocument/2006/relationships" xmlns:m="http://schemas.openxmlformats.org/officeDocument/2006/math" xmlns:v="urn:schemas-microsoft-com:vml" xmlns:wp14="http://schemas.microsoft.com/office/word/2010/wordprocessingDrawing" xmlns:wp="http://schemas.openxmlformats.org/drawingml/2006/wordprocessingDrawing" xmlns:w10="urn:schemas-microsoft-com:office:word" xmlns:w="http://schemas.openxmlformats.org/wordprocessingml/2006/main" xmlns:w14="http://schemas.microsoft.com/office/word/2010/wordml" xmlns:w15="http://schemas.microsoft.com/office/word/2012/wordml" xmlns:w16cex="http://schemas.microsoft.com/office/word/2018/wordml/cex" xmlns:w16cid="http://schemas.microsoft.com/office/word/2016/wordml/cid" xmlns:w16="http://schemas.microsoft.com/office/word/2018/wordml" xmlns:w16sdtdh="http://schemas.microsoft.com/office/word/2020/wordml/sdtdatahash" xmlns:w16se="http://schemas.microsoft.com/office/word/2015/wordml/symex" xmlns:wpg="http://schemas.microsoft.com/office/word/2010/wordprocessingGroup" xmlns:wpi="http://schemas.microsoft.com/office/word/2010/wordprocessingInk" xmlns:wne="http://schemas.microsoft.com/office/word/2006/wordml" xmlns:wps="http://schemas.microsoft.com/office/word/2010/wordprocessingShape" mc:Ignorable="w14 w15 w16se w16cid w16 w16cex w16sdtdh wp14">
   <w:p>
     <w:pPr>
       <w:pStyle w:val="Footer"/>
@@ -2512,7 +2779,7 @@
 </file>
 
 <file path=word/footnotes.xml><?xml version="1.0" encoding="utf-8"?>
-<w:footnotes xmlns:wpc="http://schemas.microsoft.com/office/word/2010/wordprocessingCanvas" xmlns:mc="http://schemas.openxmlformats.org/markup-compatibility/2006" xmlns:o="urn:schemas-microsoft-com:office:office" xmlns:r="http://schemas.openxmlformats.org/officeDocument/2006/relationships" xmlns:m="http://schemas.openxmlformats.org/officeDocument/2006/math" xmlns:v="urn:schemas-microsoft-com:vml" xmlns:wp14="http://schemas.microsoft.com/office/word/2010/wordprocessingDrawing" xmlns:wp="http://schemas.openxmlformats.org/drawingml/2006/wordprocessingDrawing" xmlns:w10="urn:schemas-microsoft-com:office:word" xmlns:w="http://schemas.openxmlformats.org/wordprocessingml/2006/main" xmlns:w14="http://schemas.microsoft.com/office/word/2010/wordml" xmlns:wpg="http://schemas.microsoft.com/office/word/2010/wordprocessingGroup" xmlns:wpi="http://schemas.microsoft.com/office/word/2010/wordprocessingInk" xmlns:wne="http://schemas.microsoft.com/office/word/2006/wordml" xmlns:wps="http://schemas.microsoft.com/office/word/2010/wordprocessingShape" mc:Ignorable="w14 wp14">
+<w:footnotes xmlns:wpc="http://schemas.microsoft.com/office/word/2010/wordprocessingCanvas" xmlns:cx="http://schemas.microsoft.com/office/drawing/2014/chartex" xmlns:cx1="http://schemas.microsoft.com/office/drawing/2015/9/8/chartex" xmlns:cx2="http://schemas.microsoft.com/office/drawing/2015/10/21/chartex" xmlns:cx3="http://schemas.microsoft.com/office/drawing/2016/5/9/chartex" xmlns:cx4="http://schemas.microsoft.com/office/drawing/2016/5/10/chartex" xmlns:cx5="http://schemas.microsoft.com/office/drawing/2016/5/11/chartex" xmlns:cx6="http://schemas.microsoft.com/office/drawing/2016/5/12/chartex" xmlns:cx7="http://schemas.microsoft.com/office/drawing/2016/5/13/chartex" xmlns:cx8="http://schemas.microsoft.com/office/drawing/2016/5/14/chartex" xmlns:mc="http://schemas.openxmlformats.org/markup-compatibility/2006" xmlns:aink="http://schemas.microsoft.com/office/drawing/2016/ink" xmlns:am3d="http://schemas.microsoft.com/office/drawing/2017/model3d" xmlns:o="urn:schemas-microsoft-com:office:office" xmlns:r="http://schemas.openxmlformats.org/officeDocument/2006/relationships" xmlns:m="http://schemas.openxmlformats.org/officeDocument/2006/math" xmlns:v="urn:schemas-microsoft-com:vml" xmlns:wp14="http://schemas.microsoft.com/office/word/2010/wordprocessingDrawing" xmlns:wp="http://schemas.openxmlformats.org/drawingml/2006/wordprocessingDrawing" xmlns:w10="urn:schemas-microsoft-com:office:word" xmlns:w="http://schemas.openxmlformats.org/wordprocessingml/2006/main" xmlns:w14="http://schemas.microsoft.com/office/word/2010/wordml" xmlns:w15="http://schemas.microsoft.com/office/word/2012/wordml" xmlns:w16cex="http://schemas.microsoft.com/office/word/2018/wordml/cex" xmlns:w16cid="http://schemas.microsoft.com/office/word/2016/wordml/cid" xmlns:w16="http://schemas.microsoft.com/office/word/2018/wordml" xmlns:w16sdtdh="http://schemas.microsoft.com/office/word/2020/wordml/sdtdatahash" xmlns:w16se="http://schemas.microsoft.com/office/word/2015/wordml/symex" xmlns:wpg="http://schemas.microsoft.com/office/word/2010/wordprocessingGroup" xmlns:wpi="http://schemas.microsoft.com/office/word/2010/wordprocessingInk" xmlns:wne="http://schemas.microsoft.com/office/word/2006/wordml" xmlns:wps="http://schemas.microsoft.com/office/word/2010/wordprocessingShape" mc:Ignorable="w14 w15 w16se w16cid w16 w16cex w16sdtdh wp14">
   <w:footnote w:type="separator" w:id="-1">
     <w:p>
       <w:r>
@@ -2531,7 +2798,7 @@
 </file>
 
 <file path=word/header1.xml><?xml version="1.0" encoding="utf-8"?>
-<w:hdr xmlns:wpc="http://schemas.microsoft.com/office/word/2010/wordprocessingCanvas" xmlns:mc="http://schemas.openxmlformats.org/markup-compatibility/2006" xmlns:o="urn:schemas-microsoft-com:office:office" xmlns:r="http://schemas.openxmlformats.org/officeDocument/2006/relationships" xmlns:m="http://schemas.openxmlformats.org/officeDocument/2006/math" xmlns:v="urn:schemas-microsoft-com:vml" xmlns:wp14="http://schemas.microsoft.com/office/word/2010/wordprocessingDrawing" xmlns:wp="http://schemas.openxmlformats.org/drawingml/2006/wordprocessingDrawing" xmlns:w10="urn:schemas-microsoft-com:office:word" xmlns:w="http://schemas.openxmlformats.org/wordprocessingml/2006/main" xmlns:w14="http://schemas.microsoft.com/office/word/2010/wordml" xmlns:wpg="http://schemas.microsoft.com/office/word/2010/wordprocessingGroup" xmlns:wpi="http://schemas.microsoft.com/office/word/2010/wordprocessingInk" xmlns:wne="http://schemas.microsoft.com/office/word/2006/wordml" xmlns:wps="http://schemas.microsoft.com/office/word/2010/wordprocessingShape" mc:Ignorable="w14 wp14">
+<w:hdr xmlns:wpc="http://schemas.microsoft.com/office/word/2010/wordprocessingCanvas" xmlns:cx="http://schemas.microsoft.com/office/drawing/2014/chartex" xmlns:cx1="http://schemas.microsoft.com/office/drawing/2015/9/8/chartex" xmlns:cx2="http://schemas.microsoft.com/office/drawing/2015/10/21/chartex" xmlns:cx3="http://schemas.microsoft.com/office/drawing/2016/5/9/chartex" xmlns:cx4="http://schemas.microsoft.com/office/drawing/2016/5/10/chartex" xmlns:cx5="http://schemas.microsoft.com/office/drawing/2016/5/11/chartex" xmlns:cx6="http://schemas.microsoft.com/office/drawing/2016/5/12/chartex" xmlns:cx7="http://schemas.microsoft.com/office/drawing/2016/5/13/chartex" xmlns:cx8="http://schemas.microsoft.com/office/drawing/2016/5/14/chartex" xmlns:mc="http://schemas.openxmlformats.org/markup-compatibility/2006" xmlns:aink="http://schemas.microsoft.com/office/drawing/2016/ink" xmlns:am3d="http://schemas.microsoft.com/office/drawing/2017/model3d" xmlns:o="urn:schemas-microsoft-com:office:office" xmlns:r="http://schemas.openxmlformats.org/officeDocument/2006/relationships" xmlns:m="http://schemas.openxmlformats.org/officeDocument/2006/math" xmlns:v="urn:schemas-microsoft-com:vml" xmlns:wp14="http://schemas.microsoft.com/office/word/2010/wordprocessingDrawing" xmlns:wp="http://schemas.openxmlformats.org/drawingml/2006/wordprocessingDrawing" xmlns:w10="urn:schemas-microsoft-com:office:word" xmlns:w="http://schemas.openxmlformats.org/wordprocessingml/2006/main" xmlns:w14="http://schemas.microsoft.com/office/word/2010/wordml" xmlns:w15="http://schemas.microsoft.com/office/word/2012/wordml" xmlns:w16cex="http://schemas.microsoft.com/office/word/2018/wordml/cex" xmlns:w16cid="http://schemas.microsoft.com/office/word/2016/wordml/cid" xmlns:w16="http://schemas.microsoft.com/office/word/2018/wordml" xmlns:w16sdtdh="http://schemas.microsoft.com/office/word/2020/wordml/sdtdatahash" xmlns:w16se="http://schemas.microsoft.com/office/word/2015/wordml/symex" xmlns:wpg="http://schemas.microsoft.com/office/word/2010/wordprocessingGroup" xmlns:wpi="http://schemas.microsoft.com/office/word/2010/wordprocessingInk" xmlns:wne="http://schemas.microsoft.com/office/word/2006/wordml" xmlns:wps="http://schemas.microsoft.com/office/word/2010/wordprocessingShape" mc:Ignorable="w14 w15 w16se w16cid w16 w16cex w16sdtdh wp14">
   <w:p>
     <w:pPr>
       <w:pStyle w:val="Header"/>
@@ -2541,7 +2808,7 @@
 </file>
 
 <file path=word/header2.xml><?xml version="1.0" encoding="utf-8"?>
-<w:hdr xmlns:wpc="http://schemas.microsoft.com/office/word/2010/wordprocessingCanvas" xmlns:mc="http://schemas.openxmlformats.org/markup-compatibility/2006" xmlns:o="urn:schemas-microsoft-com:office:office" xmlns:r="http://schemas.openxmlformats.org/officeDocument/2006/relationships" xmlns:m="http://schemas.openxmlformats.org/officeDocument/2006/math" xmlns:v="urn:schemas-microsoft-com:vml" xmlns:wp14="http://schemas.microsoft.com/office/word/2010/wordprocessingDrawing" xmlns:wp="http://schemas.openxmlformats.org/drawingml/2006/wordprocessingDrawing" xmlns:w10="urn:schemas-microsoft-com:office:word" xmlns:w="http://schemas.openxmlformats.org/wordprocessingml/2006/main" xmlns:w14="http://schemas.microsoft.com/office/word/2010/wordml" xmlns:wpg="http://schemas.microsoft.com/office/word/2010/wordprocessingGroup" xmlns:wpi="http://schemas.microsoft.com/office/word/2010/wordprocessingInk" xmlns:wne="http://schemas.microsoft.com/office/word/2006/wordml" xmlns:wps="http://schemas.microsoft.com/office/word/2010/wordprocessingShape" mc:Ignorable="w14 wp14">
+<w:hdr xmlns:wpc="http://schemas.microsoft.com/office/word/2010/wordprocessingCanvas" xmlns:cx="http://schemas.microsoft.com/office/drawing/2014/chartex" xmlns:cx1="http://schemas.microsoft.com/office/drawing/2015/9/8/chartex" xmlns:cx2="http://schemas.microsoft.com/office/drawing/2015/10/21/chartex" xmlns:cx3="http://schemas.microsoft.com/office/drawing/2016/5/9/chartex" xmlns:cx4="http://schemas.microsoft.com/office/drawing/2016/5/10/chartex" xmlns:cx5="http://schemas.microsoft.com/office/drawing/2016/5/11/chartex" xmlns:cx6="http://schemas.microsoft.com/office/drawing/2016/5/12/chartex" xmlns:cx7="http://schemas.microsoft.com/office/drawing/2016/5/13/chartex" xmlns:cx8="http://schemas.microsoft.com/office/drawing/2016/5/14/chartex" xmlns:mc="http://schemas.openxmlformats.org/markup-compatibility/2006" xmlns:aink="http://schemas.microsoft.com/office/drawing/2016/ink" xmlns:am3d="http://schemas.microsoft.com/office/drawing/2017/model3d" xmlns:o="urn:schemas-microsoft-com:office:office" xmlns:r="http://schemas.openxmlformats.org/officeDocument/2006/relationships" xmlns:m="http://schemas.openxmlformats.org/officeDocument/2006/math" xmlns:v="urn:schemas-microsoft-com:vml" xmlns:wp14="http://schemas.microsoft.com/office/word/2010/wordprocessingDrawing" xmlns:wp="http://schemas.openxmlformats.org/drawingml/2006/wordprocessingDrawing" xmlns:w10="urn:schemas-microsoft-com:office:word" xmlns:w="http://schemas.openxmlformats.org/wordprocessingml/2006/main" xmlns:w14="http://schemas.microsoft.com/office/word/2010/wordml" xmlns:w15="http://schemas.microsoft.com/office/word/2012/wordml" xmlns:w16cex="http://schemas.microsoft.com/office/word/2018/wordml/cex" xmlns:w16cid="http://schemas.microsoft.com/office/word/2016/wordml/cid" xmlns:w16="http://schemas.microsoft.com/office/word/2018/wordml" xmlns:w16sdtdh="http://schemas.microsoft.com/office/word/2020/wordml/sdtdatahash" xmlns:w16se="http://schemas.microsoft.com/office/word/2015/wordml/symex" xmlns:wpg="http://schemas.microsoft.com/office/word/2010/wordprocessingGroup" xmlns:wpi="http://schemas.microsoft.com/office/word/2010/wordprocessingInk" xmlns:wne="http://schemas.microsoft.com/office/word/2006/wordml" xmlns:wps="http://schemas.microsoft.com/office/word/2010/wordprocessingShape" mc:Ignorable="w14 w15 w16se w16cid w16 w16cex w16sdtdh wp14">
   <w:p>
     <w:pPr>
       <w:pStyle w:val="Header"/>
@@ -2565,7 +2832,7 @@
 </file>
 
 <file path=word/header3.xml><?xml version="1.0" encoding="utf-8"?>
-<w:hdr xmlns:wpc="http://schemas.microsoft.com/office/word/2010/wordprocessingCanvas" xmlns:mc="http://schemas.openxmlformats.org/markup-compatibility/2006" xmlns:o="urn:schemas-microsoft-com:office:office" xmlns:r="http://schemas.openxmlformats.org/officeDocument/2006/relationships" xmlns:m="http://schemas.openxmlformats.org/officeDocument/2006/math" xmlns:v="urn:schemas-microsoft-com:vml" xmlns:wp14="http://schemas.microsoft.com/office/word/2010/wordprocessingDrawing" xmlns:wp="http://schemas.openxmlformats.org/drawingml/2006/wordprocessingDrawing" xmlns:w10="urn:schemas-microsoft-com:office:word" xmlns:w="http://schemas.openxmlformats.org/wordprocessingml/2006/main" xmlns:w14="http://schemas.microsoft.com/office/word/2010/wordml" xmlns:wpg="http://schemas.microsoft.com/office/word/2010/wordprocessingGroup" xmlns:wpi="http://schemas.microsoft.com/office/word/2010/wordprocessingInk" xmlns:wne="http://schemas.microsoft.com/office/word/2006/wordml" xmlns:wps="http://schemas.microsoft.com/office/word/2010/wordprocessingShape" mc:Ignorable="w14 wp14">
+<w:hdr xmlns:wpc="http://schemas.microsoft.com/office/word/2010/wordprocessingCanvas" xmlns:cx="http://schemas.microsoft.com/office/drawing/2014/chartex" xmlns:cx1="http://schemas.microsoft.com/office/drawing/2015/9/8/chartex" xmlns:cx2="http://schemas.microsoft.com/office/drawing/2015/10/21/chartex" xmlns:cx3="http://schemas.microsoft.com/office/drawing/2016/5/9/chartex" xmlns:cx4="http://schemas.microsoft.com/office/drawing/2016/5/10/chartex" xmlns:cx5="http://schemas.microsoft.com/office/drawing/2016/5/11/chartex" xmlns:cx6="http://schemas.microsoft.com/office/drawing/2016/5/12/chartex" xmlns:cx7="http://schemas.microsoft.com/office/drawing/2016/5/13/chartex" xmlns:cx8="http://schemas.microsoft.com/office/drawing/2016/5/14/chartex" xmlns:mc="http://schemas.openxmlformats.org/markup-compatibility/2006" xmlns:aink="http://schemas.microsoft.com/office/drawing/2016/ink" xmlns:am3d="http://schemas.microsoft.com/office/drawing/2017/model3d" xmlns:o="urn:schemas-microsoft-com:office:office" xmlns:r="http://schemas.openxmlformats.org/officeDocument/2006/relationships" xmlns:m="http://schemas.openxmlformats.org/officeDocument/2006/math" xmlns:v="urn:schemas-microsoft-com:vml" xmlns:wp14="http://schemas.microsoft.com/office/word/2010/wordprocessingDrawing" xmlns:wp="http://schemas.openxmlformats.org/drawingml/2006/wordprocessingDrawing" xmlns:w10="urn:schemas-microsoft-com:office:word" xmlns:w="http://schemas.openxmlformats.org/wordprocessingml/2006/main" xmlns:w14="http://schemas.microsoft.com/office/word/2010/wordml" xmlns:w15="http://schemas.microsoft.com/office/word/2012/wordml" xmlns:w16cex="http://schemas.microsoft.com/office/word/2018/wordml/cex" xmlns:w16cid="http://schemas.microsoft.com/office/word/2016/wordml/cid" xmlns:w16="http://schemas.microsoft.com/office/word/2018/wordml" xmlns:w16sdtdh="http://schemas.microsoft.com/office/word/2020/wordml/sdtdatahash" xmlns:w16se="http://schemas.microsoft.com/office/word/2015/wordml/symex" xmlns:wpg="http://schemas.microsoft.com/office/word/2010/wordprocessingGroup" xmlns:wpi="http://schemas.microsoft.com/office/word/2010/wordprocessingInk" xmlns:wne="http://schemas.microsoft.com/office/word/2006/wordml" xmlns:wps="http://schemas.microsoft.com/office/word/2010/wordprocessingShape" mc:Ignorable="w14 w15 w16se w16cid w16 w16cex w16sdtdh wp14">
   <w:p>
     <w:pPr>
       <w:pStyle w:val="Header"/>
@@ -2575,8 +2842,8 @@
 </file>
 
 <file path=word/numbering.xml><?xml version="1.0" encoding="utf-8"?>
-<w:numbering xmlns:wpc="http://schemas.microsoft.com/office/word/2010/wordprocessingCanvas" xmlns:mc="http://schemas.openxmlformats.org/markup-compatibility/2006" xmlns:o="urn:schemas-microsoft-com:office:office" xmlns:r="http://schemas.openxmlformats.org/officeDocument/2006/relationships" xmlns:m="http://schemas.openxmlformats.org/officeDocument/2006/math" xmlns:v="urn:schemas-microsoft-com:vml" xmlns:wp14="http://schemas.microsoft.com/office/word/2010/wordprocessingDrawing" xmlns:wp="http://schemas.openxmlformats.org/drawingml/2006/wordprocessingDrawing" xmlns:w10="urn:schemas-microsoft-com:office:word" xmlns:w="http://schemas.openxmlformats.org/wordprocessingml/2006/main" xmlns:w14="http://schemas.microsoft.com/office/word/2010/wordml" xmlns:wpg="http://schemas.microsoft.com/office/word/2010/wordprocessingGroup" xmlns:wpi="http://schemas.microsoft.com/office/word/2010/wordprocessingInk" xmlns:wne="http://schemas.microsoft.com/office/word/2006/wordml" xmlns:wps="http://schemas.microsoft.com/office/word/2010/wordprocessingShape" mc:Ignorable="w14 wp14">
-  <w:abstractNum w:abstractNumId="0">
+<w:numbering xmlns:wpc="http://schemas.microsoft.com/office/word/2010/wordprocessingCanvas" xmlns:cx="http://schemas.microsoft.com/office/drawing/2014/chartex" xmlns:cx1="http://schemas.microsoft.com/office/drawing/2015/9/8/chartex" xmlns:cx2="http://schemas.microsoft.com/office/drawing/2015/10/21/chartex" xmlns:cx3="http://schemas.microsoft.com/office/drawing/2016/5/9/chartex" xmlns:cx4="http://schemas.microsoft.com/office/drawing/2016/5/10/chartex" xmlns:cx5="http://schemas.microsoft.com/office/drawing/2016/5/11/chartex" xmlns:cx6="http://schemas.microsoft.com/office/drawing/2016/5/12/chartex" xmlns:cx7="http://schemas.microsoft.com/office/drawing/2016/5/13/chartex" xmlns:cx8="http://schemas.microsoft.com/office/drawing/2016/5/14/chartex" xmlns:mc="http://schemas.openxmlformats.org/markup-compatibility/2006" xmlns:aink="http://schemas.microsoft.com/office/drawing/2016/ink" xmlns:am3d="http://schemas.microsoft.com/office/drawing/2017/model3d" xmlns:o="urn:schemas-microsoft-com:office:office" xmlns:r="http://schemas.openxmlformats.org/officeDocument/2006/relationships" xmlns:m="http://schemas.openxmlformats.org/officeDocument/2006/math" xmlns:v="urn:schemas-microsoft-com:vml" xmlns:wp14="http://schemas.microsoft.com/office/word/2010/wordprocessingDrawing" xmlns:wp="http://schemas.openxmlformats.org/drawingml/2006/wordprocessingDrawing" xmlns:w10="urn:schemas-microsoft-com:office:word" xmlns:w="http://schemas.openxmlformats.org/wordprocessingml/2006/main" xmlns:w14="http://schemas.microsoft.com/office/word/2010/wordml" xmlns:w15="http://schemas.microsoft.com/office/word/2012/wordml" xmlns:w16cex="http://schemas.microsoft.com/office/word/2018/wordml/cex" xmlns:w16cid="http://schemas.microsoft.com/office/word/2016/wordml/cid" xmlns:w16="http://schemas.microsoft.com/office/word/2018/wordml" xmlns:w16sdtdh="http://schemas.microsoft.com/office/word/2020/wordml/sdtdatahash" xmlns:w16se="http://schemas.microsoft.com/office/word/2015/wordml/symex" xmlns:wpg="http://schemas.microsoft.com/office/word/2010/wordprocessingGroup" xmlns:wpi="http://schemas.microsoft.com/office/word/2010/wordprocessingInk" xmlns:wne="http://schemas.microsoft.com/office/word/2006/wordml" xmlns:wps="http://schemas.microsoft.com/office/word/2010/wordprocessingShape" mc:Ignorable="w14 w15 w16se w16cid w16 w16cex w16sdtdh wp14">
+  <w:abstractNum w:abstractNumId="0" w15:restartNumberingAfterBreak="0">
     <w:nsid w:val="08B2501C"/>
     <w:multiLevelType w:val="hybridMultilevel"/>
     <w:tmpl w:val="F2A43D58"/>
@@ -2689,7 +2956,7 @@
       </w:rPr>
     </w:lvl>
   </w:abstractNum>
-  <w:abstractNum w:abstractNumId="1">
+  <w:abstractNum w:abstractNumId="1" w15:restartNumberingAfterBreak="0">
     <w:nsid w:val="279660C9"/>
     <w:multiLevelType w:val="hybridMultilevel"/>
     <w:tmpl w:val="672ECC5E"/>
@@ -2802,7 +3069,7 @@
       </w:rPr>
     </w:lvl>
   </w:abstractNum>
-  <w:abstractNum w:abstractNumId="2">
+  <w:abstractNum w:abstractNumId="2" w15:restartNumberingAfterBreak="0">
     <w:nsid w:val="2E17566E"/>
     <w:multiLevelType w:val="hybridMultilevel"/>
     <w:tmpl w:val="00866CE6"/>
@@ -2928,7 +3195,7 @@
 </file>
 
 <file path=word/styles.xml><?xml version="1.0" encoding="utf-8"?>
-<w:styles xmlns:mc="http://schemas.openxmlformats.org/markup-compatibility/2006" xmlns:r="http://schemas.openxmlformats.org/officeDocument/2006/relationships" xmlns:w="http://schemas.openxmlformats.org/wordprocessingml/2006/main" xmlns:w14="http://schemas.microsoft.com/office/word/2010/wordml" mc:Ignorable="w14">
+<w:styles xmlns:mc="http://schemas.openxmlformats.org/markup-compatibility/2006" xmlns:r="http://schemas.openxmlformats.org/officeDocument/2006/relationships" xmlns:w="http://schemas.openxmlformats.org/wordprocessingml/2006/main" xmlns:w14="http://schemas.microsoft.com/office/word/2010/wordml" xmlns:w15="http://schemas.microsoft.com/office/word/2012/wordml" xmlns:w16cex="http://schemas.microsoft.com/office/word/2018/wordml/cex" xmlns:w16cid="http://schemas.microsoft.com/office/word/2016/wordml/cid" xmlns:w16="http://schemas.microsoft.com/office/word/2018/wordml" xmlns:w16sdtdh="http://schemas.microsoft.com/office/word/2020/wordml/sdtdatahash" xmlns:w16se="http://schemas.microsoft.com/office/word/2015/wordml/symex" mc:Ignorable="w14 w15 w16se w16cid w16 w16cex w16sdtdh">
   <w:docDefaults>
     <w:rPrDefault>
       <w:rPr>
@@ -2944,505 +3211,383 @@
       </w:pPr>
     </w:pPrDefault>
   </w:docDefaults>
-  <w:latentStyles w:defLockedState="0" w:defUIPriority="99" w:defSemiHidden="1" w:defUnhideWhenUsed="1" w:defQFormat="0" w:count="267">
-    <w:lsdException w:name="Normal" w:semiHidden="0" w:uiPriority="0" w:unhideWhenUsed="0" w:qFormat="1"/>
-    <w:lsdException w:name="heading 1" w:semiHidden="0" w:uiPriority="9" w:unhideWhenUsed="0" w:qFormat="1"/>
-    <w:lsdException w:name="heading 2" w:uiPriority="9" w:qFormat="1"/>
-    <w:lsdException w:name="heading 3" w:uiPriority="9" w:qFormat="1"/>
-    <w:lsdException w:name="heading 4" w:uiPriority="9" w:qFormat="1"/>
-    <w:lsdException w:name="heading 5" w:uiPriority="9" w:qFormat="1"/>
-    <w:lsdException w:name="heading 6" w:uiPriority="9" w:qFormat="1"/>
-    <w:lsdException w:name="heading 7" w:uiPriority="9" w:qFormat="1"/>
-    <w:lsdException w:name="heading 8" w:uiPriority="9" w:qFormat="1"/>
-    <w:lsdException w:name="heading 9" w:uiPriority="9" w:qFormat="1"/>
-    <w:lsdException w:name="toc 1" w:uiPriority="39"/>
-    <w:lsdException w:name="toc 2" w:uiPriority="39"/>
-    <w:lsdException w:name="toc 3" w:uiPriority="39"/>
-    <w:lsdException w:name="toc 4" w:uiPriority="39"/>
-    <w:lsdException w:name="toc 5" w:uiPriority="39"/>
-    <w:lsdException w:name="toc 6" w:uiPriority="39"/>
-    <w:lsdException w:name="toc 7" w:uiPriority="39"/>
-    <w:lsdException w:name="toc 8" w:uiPriority="39"/>
-    <w:lsdException w:name="toc 9" w:uiPriority="39"/>
-    <w:lsdException w:name="caption" w:uiPriority="35" w:qFormat="1"/>
-    <w:lsdException w:name="footnote reference" w:unhideWhenUsed="0"/>
-    <w:lsdException w:name="Title" w:semiHidden="0" w:uiPriority="10" w:unhideWhenUsed="0" w:qFormat="1"/>
-    <w:lsdException w:name="Default Paragraph Font" w:uiPriority="1"/>
-    <w:lsdException w:name="Subtitle" w:semiHidden="0" w:uiPriority="11" w:unhideWhenUsed="0" w:qFormat="1"/>
-    <w:lsdException w:name="Strong" w:semiHidden="0" w:uiPriority="22" w:unhideWhenUsed="0" w:qFormat="1"/>
-    <w:lsdException w:name="Emphasis" w:semiHidden="0" w:uiPriority="20" w:unhideWhenUsed="0" w:qFormat="1"/>
-    <w:lsdException w:name="Table Grid" w:semiHidden="0" w:uiPriority="59" w:unhideWhenUsed="0"/>
-    <w:lsdException w:name="Placeholder Text" w:unhideWhenUsed="0"/>
-    <w:lsdException w:name="No Spacing" w:semiHidden="0" w:uiPriority="1" w:unhideWhenUsed="0" w:qFormat="1"/>
-    <w:lsdException w:name="Light Shading" w:semiHidden="0" w:uiPriority="60" w:unhideWhenUsed="0"/>
-    <w:lsdException w:name="Light List" w:semiHidden="0" w:uiPriority="61" w:unhideWhenUsed="0"/>
-    <w:lsdException w:name="Light Grid" w:semiHidden="0" w:uiPriority="62" w:unhideWhenUsed="0"/>
-    <w:lsdException w:name="Medium Shading 1" w:semiHidden="0" w:uiPriority="63" w:unhideWhenUsed="0"/>
-    <w:lsdException w:name="Medium Shading 2" w:semiHidden="0" w:uiPriority="64" w:unhideWhenUsed="0"/>
-    <w:lsdException w:name="Medium List 1" w:semiHidden="0" w:uiPriority="65" w:unhideWhenUsed="0"/>
-    <w:lsdException w:name="Medium List 2" w:semiHidden="0" w:uiPriority="66" w:unhideWhenUsed="0"/>
-    <w:lsdException w:name="Medium Grid 1" w:semiHidden="0" w:uiPriority="67" w:unhideWhenUsed="0"/>
-    <w:lsdException w:name="Medium Grid 2" w:semiHidden="0" w:uiPriority="68" w:unhideWhenUsed="0"/>
-    <w:lsdException w:name="Medium Grid 3" w:semiHidden="0" w:uiPriority="69" w:unhideWhenUsed="0"/>
-    <w:lsdException w:name="Dark List" w:semiHidden="0" w:uiPriority="70" w:unhideWhenUsed="0"/>
-    <w:lsdException w:name="Colorful Shading" w:semiHidden="0" w:uiPriority="71" w:unhideWhenUsed="0"/>
-    <w:lsdException w:name="Colorful List" w:semiHidden="0" w:uiPriority="72" w:unhideWhenUsed="0"/>
-    <w:lsdException w:name="Colorful Grid" w:semiHidden="0" w:uiPriority="73" w:unhideWhenUsed="0"/>
-    <w:lsdException w:name="Light Shading Accent 1" w:semiHidden="0" w:uiPriority="60" w:unhideWhenUsed="0"/>
-    <w:lsdException w:name="Light List Accent 1" w:semiHidden="0" w:uiPriority="61" w:unhideWhenUsed="0"/>
-    <w:lsdException w:name="Light Grid Accent 1" w:semiHidden="0" w:uiPriority="62" w:unhideWhenUsed="0"/>
-    <w:lsdException w:name="Medium Shading 1 Accent 1" w:semiHidden="0" w:uiPriority="63" w:unhideWhenUsed="0"/>
-    <w:lsdException w:name="Medium Shading 2 Accent 1" w:semiHidden="0" w:uiPriority="64" w:unhideWhenUsed="0"/>
-    <w:lsdException w:name="Medium List 1 Accent 1" w:semiHidden="0" w:uiPriority="65" w:unhideWhenUsed="0"/>
-    <w:lsdException w:name="Revision" w:unhideWhenUsed="0"/>
-    <w:lsdException w:name="List Paragraph" w:semiHidden="0" w:uiPriority="34" w:unhideWhenUsed="0" w:qFormat="1"/>
-    <w:lsdException w:name="Quote" w:semiHidden="0" w:uiPriority="29" w:unhideWhenUsed="0" w:qFormat="1"/>
-    <w:lsdException w:name="Intense Quote" w:semiHidden="0" w:uiPriority="30" w:unhideWhenUsed="0" w:qFormat="1"/>
-    <w:lsdException w:name="Medium List 2 Accent 1" w:semiHidden="0" w:uiPriority="66" w:unhideWhenUsed="0"/>
-    <w:lsdException w:name="Medium Grid 1 Accent 1" w:semiHidden="0" w:uiPriority="67" w:unhideWhenUsed="0"/>
-    <w:lsdException w:name="Medium Grid 2 Accent 1" w:semiHidden="0" w:uiPriority="68" w:unhideWhenUsed="0"/>
-    <w:lsdException w:name="Medium Grid 3 Accent 1" w:semiHidden="0" w:uiPriority="69" w:unhideWhenUsed="0"/>
-    <w:lsdException w:name="Dark List Accent 1" w:semiHidden="0" w:uiPriority="70" w:unhideWhenUsed="0"/>
-    <w:lsdException w:name="Colorful Shading Accent 1" w:semiHidden="0" w:uiPriority="71" w:unhideWhenUsed="0"/>
-    <w:lsdException w:name="Colorful List Accent 1" w:semiHidden="0" w:uiPriority="72" w:unhideWhenUsed="0"/>
-    <w:lsdException w:name="Colorful Grid Accent 1" w:semiHidden="0" w:uiPriority="73" w:unhideWhenUsed="0"/>
-    <w:lsdException w:name="Light Shading Accent 2" w:semiHidden="0" w:uiPriority="60" w:unhideWhenUsed="0"/>
-    <w:lsdException w:name="Light List Accent 2" w:semiHidden="0" w:uiPriority="61" w:unhideWhenUsed="0"/>
-    <w:lsdException w:name="Light Grid Accent 2" w:semiHidden="0" w:uiPriority="62" w:unhideWhenUsed="0"/>
-    <w:lsdException w:name="Medium Shading 1 Accent 2" w:semiHidden="0" w:uiPriority="63" w:unhideWhenUsed="0"/>
-    <w:lsdException w:name="Medium Shading 2 Accent 2" w:semiHidden="0" w:uiPriority="64" w:unhideWhenUsed="0"/>
-    <w:lsdException w:name="Medium List 1 Accent 2" w:semiHidden="0" w:uiPriority="65" w:unhideWhenUsed="0"/>
-    <w:lsdException w:name="Medium List 2 Accent 2" w:semiHidden="0" w:uiPriority="66" w:unhideWhenUsed="0"/>
-    <w:lsdException w:name="Medium Grid 1 Accent 2" w:semiHidden="0" w:uiPriority="67" w:unhideWhenUsed="0"/>
-    <w:lsdException w:name="Medium Grid 2 Accent 2" w:semiHidden="0" w:uiPriority="68" w:unhideWhenUsed="0"/>
-    <w:lsdException w:name="Medium Grid 3 Accent 2" w:semiHidden="0" w:uiPriority="69" w:unhideWhenUsed="0"/>
-    <w:lsdException w:name="Dark List Accent 2" w:semiHidden="0" w:uiPriority="70" w:unhideWhenUsed="0"/>
-    <w:lsdException w:name="Colorful Shading Accent 2" w:semiHidden="0" w:uiPriority="71" w:unhideWhenUsed="0"/>
-    <w:lsdException w:name="Colorful List Accent 2" w:semiHidden="0" w:uiPriority="72" w:unhideWhenUsed="0"/>
-    <w:lsdException w:name="Colorful Grid Accent 2" w:semiHidden="0" w:uiPriority="73" w:unhideWhenUsed="0"/>
-    <w:lsdException w:name="Light Shading Accent 3" w:semiHidden="0" w:uiPriority="60" w:unhideWhenUsed="0"/>
-    <w:lsdException w:name="Light List Accent 3" w:semiHidden="0" w:uiPriority="61" w:unhideWhenUsed="0"/>
-    <w:lsdException w:name="Light Grid Accent 3" w:semiHidden="0" w:uiPriority="62" w:unhideWhenUsed="0"/>
-    <w:lsdException w:name="Medium Shading 1 Accent 3" w:semiHidden="0" w:uiPriority="63" w:unhideWhenUsed="0"/>
-    <w:lsdException w:name="Medium Shading 2 Accent 3" w:semiHidden="0" w:uiPriority="64" w:unhideWhenUsed="0"/>
-    <w:lsdException w:name="Medium List 1 Accent 3" w:semiHidden="0" w:uiPriority="65" w:unhideWhenUsed="0"/>
-    <w:lsdException w:name="Medium List 2 Accent 3" w:semiHidden="0" w:uiPriority="66" w:unhideWhenUsed="0"/>
-    <w:lsdException w:name="Medium Grid 1 Accent 3" w:semiHidden="0" w:uiPriority="67" w:unhideWhenUsed="0"/>
-    <w:lsdException w:name="Medium Grid 2 Accent 3" w:semiHidden="0" w:uiPriority="68" w:unhideWhenUsed="0"/>
-    <w:lsdException w:name="Medium Grid 3 Accent 3" w:semiHidden="0" w:uiPriority="69" w:unhideWhenUsed="0"/>
-    <w:lsdException w:name="Dark List Accent 3" w:semiHidden="0" w:uiPriority="70" w:unhideWhenUsed="0"/>
-    <w:lsdException w:name="Colorful Shading Accent 3" w:semiHidden="0" w:uiPriority="71" w:unhideWhenUsed="0"/>
-    <w:lsdException w:name="Colorful List Accent 3" w:semiHidden="0" w:uiPriority="72" w:unhideWhenUsed="0"/>
-    <w:lsdException w:name="Colorful Grid Accent 3" w:semiHidden="0" w:uiPriority="73" w:unhideWhenUsed="0"/>
-    <w:lsdException w:name="Light Shading Accent 4" w:semiHidden="0" w:uiPriority="60" w:unhideWhenUsed="0"/>
-    <w:lsdException w:name="Light List Accent 4" w:semiHidden="0" w:uiPriority="61" w:unhideWhenUsed="0"/>
-    <w:lsdException w:name="Light Grid Accent 4" w:semiHidden="0" w:uiPriority="62" w:unhideWhenUsed="0"/>
-    <w:lsdException w:name="Medium Shading 1 Accent 4" w:semiHidden="0" w:uiPriority="63" w:unhideWhenUsed="0"/>
-    <w:lsdException w:name="Medium Shading 2 Accent 4" w:semiHidden="0" w:uiPriority="64" w:unhideWhenUsed="0"/>
-    <w:lsdException w:name="Medium List 1 Accent 4" w:semiHidden="0" w:uiPriority="65" w:unhideWhenUsed="0"/>
-    <w:lsdException w:name="Medium List 2 Accent 4" w:semiHidden="0" w:uiPriority="66" w:unhideWhenUsed="0"/>
-    <w:lsdException w:name="Medium Grid 1 Accent 4" w:semiHidden="0" w:uiPriority="67" w:unhideWhenUsed="0"/>
-    <w:lsdException w:name="Medium Grid 2 Accent 4" w:semiHidden="0" w:uiPriority="68" w:unhideWhenUsed="0"/>
-    <w:lsdException w:name="Medium Grid 3 Accent 4" w:semiHidden="0" w:uiPriority="69" w:unhideWhenUsed="0"/>
-    <w:lsdException w:name="Dark List Accent 4" w:semiHidden="0" w:uiPriority="70" w:unhideWhenUsed="0"/>
-    <w:lsdException w:name="Colorful Shading Accent 4" w:semiHidden="0" w:uiPriority="71" w:unhideWhenUsed="0"/>
-    <w:lsdException w:name="Colorful List Accent 4" w:semiHidden="0" w:uiPriority="72" w:unhideWhenUsed="0"/>
-    <w:lsdException w:name="Colorful Grid Accent 4" w:semiHidden="0" w:uiPriority="73" w:unhideWhenUsed="0"/>
-    <w:lsdException w:name="Light Shading Accent 5" w:semiHidden="0" w:uiPriority="60" w:unhideWhenUsed="0"/>
-    <w:lsdException w:name="Light List Accent 5" w:semiHidden="0" w:uiPriority="61" w:unhideWhenUsed="0"/>
-    <w:lsdException w:name="Light Grid Accent 5" w:semiHidden="0" w:uiPriority="62" w:unhideWhenUsed="0"/>
-    <w:lsdException w:name="Medium Shading 1 Accent 5" w:semiHidden="0" w:uiPriority="63" w:unhideWhenUsed="0"/>
-    <w:lsdException w:name="Medium Shading 2 Accent 5" w:semiHidden="0" w:uiPriority="64" w:unhideWhenUsed="0"/>
-    <w:lsdException w:name="Medium List 1 Accent 5" w:semiHidden="0" w:uiPriority="65" w:unhideWhenUsed="0"/>
-    <w:lsdException w:name="Medium List 2 Accent 5" w:semiHidden="0" w:uiPriority="66" w:unhideWhenUsed="0"/>
-    <w:lsdException w:name="Medium Grid 1 Accent 5" w:semiHidden="0" w:uiPriority="67" w:unhideWhenUsed="0"/>
-    <w:lsdException w:name="Medium Grid 2 Accent 5" w:semiHidden="0" w:uiPriority="68" w:unhideWhenUsed="0"/>
-    <w:lsdException w:name="Medium Grid 3 Accent 5" w:semiHidden="0" w:uiPriority="69" w:unhideWhenUsed="0"/>
-    <w:lsdException w:name="Dark List Accent 5" w:semiHidden="0" w:uiPriority="70" w:unhideWhenUsed="0"/>
-    <w:lsdException w:name="Colorful Shading Accent 5" w:semiHidden="0" w:uiPriority="71" w:unhideWhenUsed="0"/>
-    <w:lsdException w:name="Colorful List Accent 5" w:semiHidden="0" w:uiPriority="72" w:unhideWhenUsed="0"/>
-    <w:lsdException w:name="Colorful Grid Accent 5" w:semiHidden="0" w:uiPriority="73" w:unhideWhenUsed="0"/>
-    <w:lsdException w:name="Light Shading Accent 6" w:semiHidden="0" w:uiPriority="60" w:unhideWhenUsed="0"/>
-    <w:lsdException w:name="Light List Accent 6" w:semiHidden="0" w:uiPriority="61" w:unhideWhenUsed="0"/>
-    <w:lsdException w:name="Light Grid Accent 6" w:semiHidden="0" w:uiPriority="62" w:unhideWhenUsed="0"/>
-    <w:lsdException w:name="Medium Shading 1 Accent 6" w:semiHidden="0" w:uiPriority="63" w:unhideWhenUsed="0"/>
-    <w:lsdException w:name="Medium Shading 2 Accent 6" w:semiHidden="0" w:uiPriority="64" w:unhideWhenUsed="0"/>
-    <w:lsdException w:name="Medium List 1 Accent 6" w:semiHidden="0" w:uiPriority="65" w:unhideWhenUsed="0"/>
-    <w:lsdException w:name="Medium List 2 Accent 6" w:semiHidden="0" w:uiPriority="66" w:unhideWhenUsed="0"/>
-    <w:lsdException w:name="Medium Grid 1 Accent 6" w:semiHidden="0" w:uiPriority="67" w:unhideWhenUsed="0"/>
-    <w:lsdException w:name="Medium Grid 2 Accent 6" w:semiHidden="0" w:uiPriority="68" w:unhideWhenUsed="0"/>
-    <w:lsdException w:name="Medium Grid 3 Accent 6" w:semiHidden="0" w:uiPriority="69" w:unhideWhenUsed="0"/>
-    <w:lsdException w:name="Dark List Accent 6" w:semiHidden="0" w:uiPriority="70" w:unhideWhenUsed="0"/>
-    <w:lsdException w:name="Colorful Shading Accent 6" w:semiHidden="0" w:uiPriority="71" w:unhideWhenUsed="0"/>
-    <w:lsdException w:name="Colorful List Accent 6" w:semiHidden="0" w:uiPriority="72" w:unhideWhenUsed="0"/>
-    <w:lsdException w:name="Colorful Grid Accent 6" w:semiHidden="0" w:uiPriority="73" w:unhideWhenUsed="0"/>
-    <w:lsdException w:name="Subtle Emphasis" w:semiHidden="0" w:uiPriority="19" w:unhideWhenUsed="0" w:qFormat="1"/>
-    <w:lsdException w:name="Intense Emphasis" w:semiHidden="0" w:uiPriority="21" w:unhideWhenUsed="0" w:qFormat="1"/>
-    <w:lsdException w:name="Subtle Reference" w:semiHidden="0" w:uiPriority="31" w:unhideWhenUsed="0" w:qFormat="1"/>
-    <w:lsdException w:name="Intense Reference" w:semiHidden="0" w:uiPriority="32" w:unhideWhenUsed="0" w:qFormat="1"/>
-    <w:lsdException w:name="Book Title" w:semiHidden="0" w:uiPriority="33" w:unhideWhenUsed="0" w:qFormat="1"/>
-    <w:lsdException w:name="Bibliography" w:uiPriority="37"/>
-    <w:lsdException w:name="TOC Heading" w:uiPriority="39" w:qFormat="1"/>
-  </w:latentStyles>
-  <w:style w:type="paragraph" w:default="1" w:styleId="Normal">
-    <w:name w:val="Normal"/>
-    <w:qFormat/>
-    <w:pPr>
-      <w:widowControl w:val="0"/>
-      <w:autoSpaceDE w:val="0"/>
-      <w:autoSpaceDN w:val="0"/>
-      <w:adjustRightInd w:val="0"/>
-      <w:spacing w:after="0" w:line="240" w:lineRule="auto"/>
-    </w:pPr>
-    <w:rPr>
-      <w:rFonts w:ascii="Times New Roman" w:hAnsi="Times New Roman" w:cs="Times New Roman"/>
-      <w:sz w:val="24"/>
-      <w:szCs w:val="24"/>
-    </w:rPr>
-  </w:style>
-  <w:style w:type="character" w:default="1" w:styleId="DefaultParagraphFont">
-    <w:name w:val="Default Paragraph Font"/>
-    <w:uiPriority w:val="1"/>
-    <w:semiHidden/>
-    <w:unhideWhenUsed/>
-  </w:style>
-  <w:style w:type="table" w:default="1" w:styleId="TableNormal">
-    <w:name w:val="Normal Table"/>
-    <w:uiPriority w:val="99"/>
-    <w:semiHidden/>
-    <w:unhideWhenUsed/>
-    <w:tblPr>
-      <w:tblInd w:w="0" w:type="dxa"/>
-      <w:tblCellMar>
-        <w:top w:w="0" w:type="dxa"/>
-        <w:left w:w="108" w:type="dxa"/>
-        <w:bottom w:w="0" w:type="dxa"/>
-        <w:right w:w="108" w:type="dxa"/>
-      </w:tblCellMar>
-    </w:tblPr>
-  </w:style>
-  <w:style w:type="numbering" w:default="1" w:styleId="NoList">
-    <w:name w:val="No List"/>
-    <w:uiPriority w:val="99"/>
-    <w:semiHidden/>
-    <w:unhideWhenUsed/>
-  </w:style>
-  <w:style w:type="character" w:styleId="FootnoteReference">
-    <w:name w:val="footnote reference"/>
-    <w:uiPriority w:val="99"/>
-  </w:style>
-  <w:style w:type="paragraph" w:styleId="BalloonText">
-    <w:name w:val="Balloon Text"/>
-    <w:basedOn w:val="Normal"/>
-    <w:link w:val="BalloonTextChar"/>
-    <w:uiPriority w:val="99"/>
-    <w:semiHidden/>
-    <w:unhideWhenUsed/>
-    <w:rsid w:val="00670B9B"/>
-    <w:rPr>
-      <w:rFonts w:ascii="Tahoma" w:hAnsi="Tahoma" w:cs="Tahoma"/>
-      <w:sz w:val="16"/>
-      <w:szCs w:val="16"/>
-    </w:rPr>
-  </w:style>
-  <w:style w:type="character" w:customStyle="1" w:styleId="BalloonTextChar">
-    <w:name w:val="Balloon Text Char"/>
-    <w:basedOn w:val="DefaultParagraphFont"/>
-    <w:link w:val="BalloonText"/>
-    <w:uiPriority w:val="99"/>
-    <w:semiHidden/>
-    <w:rsid w:val="00670B9B"/>
-    <w:rPr>
-      <w:rFonts w:ascii="Tahoma" w:hAnsi="Tahoma" w:cs="Tahoma"/>
-      <w:sz w:val="16"/>
-      <w:szCs w:val="16"/>
-    </w:rPr>
-  </w:style>
-  <w:style w:type="paragraph" w:styleId="Header">
-    <w:name w:val="header"/>
-    <w:basedOn w:val="Normal"/>
-    <w:link w:val="HeaderChar"/>
-    <w:uiPriority w:val="99"/>
-    <w:unhideWhenUsed/>
-    <w:rsid w:val="008F0DC3"/>
-    <w:pPr>
-      <w:tabs>
-        <w:tab w:val="center" w:pos="4680"/>
-        <w:tab w:val="right" w:pos="9360"/>
-      </w:tabs>
-    </w:pPr>
-  </w:style>
-  <w:style w:type="character" w:customStyle="1" w:styleId="HeaderChar">
-    <w:name w:val="Header Char"/>
-    <w:basedOn w:val="DefaultParagraphFont"/>
-    <w:link w:val="Header"/>
-    <w:uiPriority w:val="99"/>
-    <w:rsid w:val="008F0DC3"/>
-    <w:rPr>
-      <w:rFonts w:ascii="Times New Roman" w:hAnsi="Times New Roman" w:cs="Times New Roman"/>
-      <w:sz w:val="24"/>
-      <w:szCs w:val="24"/>
-    </w:rPr>
-  </w:style>
-  <w:style w:type="paragraph" w:styleId="Footer">
-    <w:name w:val="footer"/>
-    <w:basedOn w:val="Normal"/>
-    <w:link w:val="FooterChar"/>
-    <w:uiPriority w:val="99"/>
-    <w:unhideWhenUsed/>
-    <w:rsid w:val="008F0DC3"/>
-    <w:pPr>
-      <w:tabs>
-        <w:tab w:val="center" w:pos="4680"/>
-        <w:tab w:val="right" w:pos="9360"/>
-      </w:tabs>
-    </w:pPr>
-  </w:style>
-  <w:style w:type="character" w:customStyle="1" w:styleId="FooterChar">
-    <w:name w:val="Footer Char"/>
-    <w:basedOn w:val="DefaultParagraphFont"/>
-    <w:link w:val="Footer"/>
-    <w:uiPriority w:val="99"/>
-    <w:rsid w:val="008F0DC3"/>
-    <w:rPr>
-      <w:rFonts w:ascii="Times New Roman" w:hAnsi="Times New Roman" w:cs="Times New Roman"/>
-      <w:sz w:val="24"/>
-      <w:szCs w:val="24"/>
-    </w:rPr>
-  </w:style>
-  <w:style w:type="table" w:styleId="TableGrid">
-    <w:name w:val="Table Grid"/>
-    <w:basedOn w:val="TableNormal"/>
-    <w:uiPriority w:val="59"/>
-    <w:unhideWhenUsed/>
-    <w:rsid w:val="0094737C"/>
-    <w:pPr>
-      <w:spacing w:after="0" w:line="240" w:lineRule="auto"/>
-    </w:pPr>
-    <w:tblPr>
-      <w:tblBorders>
-        <w:top w:val="single" w:sz="4" w:space="0" w:color="auto"/>
-        <w:left w:val="single" w:sz="4" w:space="0" w:color="auto"/>
-        <w:bottom w:val="single" w:sz="4" w:space="0" w:color="auto"/>
-        <w:right w:val="single" w:sz="4" w:space="0" w:color="auto"/>
-        <w:insideH w:val="single" w:sz="4" w:space="0" w:color="auto"/>
-        <w:insideV w:val="single" w:sz="4" w:space="0" w:color="auto"/>
-      </w:tblBorders>
-    </w:tblPr>
-  </w:style>
-  <w:style w:type="paragraph" w:styleId="ListParagraph">
-    <w:name w:val="List Paragraph"/>
-    <w:basedOn w:val="Normal"/>
-    <w:uiPriority w:val="34"/>
-    <w:qFormat/>
-    <w:rsid w:val="007F713C"/>
-    <w:pPr>
-      <w:ind w:left="720"/>
-      <w:contextualSpacing/>
-    </w:pPr>
-  </w:style>
-  <w:style w:type="character" w:styleId="CommentReference">
-    <w:name w:val="annotation reference"/>
-    <w:basedOn w:val="DefaultParagraphFont"/>
-    <w:uiPriority w:val="99"/>
-    <w:semiHidden/>
-    <w:unhideWhenUsed/>
-    <w:rsid w:val="00A53114"/>
-    <w:rPr>
-      <w:sz w:val="16"/>
-      <w:szCs w:val="16"/>
-    </w:rPr>
-  </w:style>
-  <w:style w:type="paragraph" w:styleId="CommentText">
-    <w:name w:val="annotation text"/>
-    <w:basedOn w:val="Normal"/>
-    <w:link w:val="CommentTextChar"/>
-    <w:uiPriority w:val="99"/>
-    <w:unhideWhenUsed/>
-    <w:rsid w:val="00A53114"/>
-    <w:pPr>
-      <w:widowControl/>
-      <w:autoSpaceDE/>
-      <w:autoSpaceDN/>
-      <w:adjustRightInd/>
-    </w:pPr>
-    <w:rPr>
-      <w:rFonts w:asciiTheme="minorHAnsi" w:eastAsiaTheme="minorHAnsi" w:hAnsiTheme="minorHAnsi" w:cstheme="minorBidi"/>
-      <w:sz w:val="20"/>
-      <w:szCs w:val="20"/>
-    </w:rPr>
-  </w:style>
-  <w:style w:type="character" w:customStyle="1" w:styleId="CommentTextChar">
-    <w:name w:val="Comment Text Char"/>
-    <w:basedOn w:val="DefaultParagraphFont"/>
-    <w:link w:val="CommentText"/>
-    <w:uiPriority w:val="99"/>
-    <w:rsid w:val="00A53114"/>
-    <w:rPr>
-      <w:rFonts w:eastAsiaTheme="minorHAnsi"/>
-      <w:sz w:val="20"/>
-      <w:szCs w:val="20"/>
-    </w:rPr>
-  </w:style>
-</w:styles>
-</file>
-
-<file path=word/stylesWithEffects.xml><?xml version="1.0" encoding="utf-8"?>
-<w:styles xmlns:wpc="http://schemas.microsoft.com/office/word/2010/wordprocessingCanvas" xmlns:mc="http://schemas.openxmlformats.org/markup-compatibility/2006" xmlns:o="urn:schemas-microsoft-com:office:office" xmlns:r="http://schemas.openxmlformats.org/officeDocument/2006/relationships" xmlns:m="http://schemas.openxmlformats.org/officeDocument/2006/math" xmlns:v="urn:schemas-microsoft-com:vml" xmlns:wp14="http://schemas.microsoft.com/office/word/2010/wordprocessingDrawing" xmlns:wp="http://schemas.openxmlformats.org/drawingml/2006/wordprocessingDrawing" xmlns:w10="urn:schemas-microsoft-com:office:word" xmlns:w="http://schemas.openxmlformats.org/wordprocessingml/2006/main" xmlns:w14="http://schemas.microsoft.com/office/word/2010/wordml" xmlns:wpg="http://schemas.microsoft.com/office/word/2010/wordprocessingGroup" xmlns:wpi="http://schemas.microsoft.com/office/word/2010/wordprocessingInk" xmlns:wne="http://schemas.microsoft.com/office/word/2006/wordml" xmlns:wps="http://schemas.microsoft.com/office/word/2010/wordprocessingShape" mc:Ignorable="w14 wp14">
-  <w:docDefaults>
-    <w:rPrDefault>
-      <w:rPr>
-        <w:rFonts w:asciiTheme="minorHAnsi" w:eastAsiaTheme="minorEastAsia" w:hAnsiTheme="minorHAnsi" w:cstheme="minorBidi"/>
-        <w:sz w:val="22"/>
-        <w:szCs w:val="22"/>
-        <w:lang w:val="en-US" w:eastAsia="en-US" w:bidi="ar-SA"/>
-      </w:rPr>
-    </w:rPrDefault>
-    <w:pPrDefault>
-      <w:pPr>
-        <w:spacing w:after="200" w:line="276" w:lineRule="auto"/>
-      </w:pPr>
-    </w:pPrDefault>
-  </w:docDefaults>
-  <w:latentStyles w:defLockedState="0" w:defUIPriority="99" w:defSemiHidden="1" w:defUnhideWhenUsed="1" w:defQFormat="0" w:count="267">
-    <w:lsdException w:name="Normal" w:semiHidden="0" w:uiPriority="0" w:unhideWhenUsed="0" w:qFormat="1"/>
-    <w:lsdException w:name="heading 1" w:semiHidden="0" w:uiPriority="9" w:unhideWhenUsed="0" w:qFormat="1"/>
-    <w:lsdException w:name="heading 2" w:uiPriority="9" w:qFormat="1"/>
-    <w:lsdException w:name="heading 3" w:uiPriority="9" w:qFormat="1"/>
-    <w:lsdException w:name="heading 4" w:uiPriority="9" w:qFormat="1"/>
-    <w:lsdException w:name="heading 5" w:uiPriority="9" w:qFormat="1"/>
-    <w:lsdException w:name="heading 6" w:uiPriority="9" w:qFormat="1"/>
-    <w:lsdException w:name="heading 7" w:uiPriority="9" w:qFormat="1"/>
-    <w:lsdException w:name="heading 8" w:uiPriority="9" w:qFormat="1"/>
-    <w:lsdException w:name="heading 9" w:uiPriority="9" w:qFormat="1"/>
-    <w:lsdException w:name="toc 1" w:uiPriority="39"/>
-    <w:lsdException w:name="toc 2" w:uiPriority="39"/>
-    <w:lsdException w:name="toc 3" w:uiPriority="39"/>
-    <w:lsdException w:name="toc 4" w:uiPriority="39"/>
-    <w:lsdException w:name="toc 5" w:uiPriority="39"/>
-    <w:lsdException w:name="toc 6" w:uiPriority="39"/>
-    <w:lsdException w:name="toc 7" w:uiPriority="39"/>
-    <w:lsdException w:name="toc 8" w:uiPriority="39"/>
-    <w:lsdException w:name="toc 9" w:uiPriority="39"/>
-    <w:lsdException w:name="caption" w:uiPriority="35" w:qFormat="1"/>
-    <w:lsdException w:name="footnote reference" w:unhideWhenUsed="0"/>
-    <w:lsdException w:name="Title" w:semiHidden="0" w:uiPriority="10" w:unhideWhenUsed="0" w:qFormat="1"/>
-    <w:lsdException w:name="Default Paragraph Font" w:uiPriority="1"/>
-    <w:lsdException w:name="Subtitle" w:semiHidden="0" w:uiPriority="11" w:unhideWhenUsed="0" w:qFormat="1"/>
-    <w:lsdException w:name="Strong" w:semiHidden="0" w:uiPriority="22" w:unhideWhenUsed="0" w:qFormat="1"/>
-    <w:lsdException w:name="Emphasis" w:semiHidden="0" w:uiPriority="20" w:unhideWhenUsed="0" w:qFormat="1"/>
-    <w:lsdException w:name="Table Grid" w:semiHidden="0" w:uiPriority="59" w:unhideWhenUsed="0"/>
-    <w:lsdException w:name="Placeholder Text" w:unhideWhenUsed="0"/>
-    <w:lsdException w:name="No Spacing" w:semiHidden="0" w:uiPriority="1" w:unhideWhenUsed="0" w:qFormat="1"/>
-    <w:lsdException w:name="Light Shading" w:semiHidden="0" w:uiPriority="60" w:unhideWhenUsed="0"/>
-    <w:lsdException w:name="Light List" w:semiHidden="0" w:uiPriority="61" w:unhideWhenUsed="0"/>
-    <w:lsdException w:name="Light Grid" w:semiHidden="0" w:uiPriority="62" w:unhideWhenUsed="0"/>
-    <w:lsdException w:name="Medium Shading 1" w:semiHidden="0" w:uiPriority="63" w:unhideWhenUsed="0"/>
-    <w:lsdException w:name="Medium Shading 2" w:semiHidden="0" w:uiPriority="64" w:unhideWhenUsed="0"/>
-    <w:lsdException w:name="Medium List 1" w:semiHidden="0" w:uiPriority="65" w:unhideWhenUsed="0"/>
-    <w:lsdException w:name="Medium List 2" w:semiHidden="0" w:uiPriority="66" w:unhideWhenUsed="0"/>
-    <w:lsdException w:name="Medium Grid 1" w:semiHidden="0" w:uiPriority="67" w:unhideWhenUsed="0"/>
-    <w:lsdException w:name="Medium Grid 2" w:semiHidden="0" w:uiPriority="68" w:unhideWhenUsed="0"/>
-    <w:lsdException w:name="Medium Grid 3" w:semiHidden="0" w:uiPriority="69" w:unhideWhenUsed="0"/>
-    <w:lsdException w:name="Dark List" w:semiHidden="0" w:uiPriority="70" w:unhideWhenUsed="0"/>
-    <w:lsdException w:name="Colorful Shading" w:semiHidden="0" w:uiPriority="71" w:unhideWhenUsed="0"/>
-    <w:lsdException w:name="Colorful List" w:semiHidden="0" w:uiPriority="72" w:unhideWhenUsed="0"/>
-    <w:lsdException w:name="Colorful Grid" w:semiHidden="0" w:uiPriority="73" w:unhideWhenUsed="0"/>
-    <w:lsdException w:name="Light Shading Accent 1" w:semiHidden="0" w:uiPriority="60" w:unhideWhenUsed="0"/>
-    <w:lsdException w:name="Light List Accent 1" w:semiHidden="0" w:uiPriority="61" w:unhideWhenUsed="0"/>
-    <w:lsdException w:name="Light Grid Accent 1" w:semiHidden="0" w:uiPriority="62" w:unhideWhenUsed="0"/>
-    <w:lsdException w:name="Medium Shading 1 Accent 1" w:semiHidden="0" w:uiPriority="63" w:unhideWhenUsed="0"/>
-    <w:lsdException w:name="Medium Shading 2 Accent 1" w:semiHidden="0" w:uiPriority="64" w:unhideWhenUsed="0"/>
-    <w:lsdException w:name="Medium List 1 Accent 1" w:semiHidden="0" w:uiPriority="65" w:unhideWhenUsed="0"/>
-    <w:lsdException w:name="Revision" w:unhideWhenUsed="0"/>
-    <w:lsdException w:name="List Paragraph" w:semiHidden="0" w:uiPriority="34" w:unhideWhenUsed="0" w:qFormat="1"/>
-    <w:lsdException w:name="Quote" w:semiHidden="0" w:uiPriority="29" w:unhideWhenUsed="0" w:qFormat="1"/>
-    <w:lsdException w:name="Intense Quote" w:semiHidden="0" w:uiPriority="30" w:unhideWhenUsed="0" w:qFormat="1"/>
-    <w:lsdException w:name="Medium List 2 Accent 1" w:semiHidden="0" w:uiPriority="66" w:unhideWhenUsed="0"/>
-    <w:lsdException w:name="Medium Grid 1 Accent 1" w:semiHidden="0" w:uiPriority="67" w:unhideWhenUsed="0"/>
-    <w:lsdException w:name="Medium Grid 2 Accent 1" w:semiHidden="0" w:uiPriority="68" w:unhideWhenUsed="0"/>
-    <w:lsdException w:name="Medium Grid 3 Accent 1" w:semiHidden="0" w:uiPriority="69" w:unhideWhenUsed="0"/>
-    <w:lsdException w:name="Dark List Accent 1" w:semiHidden="0" w:uiPriority="70" w:unhideWhenUsed="0"/>
-    <w:lsdException w:name="Colorful Shading Accent 1" w:semiHidden="0" w:uiPriority="71" w:unhideWhenUsed="0"/>
-    <w:lsdException w:name="Colorful List Accent 1" w:semiHidden="0" w:uiPriority="72" w:unhideWhenUsed="0"/>
-    <w:lsdException w:name="Colorful Grid Accent 1" w:semiHidden="0" w:uiPriority="73" w:unhideWhenUsed="0"/>
-    <w:lsdException w:name="Light Shading Accent 2" w:semiHidden="0" w:uiPriority="60" w:unhideWhenUsed="0"/>
-    <w:lsdException w:name="Light List Accent 2" w:semiHidden="0" w:uiPriority="61" w:unhideWhenUsed="0"/>
-    <w:lsdException w:name="Light Grid Accent 2" w:semiHidden="0" w:uiPriority="62" w:unhideWhenUsed="0"/>
-    <w:lsdException w:name="Medium Shading 1 Accent 2" w:semiHidden="0" w:uiPriority="63" w:unhideWhenUsed="0"/>
-    <w:lsdException w:name="Medium Shading 2 Accent 2" w:semiHidden="0" w:uiPriority="64" w:unhideWhenUsed="0"/>
-    <w:lsdException w:name="Medium List 1 Accent 2" w:semiHidden="0" w:uiPriority="65" w:unhideWhenUsed="0"/>
-    <w:lsdException w:name="Medium List 2 Accent 2" w:semiHidden="0" w:uiPriority="66" w:unhideWhenUsed="0"/>
-    <w:lsdException w:name="Medium Grid 1 Accent 2" w:semiHidden="0" w:uiPriority="67" w:unhideWhenUsed="0"/>
-    <w:lsdException w:name="Medium Grid 2 Accent 2" w:semiHidden="0" w:uiPriority="68" w:unhideWhenUsed="0"/>
-    <w:lsdException w:name="Medium Grid 3 Accent 2" w:semiHidden="0" w:uiPriority="69" w:unhideWhenUsed="0"/>
-    <w:lsdException w:name="Dark List Accent 2" w:semiHidden="0" w:uiPriority="70" w:unhideWhenUsed="0"/>
-    <w:lsdException w:name="Colorful Shading Accent 2" w:semiHidden="0" w:uiPriority="71" w:unhideWhenUsed="0"/>
-    <w:lsdException w:name="Colorful List Accent 2" w:semiHidden="0" w:uiPriority="72" w:unhideWhenUsed="0"/>
-    <w:lsdException w:name="Colorful Grid Accent 2" w:semiHidden="0" w:uiPriority="73" w:unhideWhenUsed="0"/>
-    <w:lsdException w:name="Light Shading Accent 3" w:semiHidden="0" w:uiPriority="60" w:unhideWhenUsed="0"/>
-    <w:lsdException w:name="Light List Accent 3" w:semiHidden="0" w:uiPriority="61" w:unhideWhenUsed="0"/>
-    <w:lsdException w:name="Light Grid Accent 3" w:semiHidden="0" w:uiPriority="62" w:unhideWhenUsed="0"/>
-    <w:lsdException w:name="Medium Shading 1 Accent 3" w:semiHidden="0" w:uiPriority="63" w:unhideWhenUsed="0"/>
-    <w:lsdException w:name="Medium Shading 2 Accent 3" w:semiHidden="0" w:uiPriority="64" w:unhideWhenUsed="0"/>
-    <w:lsdException w:name="Medium List 1 Accent 3" w:semiHidden="0" w:uiPriority="65" w:unhideWhenUsed="0"/>
-    <w:lsdException w:name="Medium List 2 Accent 3" w:semiHidden="0" w:uiPriority="66" w:unhideWhenUsed="0"/>
-    <w:lsdException w:name="Medium Grid 1 Accent 3" w:semiHidden="0" w:uiPriority="67" w:unhideWhenUsed="0"/>
-    <w:lsdException w:name="Medium Grid 2 Accent 3" w:semiHidden="0" w:uiPriority="68" w:unhideWhenUsed="0"/>
-    <w:lsdException w:name="Medium Grid 3 Accent 3" w:semiHidden="0" w:uiPriority="69" w:unhideWhenUsed="0"/>
-    <w:lsdException w:name="Dark List Accent 3" w:semiHidden="0" w:uiPriority="70" w:unhideWhenUsed="0"/>
-    <w:lsdException w:name="Colorful Shading Accent 3" w:semiHidden="0" w:uiPriority="71" w:unhideWhenUsed="0"/>
-    <w:lsdException w:name="Colorful List Accent 3" w:semiHidden="0" w:uiPriority="72" w:unhideWhenUsed="0"/>
-    <w:lsdException w:name="Colorful Grid Accent 3" w:semiHidden="0" w:uiPriority="73" w:unhideWhenUsed="0"/>
-    <w:lsdException w:name="Light Shading Accent 4" w:semiHidden="0" w:uiPriority="60" w:unhideWhenUsed="0"/>
-    <w:lsdException w:name="Light List Accent 4" w:semiHidden="0" w:uiPriority="61" w:unhideWhenUsed="0"/>
-    <w:lsdException w:name="Light Grid Accent 4" w:semiHidden="0" w:uiPriority="62" w:unhideWhenUsed="0"/>
-    <w:lsdException w:name="Medium Shading 1 Accent 4" w:semiHidden="0" w:uiPriority="63" w:unhideWhenUsed="0"/>
-    <w:lsdException w:name="Medium Shading 2 Accent 4" w:semiHidden="0" w:uiPriority="64" w:unhideWhenUsed="0"/>
-    <w:lsdException w:name="Medium List 1 Accent 4" w:semiHidden="0" w:uiPriority="65" w:unhideWhenUsed="0"/>
-    <w:lsdException w:name="Medium List 2 Accent 4" w:semiHidden="0" w:uiPriority="66" w:unhideWhenUsed="0"/>
-    <w:lsdException w:name="Medium Grid 1 Accent 4" w:semiHidden="0" w:uiPriority="67" w:unhideWhenUsed="0"/>
-    <w:lsdException w:name="Medium Grid 2 Accent 4" w:semiHidden="0" w:uiPriority="68" w:unhideWhenUsed="0"/>
-    <w:lsdException w:name="Medium Grid 3 Accent 4" w:semiHidden="0" w:uiPriority="69" w:unhideWhenUsed="0"/>
-    <w:lsdException w:name="Dark List Accent 4" w:semiHidden="0" w:uiPriority="70" w:unhideWhenUsed="0"/>
-    <w:lsdException w:name="Colorful Shading Accent 4" w:semiHidden="0" w:uiPriority="71" w:unhideWhenUsed="0"/>
-    <w:lsdException w:name="Colorful List Accent 4" w:semiHidden="0" w:uiPriority="72" w:unhideWhenUsed="0"/>
-    <w:lsdException w:name="Colorful Grid Accent 4" w:semiHidden="0" w:uiPriority="73" w:unhideWhenUsed="0"/>
-    <w:lsdException w:name="Light Shading Accent 5" w:semiHidden="0" w:uiPriority="60" w:unhideWhenUsed="0"/>
-    <w:lsdException w:name="Light List Accent 5" w:semiHidden="0" w:uiPriority="61" w:unhideWhenUsed="0"/>
-    <w:lsdException w:name="Light Grid Accent 5" w:semiHidden="0" w:uiPriority="62" w:unhideWhenUsed="0"/>
-    <w:lsdException w:name="Medium Shading 1 Accent 5" w:semiHidden="0" w:uiPriority="63" w:unhideWhenUsed="0"/>
-    <w:lsdException w:name="Medium Shading 2 Accent 5" w:semiHidden="0" w:uiPriority="64" w:unhideWhenUsed="0"/>
-    <w:lsdException w:name="Medium List 1 Accent 5" w:semiHidden="0" w:uiPriority="65" w:unhideWhenUsed="0"/>
-    <w:lsdException w:name="Medium List 2 Accent 5" w:semiHidden="0" w:uiPriority="66" w:unhideWhenUsed="0"/>
-    <w:lsdException w:name="Medium Grid 1 Accent 5" w:semiHidden="0" w:uiPriority="67" w:unhideWhenUsed="0"/>
-    <w:lsdException w:name="Medium Grid 2 Accent 5" w:semiHidden="0" w:uiPriority="68" w:unhideWhenUsed="0"/>
-    <w:lsdException w:name="Medium Grid 3 Accent 5" w:semiHidden="0" w:uiPriority="69" w:unhideWhenUsed="0"/>
-    <w:lsdException w:name="Dark List Accent 5" w:semiHidden="0" w:uiPriority="70" w:unhideWhenUsed="0"/>
-    <w:lsdException w:name="Colorful Shading Accent 5" w:semiHidden="0" w:uiPriority="71" w:unhideWhenUsed="0"/>
-    <w:lsdException w:name="Colorful List Accent 5" w:semiHidden="0" w:uiPriority="72" w:unhideWhenUsed="0"/>
-    <w:lsdException w:name="Colorful Grid Accent 5" w:semiHidden="0" w:uiPriority="73" w:unhideWhenUsed="0"/>
-    <w:lsdException w:name="Light Shading Accent 6" w:semiHidden="0" w:uiPriority="60" w:unhideWhenUsed="0"/>
-    <w:lsdException w:name="Light List Accent 6" w:semiHidden="0" w:uiPriority="61" w:unhideWhenUsed="0"/>
-    <w:lsdException w:name="Light Grid Accent 6" w:semiHidden="0" w:uiPriority="62" w:unhideWhenUsed="0"/>
-    <w:lsdException w:name="Medium Shading 1 Accent 6" w:semiHidden="0" w:uiPriority="63" w:unhideWhenUsed="0"/>
-    <w:lsdException w:name="Medium Shading 2 Accent 6" w:semiHidden="0" w:uiPriority="64" w:unhideWhenUsed="0"/>
-    <w:lsdException w:name="Medium List 1 Accent 6" w:semiHidden="0" w:uiPriority="65" w:unhideWhenUsed="0"/>
-    <w:lsdException w:name="Medium List 2 Accent 6" w:semiHidden="0" w:uiPriority="66" w:unhideWhenUsed="0"/>
-    <w:lsdException w:name="Medium Grid 1 Accent 6" w:semiHidden="0" w:uiPriority="67" w:unhideWhenUsed="0"/>
-    <w:lsdException w:name="Medium Grid 2 Accent 6" w:semiHidden="0" w:uiPriority="68" w:unhideWhenUsed="0"/>
-    <w:lsdException w:name="Medium Grid 3 Accent 6" w:semiHidden="0" w:uiPriority="69" w:unhideWhenUsed="0"/>
-    <w:lsdException w:name="Dark List Accent 6" w:semiHidden="0" w:uiPriority="70" w:unhideWhenUsed="0"/>
-    <w:lsdException w:name="Colorful Shading Accent 6" w:semiHidden="0" w:uiPriority="71" w:unhideWhenUsed="0"/>
-    <w:lsdException w:name="Colorful List Accent 6" w:semiHidden="0" w:uiPriority="72" w:unhideWhenUsed="0"/>
-    <w:lsdException w:name="Colorful Grid Accent 6" w:semiHidden="0" w:uiPriority="73" w:unhideWhenUsed="0"/>
-    <w:lsdException w:name="Subtle Emphasis" w:semiHidden="0" w:uiPriority="19" w:unhideWhenUsed="0" w:qFormat="1"/>
-    <w:lsdException w:name="Intense Emphasis" w:semiHidden="0" w:uiPriority="21" w:unhideWhenUsed="0" w:qFormat="1"/>
-    <w:lsdException w:name="Subtle Reference" w:semiHidden="0" w:uiPriority="31" w:unhideWhenUsed="0" w:qFormat="1"/>
-    <w:lsdException w:name="Intense Reference" w:semiHidden="0" w:uiPriority="32" w:unhideWhenUsed="0" w:qFormat="1"/>
-    <w:lsdException w:name="Book Title" w:semiHidden="0" w:uiPriority="33" w:unhideWhenUsed="0" w:qFormat="1"/>
-    <w:lsdException w:name="Bibliography" w:uiPriority="37"/>
-    <w:lsdException w:name="TOC Heading" w:uiPriority="39" w:qFormat="1"/>
+  <w:latentStyles w:defLockedState="0" w:defUIPriority="99" w:defSemiHidden="0" w:defUnhideWhenUsed="0" w:defQFormat="0" w:count="376">
+    <w:lsdException w:name="Normal" w:uiPriority="0" w:qFormat="1"/>
+    <w:lsdException w:name="heading 1" w:uiPriority="9" w:qFormat="1"/>
+    <w:lsdException w:name="heading 2" w:semiHidden="1" w:uiPriority="9" w:unhideWhenUsed="1" w:qFormat="1"/>
+    <w:lsdException w:name="heading 3" w:semiHidden="1" w:uiPriority="9" w:unhideWhenUsed="1" w:qFormat="1"/>
+    <w:lsdException w:name="heading 4" w:semiHidden="1" w:uiPriority="9" w:unhideWhenUsed="1" w:qFormat="1"/>
+    <w:lsdException w:name="heading 5" w:semiHidden="1" w:uiPriority="9" w:unhideWhenUsed="1" w:qFormat="1"/>
+    <w:lsdException w:name="heading 6" w:semiHidden="1" w:uiPriority="9" w:unhideWhenUsed="1" w:qFormat="1"/>
+    <w:lsdException w:name="heading 7" w:semiHidden="1" w:uiPriority="9" w:unhideWhenUsed="1" w:qFormat="1"/>
+    <w:lsdException w:name="heading 8" w:semiHidden="1" w:uiPriority="9" w:unhideWhenUsed="1" w:qFormat="1"/>
+    <w:lsdException w:name="heading 9" w:semiHidden="1" w:uiPriority="9" w:unhideWhenUsed="1" w:qFormat="1"/>
+    <w:lsdException w:name="index 1" w:semiHidden="1" w:unhideWhenUsed="1"/>
+    <w:lsdException w:name="index 2" w:semiHidden="1" w:unhideWhenUsed="1"/>
+    <w:lsdException w:name="index 3" w:semiHidden="1" w:unhideWhenUsed="1"/>
+    <w:lsdException w:name="index 4" w:semiHidden="1" w:unhideWhenUsed="1"/>
+    <w:lsdException w:name="index 5" w:semiHidden="1" w:unhideWhenUsed="1"/>
+    <w:lsdException w:name="index 6" w:semiHidden="1" w:unhideWhenUsed="1"/>
+    <w:lsdException w:name="index 7" w:semiHidden="1" w:unhideWhenUsed="1"/>
+    <w:lsdException w:name="index 8" w:semiHidden="1" w:unhideWhenUsed="1"/>
+    <w:lsdException w:name="index 9" w:semiHidden="1" w:unhideWhenUsed="1"/>
+    <w:lsdException w:name="toc 1" w:semiHidden="1" w:uiPriority="39" w:unhideWhenUsed="1"/>
+    <w:lsdException w:name="toc 2" w:semiHidden="1" w:uiPriority="39" w:unhideWhenUsed="1"/>
+    <w:lsdException w:name="toc 3" w:semiHidden="1" w:uiPriority="39" w:unhideWhenUsed="1"/>
+    <w:lsdException w:name="toc 4" w:semiHidden="1" w:uiPriority="39" w:unhideWhenUsed="1"/>
+    <w:lsdException w:name="toc 5" w:semiHidden="1" w:uiPriority="39" w:unhideWhenUsed="1"/>
+    <w:lsdException w:name="toc 6" w:semiHidden="1" w:uiPriority="39" w:unhideWhenUsed="1"/>
+    <w:lsdException w:name="toc 7" w:semiHidden="1" w:uiPriority="39" w:unhideWhenUsed="1"/>
+    <w:lsdException w:name="toc 8" w:semiHidden="1" w:uiPriority="39" w:unhideWhenUsed="1"/>
+    <w:lsdException w:name="toc 9" w:semiHidden="1" w:uiPriority="39" w:unhideWhenUsed="1"/>
+    <w:lsdException w:name="Normal Indent" w:semiHidden="1" w:unhideWhenUsed="1"/>
+    <w:lsdException w:name="footnote text" w:semiHidden="1" w:unhideWhenUsed="1"/>
+    <w:lsdException w:name="annotation text" w:semiHidden="1" w:unhideWhenUsed="1"/>
+    <w:lsdException w:name="header" w:semiHidden="1" w:unhideWhenUsed="1"/>
+    <w:lsdException w:name="footer" w:semiHidden="1" w:unhideWhenUsed="1"/>
+    <w:lsdException w:name="index heading" w:semiHidden="1" w:unhideWhenUsed="1"/>
+    <w:lsdException w:name="caption" w:semiHidden="1" w:uiPriority="35" w:unhideWhenUsed="1" w:qFormat="1"/>
+    <w:lsdException w:name="table of figures" w:semiHidden="1" w:unhideWhenUsed="1"/>
+    <w:lsdException w:name="envelope address" w:semiHidden="1" w:unhideWhenUsed="1"/>
+    <w:lsdException w:name="envelope return" w:semiHidden="1" w:unhideWhenUsed="1"/>
+    <w:lsdException w:name="footnote reference" w:semiHidden="1"/>
+    <w:lsdException w:name="annotation reference" w:semiHidden="1" w:unhideWhenUsed="1"/>
+    <w:lsdException w:name="line number" w:semiHidden="1" w:unhideWhenUsed="1"/>
+    <w:lsdException w:name="page number" w:semiHidden="1" w:unhideWhenUsed="1"/>
+    <w:lsdException w:name="endnote reference" w:semiHidden="1" w:unhideWhenUsed="1"/>
+    <w:lsdException w:name="endnote text" w:semiHidden="1" w:unhideWhenUsed="1"/>
+    <w:lsdException w:name="table of authorities" w:semiHidden="1" w:unhideWhenUsed="1"/>
+    <w:lsdException w:name="macro" w:semiHidden="1" w:unhideWhenUsed="1"/>
+    <w:lsdException w:name="toa heading" w:semiHidden="1" w:unhideWhenUsed="1"/>
+    <w:lsdException w:name="List" w:semiHidden="1" w:unhideWhenUsed="1"/>
+    <w:lsdException w:name="List Bullet" w:semiHidden="1" w:unhideWhenUsed="1"/>
+    <w:lsdException w:name="List Number" w:semiHidden="1" w:unhideWhenUsed="1"/>
+    <w:lsdException w:name="List 2" w:semiHidden="1" w:unhideWhenUsed="1"/>
+    <w:lsdException w:name="List 3" w:semiHidden="1" w:unhideWhenUsed="1"/>
+    <w:lsdException w:name="List 4" w:semiHidden="1" w:unhideWhenUsed="1"/>
+    <w:lsdException w:name="List 5" w:semiHidden="1" w:unhideWhenUsed="1"/>
+    <w:lsdException w:name="List Bullet 2" w:semiHidden="1" w:unhideWhenUsed="1"/>
+    <w:lsdException w:name="List Bullet 3" w:semiHidden="1" w:unhideWhenUsed="1"/>
+    <w:lsdException w:name="List Bullet 4" w:semiHidden="1" w:unhideWhenUsed="1"/>
+    <w:lsdException w:name="List Bullet 5" w:semiHidden="1" w:unhideWhenUsed="1"/>
+    <w:lsdException w:name="List Number 2" w:semiHidden="1" w:unhideWhenUsed="1"/>
+    <w:lsdException w:name="List Number 3" w:semiHidden="1" w:unhideWhenUsed="1"/>
+    <w:lsdException w:name="List Number 4" w:semiHidden="1" w:unhideWhenUsed="1"/>
+    <w:lsdException w:name="List Number 5" w:semiHidden="1" w:unhideWhenUsed="1"/>
+    <w:lsdException w:name="Title" w:uiPriority="10" w:qFormat="1"/>
+    <w:lsdException w:name="Closing" w:semiHidden="1" w:unhideWhenUsed="1"/>
+    <w:lsdException w:name="Signature" w:semiHidden="1" w:unhideWhenUsed="1"/>
+    <w:lsdException w:name="Default Paragraph Font" w:semiHidden="1" w:uiPriority="1" w:unhideWhenUsed="1"/>
+    <w:lsdException w:name="Body Text" w:semiHidden="1" w:unhideWhenUsed="1"/>
+    <w:lsdException w:name="Body Text Indent" w:semiHidden="1" w:unhideWhenUsed="1"/>
+    <w:lsdException w:name="List Continue" w:semiHidden="1" w:unhideWhenUsed="1"/>
+    <w:lsdException w:name="List Continue 2" w:semiHidden="1" w:unhideWhenUsed="1"/>
+    <w:lsdException w:name="List Continue 3" w:semiHidden="1" w:unhideWhenUsed="1"/>
+    <w:lsdException w:name="List Continue 4" w:semiHidden="1" w:unhideWhenUsed="1"/>
+    <w:lsdException w:name="List Continue 5" w:semiHidden="1" w:unhideWhenUsed="1"/>
+    <w:lsdException w:name="Message Header" w:semiHidden="1" w:unhideWhenUsed="1"/>
+    <w:lsdException w:name="Subtitle" w:uiPriority="11" w:qFormat="1"/>
+    <w:lsdException w:name="Salutation" w:semiHidden="1" w:unhideWhenUsed="1"/>
+    <w:lsdException w:name="Date" w:semiHidden="1" w:unhideWhenUsed="1"/>
+    <w:lsdException w:name="Body Text First Indent" w:semiHidden="1" w:unhideWhenUsed="1"/>
+    <w:lsdException w:name="Body Text First Indent 2" w:semiHidden="1" w:unhideWhenUsed="1"/>
+    <w:lsdException w:name="Note Heading" w:semiHidden="1" w:unhideWhenUsed="1"/>
+    <w:lsdException w:name="Body Text 2" w:semiHidden="1" w:unhideWhenUsed="1"/>
+    <w:lsdException w:name="Body Text 3" w:semiHidden="1" w:unhideWhenUsed="1"/>
+    <w:lsdException w:name="Body Text Indent 2" w:semiHidden="1" w:unhideWhenUsed="1"/>
+    <w:lsdException w:name="Body Text Indent 3" w:semiHidden="1" w:unhideWhenUsed="1"/>
+    <w:lsdException w:name="Block Text" w:semiHidden="1" w:unhideWhenUsed="1"/>
+    <w:lsdException w:name="Hyperlink" w:semiHidden="1" w:unhideWhenUsed="1"/>
+    <w:lsdException w:name="FollowedHyperlink" w:semiHidden="1" w:unhideWhenUsed="1"/>
+    <w:lsdException w:name="Strong" w:uiPriority="22" w:qFormat="1"/>
+    <w:lsdException w:name="Emphasis" w:uiPriority="20" w:qFormat="1"/>
+    <w:lsdException w:name="Document Map" w:semiHidden="1" w:unhideWhenUsed="1"/>
+    <w:lsdException w:name="Plain Text" w:semiHidden="1" w:unhideWhenUsed="1"/>
+    <w:lsdException w:name="E-mail Signature" w:semiHidden="1" w:unhideWhenUsed="1"/>
+    <w:lsdException w:name="HTML Top of Form" w:semiHidden="1" w:unhideWhenUsed="1"/>
+    <w:lsdException w:name="HTML Bottom of Form" w:semiHidden="1" w:unhideWhenUsed="1"/>
+    <w:lsdException w:name="Normal (Web)" w:semiHidden="1" w:unhideWhenUsed="1"/>
+    <w:lsdException w:name="HTML Acronym" w:semiHidden="1" w:unhideWhenUsed="1"/>
+    <w:lsdException w:name="HTML Address" w:semiHidden="1" w:unhideWhenUsed="1"/>
+    <w:lsdException w:name="HTML Cite" w:semiHidden="1" w:unhideWhenUsed="1"/>
+    <w:lsdException w:name="HTML Code" w:semiHidden="1" w:unhideWhenUsed="1"/>
+    <w:lsdException w:name="HTML Definition" w:semiHidden="1" w:unhideWhenUsed="1"/>
+    <w:lsdException w:name="HTML Keyboard" w:semiHidden="1" w:unhideWhenUsed="1"/>
+    <w:lsdException w:name="HTML Preformatted" w:semiHidden="1" w:unhideWhenUsed="1"/>
+    <w:lsdException w:name="HTML Sample" w:semiHidden="1" w:unhideWhenUsed="1"/>
+    <w:lsdException w:name="HTML Typewriter" w:semiHidden="1" w:unhideWhenUsed="1"/>
+    <w:lsdException w:name="HTML Variable" w:semiHidden="1" w:unhideWhenUsed="1"/>
+    <w:lsdException w:name="Normal Table" w:semiHidden="1" w:unhideWhenUsed="1"/>
+    <w:lsdException w:name="annotation subject" w:semiHidden="1" w:unhideWhenUsed="1"/>
+    <w:lsdException w:name="No List" w:semiHidden="1" w:unhideWhenUsed="1"/>
+    <w:lsdException w:name="Outline List 1" w:semiHidden="1" w:unhideWhenUsed="1"/>
+    <w:lsdException w:name="Outline List 2" w:semiHidden="1" w:unhideWhenUsed="1"/>
+    <w:lsdException w:name="Outline List 3" w:semiHidden="1" w:unhideWhenUsed="1"/>
+    <w:lsdException w:name="Table Simple 1" w:semiHidden="1" w:unhideWhenUsed="1"/>
+    <w:lsdException w:name="Table Simple 2" w:semiHidden="1" w:unhideWhenUsed="1"/>
+    <w:lsdException w:name="Table Simple 3" w:semiHidden="1" w:unhideWhenUsed="1"/>
+    <w:lsdException w:name="Table Classic 1" w:semiHidden="1" w:unhideWhenUsed="1"/>
+    <w:lsdException w:name="Table Classic 2" w:semiHidden="1" w:unhideWhenUsed="1"/>
+    <w:lsdException w:name="Table Classic 3" w:semiHidden="1" w:unhideWhenUsed="1"/>
+    <w:lsdException w:name="Table Classic 4" w:semiHidden="1" w:unhideWhenUsed="1"/>
+    <w:lsdException w:name="Table Colorful 1" w:semiHidden="1" w:unhideWhenUsed="1"/>
+    <w:lsdException w:name="Table Colorful 2" w:semiHidden="1" w:unhideWhenUsed="1"/>
+    <w:lsdException w:name="Table Colorful 3" w:semiHidden="1" w:unhideWhenUsed="1"/>
+    <w:lsdException w:name="Table Columns 1" w:semiHidden="1" w:unhideWhenUsed="1"/>
+    <w:lsdException w:name="Table Columns 2" w:semiHidden="1" w:unhideWhenUsed="1"/>
+    <w:lsdException w:name="Table Columns 3" w:semiHidden="1" w:unhideWhenUsed="1"/>
+    <w:lsdException w:name="Table Columns 4" w:semiHidden="1" w:unhideWhenUsed="1"/>
+    <w:lsdException w:name="Table Columns 5" w:semiHidden="1" w:unhideWhenUsed="1"/>
+    <w:lsdException w:name="Table Grid 1" w:semiHidden="1" w:unhideWhenUsed="1"/>
+    <w:lsdException w:name="Table Grid 2" w:semiHidden="1" w:unhideWhenUsed="1"/>
+    <w:lsdException w:name="Table Grid 3" w:semiHidden="1" w:unhideWhenUsed="1"/>
+    <w:lsdException w:name="Table Grid 4" w:semiHidden="1" w:unhideWhenUsed="1"/>
+    <w:lsdException w:name="Table Grid 5" w:semiHidden="1" w:unhideWhenUsed="1"/>
+    <w:lsdException w:name="Table Grid 6" w:semiHidden="1" w:unhideWhenUsed="1"/>
+    <w:lsdException w:name="Table Grid 7" w:semiHidden="1" w:unhideWhenUsed="1"/>
+    <w:lsdException w:name="Table Grid 8" w:semiHidden="1" w:unhideWhenUsed="1"/>
+    <w:lsdException w:name="Table List 1" w:semiHidden="1" w:unhideWhenUsed="1"/>
+    <w:lsdException w:name="Table List 2" w:semiHidden="1" w:unhideWhenUsed="1"/>
+    <w:lsdException w:name="Table List 3" w:semiHidden="1" w:unhideWhenUsed="1"/>
+    <w:lsdException w:name="Table List 4" w:semiHidden="1" w:unhideWhenUsed="1"/>
+    <w:lsdException w:name="Table List 5" w:semiHidden="1" w:unhideWhenUsed="1"/>
+    <w:lsdException w:name="Table List 6" w:semiHidden="1" w:unhideWhenUsed="1"/>
+    <w:lsdException w:name="Table List 7" w:semiHidden="1" w:unhideWhenUsed="1"/>
+    <w:lsdException w:name="Table List 8" w:semiHidden="1" w:unhideWhenUsed="1"/>
+    <w:lsdException w:name="Table 3D effects 1" w:semiHidden="1" w:unhideWhenUsed="1"/>
+    <w:lsdException w:name="Table 3D effects 2" w:semiHidden="1" w:unhideWhenUsed="1"/>
+    <w:lsdException w:name="Table 3D effects 3" w:semiHidden="1" w:unhideWhenUsed="1"/>
+    <w:lsdException w:name="Table Contemporary" w:semiHidden="1" w:unhideWhenUsed="1"/>
+    <w:lsdException w:name="Table Elegant" w:semiHidden="1" w:unhideWhenUsed="1"/>
+    <w:lsdException w:name="Table Professional" w:semiHidden="1" w:unhideWhenUsed="1"/>
+    <w:lsdException w:name="Table Subtle 1" w:semiHidden="1" w:unhideWhenUsed="1"/>
+    <w:lsdException w:name="Table Subtle 2" w:semiHidden="1" w:unhideWhenUsed="1"/>
+    <w:lsdException w:name="Table Web 1" w:semiHidden="1" w:unhideWhenUsed="1"/>
+    <w:lsdException w:name="Table Web 2" w:semiHidden="1" w:unhideWhenUsed="1"/>
+    <w:lsdException w:name="Table Web 3" w:semiHidden="1" w:unhideWhenUsed="1"/>
+    <w:lsdException w:name="Balloon Text" w:semiHidden="1" w:unhideWhenUsed="1"/>
+    <w:lsdException w:name="Table Grid" w:semiHidden="1" w:uiPriority="59" w:unhideWhenUsed="1"/>
+    <w:lsdException w:name="Table Theme" w:semiHidden="1" w:unhideWhenUsed="1"/>
+    <w:lsdException w:name="Placeholder Text" w:semiHidden="1"/>
+    <w:lsdException w:name="No Spacing" w:uiPriority="1" w:qFormat="1"/>
+    <w:lsdException w:name="Light Shading" w:uiPriority="60"/>
+    <w:lsdException w:name="Light List" w:uiPriority="61"/>
+    <w:lsdException w:name="Light Grid" w:uiPriority="62"/>
+    <w:lsdException w:name="Medium Shading 1" w:uiPriority="63"/>
+    <w:lsdException w:name="Medium Shading 2" w:uiPriority="64"/>
+    <w:lsdException w:name="Medium List 1" w:uiPriority="65"/>
+    <w:lsdException w:name="Medium List 2" w:uiPriority="66"/>
+    <w:lsdException w:name="Medium Grid 1" w:uiPriority="67"/>
+    <w:lsdException w:name="Medium Grid 2" w:uiPriority="68"/>
+    <w:lsdException w:name="Medium Grid 3" w:uiPriority="69"/>
+    <w:lsdException w:name="Dark List" w:uiPriority="70"/>
+    <w:lsdException w:name="Colorful Shading" w:uiPriority="71"/>
+    <w:lsdException w:name="Colorful List" w:uiPriority="72"/>
+    <w:lsdException w:name="Colorful Grid" w:uiPriority="73"/>
+    <w:lsdException w:name="Light Shading Accent 1" w:uiPriority="60"/>
+    <w:lsdException w:name="Light List Accent 1" w:uiPriority="61"/>
+    <w:lsdException w:name="Light Grid Accent 1" w:uiPriority="62"/>
+    <w:lsdException w:name="Medium Shading 1 Accent 1" w:uiPriority="63"/>
+    <w:lsdException w:name="Medium Shading 2 Accent 1" w:uiPriority="64"/>
+    <w:lsdException w:name="Medium List 1 Accent 1" w:uiPriority="65"/>
+    <w:lsdException w:name="Revision" w:semiHidden="1"/>
+    <w:lsdException w:name="List Paragraph" w:uiPriority="34" w:qFormat="1"/>
+    <w:lsdException w:name="Quote" w:uiPriority="29" w:qFormat="1"/>
+    <w:lsdException w:name="Intense Quote" w:uiPriority="30" w:qFormat="1"/>
+    <w:lsdException w:name="Medium List 2 Accent 1" w:uiPriority="66"/>
+    <w:lsdException w:name="Medium Grid 1 Accent 1" w:uiPriority="67"/>
+    <w:lsdException w:name="Medium Grid 2 Accent 1" w:uiPriority="68"/>
+    <w:lsdException w:name="Medium Grid 3 Accent 1" w:uiPriority="69"/>
+    <w:lsdException w:name="Dark List Accent 1" w:uiPriority="70"/>
+    <w:lsdException w:name="Colorful Shading Accent 1" w:uiPriority="71"/>
+    <w:lsdException w:name="Colorful List Accent 1" w:uiPriority="72"/>
+    <w:lsdException w:name="Colorful Grid Accent 1" w:uiPriority="73"/>
+    <w:lsdException w:name="Light Shading Accent 2" w:uiPriority="60"/>
+    <w:lsdException w:name="Light List Accent 2" w:uiPriority="61"/>
+    <w:lsdException w:name="Light Grid Accent 2" w:uiPriority="62"/>
+    <w:lsdException w:name="Medium Shading 1 Accent 2" w:uiPriority="63"/>
+    <w:lsdException w:name="Medium Shading 2 Accent 2" w:uiPriority="64"/>
+    <w:lsdException w:name="Medium List 1 Accent 2" w:uiPriority="65"/>
+    <w:lsdException w:name="Medium List 2 Accent 2" w:uiPriority="66"/>
+    <w:lsdException w:name="Medium Grid 1 Accent 2" w:uiPriority="67"/>
+    <w:lsdException w:name="Medium Grid 2 Accent 2" w:uiPriority="68"/>
+    <w:lsdException w:name="Medium Grid 3 Accent 2" w:uiPriority="69"/>
+    <w:lsdException w:name="Dark List Accent 2" w:uiPriority="70"/>
+    <w:lsdException w:name="Colorful Shading Accent 2" w:uiPriority="71"/>
+    <w:lsdException w:name="Colorful List Accent 2" w:uiPriority="72"/>
+    <w:lsdException w:name="Colorful Grid Accent 2" w:uiPriority="73"/>
+    <w:lsdException w:name="Light Shading Accent 3" w:uiPriority="60"/>
+    <w:lsdException w:name="Light List Accent 3" w:uiPriority="61"/>
+    <w:lsdException w:name="Light Grid Accent 3" w:uiPriority="62"/>
+    <w:lsdException w:name="Medium Shading 1 Accent 3" w:uiPriority="63"/>
+    <w:lsdException w:name="Medium Shading 2 Accent 3" w:uiPriority="64"/>
+    <w:lsdException w:name="Medium List 1 Accent 3" w:uiPriority="65"/>
+    <w:lsdException w:name="Medium List 2 Accent 3" w:uiPriority="66"/>
+    <w:lsdException w:name="Medium Grid 1 Accent 3" w:uiPriority="67"/>
+    <w:lsdException w:name="Medium Grid 2 Accent 3" w:uiPriority="68"/>
+    <w:lsdException w:name="Medium Grid 3 Accent 3" w:uiPriority="69"/>
+    <w:lsdException w:name="Dark List Accent 3" w:uiPriority="70"/>
+    <w:lsdException w:name="Colorful Shading Accent 3" w:uiPriority="71"/>
+    <w:lsdException w:name="Colorful List Accent 3" w:uiPriority="72"/>
+    <w:lsdException w:name="Colorful Grid Accent 3" w:uiPriority="73"/>
+    <w:lsdException w:name="Light Shading Accent 4" w:uiPriority="60"/>
+    <w:lsdException w:name="Light List Accent 4" w:uiPriority="61"/>
+    <w:lsdException w:name="Light Grid Accent 4" w:uiPriority="62"/>
+    <w:lsdException w:name="Medium Shading 1 Accent 4" w:uiPriority="63"/>
+    <w:lsdException w:name="Medium Shading 2 Accent 4" w:uiPriority="64"/>
+    <w:lsdException w:name="Medium List 1 Accent 4" w:uiPriority="65"/>
+    <w:lsdException w:name="Medium List 2 Accent 4" w:uiPriority="66"/>
+    <w:lsdException w:name="Medium Grid 1 Accent 4" w:uiPriority="67"/>
+    <w:lsdException w:name="Medium Grid 2 Accent 4" w:uiPriority="68"/>
+    <w:lsdException w:name="Medium Grid 3 Accent 4" w:uiPriority="69"/>
+    <w:lsdException w:name="Dark List Accent 4" w:uiPriority="70"/>
+    <w:lsdException w:name="Colorful Shading Accent 4" w:uiPriority="71"/>
+    <w:lsdException w:name="Colorful List Accent 4" w:uiPriority="72"/>
+    <w:lsdException w:name="Colorful Grid Accent 4" w:uiPriority="73"/>
+    <w:lsdException w:name="Light Shading Accent 5" w:uiPriority="60"/>
+    <w:lsdException w:name="Light List Accent 5" w:uiPriority="61"/>
+    <w:lsdException w:name="Light Grid Accent 5" w:uiPriority="62"/>
+    <w:lsdException w:name="Medium Shading 1 Accent 5" w:uiPriority="63"/>
+    <w:lsdException w:name="Medium Shading 2 Accent 5" w:uiPriority="64"/>
+    <w:lsdException w:name="Medium List 1 Accent 5" w:uiPriority="65"/>
+    <w:lsdException w:name="Medium List 2 Accent 5" w:uiPriority="66"/>
+    <w:lsdException w:name="Medium Grid 1 Accent 5" w:uiPriority="67"/>
+    <w:lsdException w:name="Medium Grid 2 Accent 5" w:uiPriority="68"/>
+    <w:lsdException w:name="Medium Grid 3 Accent 5" w:uiPriority="69"/>
+    <w:lsdException w:name="Dark List Accent 5" w:uiPriority="70"/>
+    <w:lsdException w:name="Colorful Shading Accent 5" w:uiPriority="71"/>
+    <w:lsdException w:name="Colorful List Accent 5" w:uiPriority="72"/>
+    <w:lsdException w:name="Colorful Grid Accent 5" w:uiPriority="73"/>
+    <w:lsdException w:name="Light Shading Accent 6" w:uiPriority="60"/>
+    <w:lsdException w:name="Light List Accent 6" w:uiPriority="61"/>
+    <w:lsdException w:name="Light Grid Accent 6" w:uiPriority="62"/>
+    <w:lsdException w:name="Medium Shading 1 Accent 6" w:uiPriority="63"/>
+    <w:lsdException w:name="Medium Shading 2 Accent 6" w:uiPriority="64"/>
+    <w:lsdException w:name="Medium List 1 Accent 6" w:uiPriority="65"/>
+    <w:lsdException w:name="Medium List 2 Accent 6" w:uiPriority="66"/>
+    <w:lsdException w:name="Medium Grid 1 Accent 6" w:uiPriority="67"/>
+    <w:lsdException w:name="Medium Grid 2 Accent 6" w:uiPriority="68"/>
+    <w:lsdException w:name="Medium Grid 3 Accent 6" w:uiPriority="69"/>
+    <w:lsdException w:name="Dark List Accent 6" w:uiPriority="70"/>
+    <w:lsdException w:name="Colorful Shading Accent 6" w:uiPriority="71"/>
+    <w:lsdException w:name="Colorful List Accent 6" w:uiPriority="72"/>
+    <w:lsdException w:name="Colorful Grid Accent 6" w:uiPriority="73"/>
+    <w:lsdException w:name="Subtle Emphasis" w:uiPriority="19" w:qFormat="1"/>
+    <w:lsdException w:name="Intense Emphasis" w:uiPriority="21" w:qFormat="1"/>
+    <w:lsdException w:name="Subtle Reference" w:uiPriority="31" w:qFormat="1"/>
+    <w:lsdException w:name="Intense Reference" w:uiPriority="32" w:qFormat="1"/>
+    <w:lsdException w:name="Book Title" w:uiPriority="33" w:qFormat="1"/>
+    <w:lsdException w:name="Bibliography" w:semiHidden="1" w:uiPriority="37" w:unhideWhenUsed="1"/>
+    <w:lsdException w:name="TOC Heading" w:semiHidden="1" w:uiPriority="39" w:unhideWhenUsed="1" w:qFormat="1"/>
+    <w:lsdException w:name="Plain Table 1" w:uiPriority="41"/>
+    <w:lsdException w:name="Plain Table 2" w:uiPriority="42"/>
+    <w:lsdException w:name="Plain Table 3" w:uiPriority="43"/>
+    <w:lsdException w:name="Plain Table 4" w:uiPriority="44"/>
+    <w:lsdException w:name="Plain Table 5" w:uiPriority="45"/>
+    <w:lsdException w:name="Grid Table Light" w:uiPriority="40"/>
+    <w:lsdException w:name="Grid Table 1 Light" w:uiPriority="46"/>
+    <w:lsdException w:name="Grid Table 2" w:uiPriority="47"/>
+    <w:lsdException w:name="Grid Table 3" w:uiPriority="48"/>
+    <w:lsdException w:name="Grid Table 4" w:uiPriority="49"/>
+    <w:lsdException w:name="Grid Table 5 Dark" w:uiPriority="50"/>
+    <w:lsdException w:name="Grid Table 6 Colorful" w:uiPriority="51"/>
+    <w:lsdException w:name="Grid Table 7 Colorful" w:uiPriority="52"/>
+    <w:lsdException w:name="Grid Table 1 Light Accent 1" w:uiPriority="46"/>
+    <w:lsdException w:name="Grid Table 2 Accent 1" w:uiPriority="47"/>
+    <w:lsdException w:name="Grid Table 3 Accent 1" w:uiPriority="48"/>
+    <w:lsdException w:name="Grid Table 4 Accent 1" w:uiPriority="49"/>
+    <w:lsdException w:name="Grid Table 5 Dark Accent 1" w:uiPriority="50"/>
+    <w:lsdException w:name="Grid Table 6 Colorful Accent 1" w:uiPriority="51"/>
+    <w:lsdException w:name="Grid Table 7 Colorful Accent 1" w:uiPriority="52"/>
+    <w:lsdException w:name="Grid Table 1 Light Accent 2" w:uiPriority="46"/>
+    <w:lsdException w:name="Grid Table 2 Accent 2" w:uiPriority="47"/>
+    <w:lsdException w:name="Grid Table 3 Accent 2" w:uiPriority="48"/>
+    <w:lsdException w:name="Grid Table 4 Accent 2" w:uiPriority="49"/>
+    <w:lsdException w:name="Grid Table 5 Dark Accent 2" w:uiPriority="50"/>
+    <w:lsdException w:name="Grid Table 6 Colorful Accent 2" w:uiPriority="51"/>
+    <w:lsdException w:name="Grid Table 7 Colorful Accent 2" w:uiPriority="52"/>
+    <w:lsdException w:name="Grid Table 1 Light Accent 3" w:uiPriority="46"/>
+    <w:lsdException w:name="Grid Table 2 Accent 3" w:uiPriority="47"/>
+    <w:lsdException w:name="Grid Table 3 Accent 3" w:uiPriority="48"/>
+    <w:lsdException w:name="Grid Table 4 Accent 3" w:uiPriority="49"/>
+    <w:lsdException w:name="Grid Table 5 Dark Accent 3" w:uiPriority="50"/>
+    <w:lsdException w:name="Grid Table 6 Colorful Accent 3" w:uiPriority="51"/>
+    <w:lsdException w:name="Grid Table 7 Colorful Accent 3" w:uiPriority="52"/>
+    <w:lsdException w:name="Grid Table 1 Light Accent 4" w:uiPriority="46"/>
+    <w:lsdException w:name="Grid Table 2 Accent 4" w:uiPriority="47"/>
+    <w:lsdException w:name="Grid Table 3 Accent 4" w:uiPriority="48"/>
+    <w:lsdException w:name="Grid Table 4 Accent 4" w:uiPriority="49"/>
+    <w:lsdException w:name="Grid Table 5 Dark Accent 4" w:uiPriority="50"/>
+    <w:lsdException w:name="Grid Table 6 Colorful Accent 4" w:uiPriority="51"/>
+    <w:lsdException w:name="Grid Table 7 Colorful Accent 4" w:uiPriority="52"/>
+    <w:lsdException w:name="Grid Table 1 Light Accent 5" w:uiPriority="46"/>
+    <w:lsdException w:name="Grid Table 2 Accent 5" w:uiPriority="47"/>
+    <w:lsdException w:name="Grid Table 3 Accent 5" w:uiPriority="48"/>
+    <w:lsdException w:name="Grid Table 4 Accent 5" w:uiPriority="49"/>
+    <w:lsdException w:name="Grid Table 5 Dark Accent 5" w:uiPriority="50"/>
+    <w:lsdException w:name="Grid Table 6 Colorful Accent 5" w:uiPriority="51"/>
+    <w:lsdException w:name="Grid Table 7 Colorful Accent 5" w:uiPriority="52"/>
+    <w:lsdException w:name="Grid Table 1 Light Accent 6" w:uiPriority="46"/>
+    <w:lsdException w:name="Grid Table 2 Accent 6" w:uiPriority="47"/>
+    <w:lsdException w:name="Grid Table 3 Accent 6" w:uiPriority="48"/>
+    <w:lsdException w:name="Grid Table 4 Accent 6" w:uiPriority="49"/>
+    <w:lsdException w:name="Grid Table 5 Dark Accent 6" w:uiPriority="50"/>
+    <w:lsdException w:name="Grid Table 6 Colorful Accent 6" w:uiPriority="51"/>
+    <w:lsdException w:name="Grid Table 7 Colorful Accent 6" w:uiPriority="52"/>
+    <w:lsdException w:name="List Table 1 Light" w:uiPriority="46"/>
+    <w:lsdException w:name="List Table 2" w:uiPriority="47"/>
+    <w:lsdException w:name="List Table 3" w:uiPriority="48"/>
+    <w:lsdException w:name="List Table 4" w:uiPriority="49"/>
+    <w:lsdException w:name="List Table 5 Dark" w:uiPriority="50"/>
+    <w:lsdException w:name="List Table 6 Colorful" w:uiPriority="51"/>
+    <w:lsdException w:name="List Table 7 Colorful" w:uiPriority="52"/>
+    <w:lsdException w:name="List Table 1 Light Accent 1" w:uiPriority="46"/>
+    <w:lsdException w:name="List Table 2 Accent 1" w:uiPriority="47"/>
+    <w:lsdException w:name="List Table 3 Accent 1" w:uiPriority="48"/>
+    <w:lsdException w:name="List Table 4 Accent 1" w:uiPriority="49"/>
+    <w:lsdException w:name="List Table 5 Dark Accent 1" w:uiPriority="50"/>
+    <w:lsdException w:name="List Table 6 Colorful Accent 1" w:uiPriority="51"/>
+    <w:lsdException w:name="List Table 7 Colorful Accent 1" w:uiPriority="52"/>
+    <w:lsdException w:name="List Table 1 Light Accent 2" w:uiPriority="46"/>
+    <w:lsdException w:name="List Table 2 Accent 2" w:uiPriority="47"/>
+    <w:lsdException w:name="List Table 3 Accent 2" w:uiPriority="48"/>
+    <w:lsdException w:name="List Table 4 Accent 2" w:uiPriority="49"/>
+    <w:lsdException w:name="List Table 5 Dark Accent 2" w:uiPriority="50"/>
+    <w:lsdException w:name="List Table 6 Colorful Accent 2" w:uiPriority="51"/>
+    <w:lsdException w:name="List Table 7 Colorful Accent 2" w:uiPriority="52"/>
+    <w:lsdException w:name="List Table 1 Light Accent 3" w:uiPriority="46"/>
+    <w:lsdException w:name="List Table 2 Accent 3" w:uiPriority="47"/>
+    <w:lsdException w:name="List Table 3 Accent 3" w:uiPriority="48"/>
+    <w:lsdException w:name="List Table 4 Accent 3" w:uiPriority="49"/>
+    <w:lsdException w:name="List Table 5 Dark Accent 3" w:uiPriority="50"/>
+    <w:lsdException w:name="List Table 6 Colorful Accent 3" w:uiPriority="51"/>
+    <w:lsdException w:name="List Table 7 Colorful Accent 3" w:uiPriority="52"/>
+    <w:lsdException w:name="List Table 1 Light Accent 4" w:uiPriority="46"/>
+    <w:lsdException w:name="List Table 2 Accent 4" w:uiPriority="47"/>
+    <w:lsdException w:name="List Table 3 Accent 4" w:uiPriority="48"/>
+    <w:lsdException w:name="List Table 4 Accent 4" w:uiPriority="49"/>
+    <w:lsdException w:name="List Table 5 Dark Accent 4" w:uiPriority="50"/>
+    <w:lsdException w:name="List Table 6 Colorful Accent 4" w:uiPriority="51"/>
+    <w:lsdException w:name="List Table 7 Colorful Accent 4" w:uiPriority="52"/>
+    <w:lsdException w:name="List Table 1 Light Accent 5" w:uiPriority="46"/>
+    <w:lsdException w:name="List Table 2 Accent 5" w:uiPriority="47"/>
+    <w:lsdException w:name="List Table 3 Accent 5" w:uiPriority="48"/>
+    <w:lsdException w:name="List Table 4 Accent 5" w:uiPriority="49"/>
+    <w:lsdException w:name="List Table 5 Dark Accent 5" w:uiPriority="50"/>
+    <w:lsdException w:name="List Table 6 Colorful Accent 5" w:uiPriority="51"/>
+    <w:lsdException w:name="List Table 7 Colorful Accent 5" w:uiPriority="52"/>
+    <w:lsdException w:name="List Table 1 Light Accent 6" w:uiPriority="46"/>
+    <w:lsdException w:name="List Table 2 Accent 6" w:uiPriority="47"/>
+    <w:lsdException w:name="List Table 3 Accent 6" w:uiPriority="48"/>
+    <w:lsdException w:name="List Table 4 Accent 6" w:uiPriority="49"/>
+    <w:lsdException w:name="List Table 5 Dark Accent 6" w:uiPriority="50"/>
+    <w:lsdException w:name="List Table 6 Colorful Accent 6" w:uiPriority="51"/>
+    <w:lsdException w:name="List Table 7 Colorful Accent 6" w:uiPriority="52"/>
+    <w:lsdException w:name="Mention" w:semiHidden="1" w:unhideWhenUsed="1"/>
+    <w:lsdException w:name="Smart Hyperlink" w:semiHidden="1" w:unhideWhenUsed="1"/>
+    <w:lsdException w:name="Hashtag" w:semiHidden="1" w:unhideWhenUsed="1"/>
+    <w:lsdException w:name="Unresolved Mention" w:semiHidden="1" w:unhideWhenUsed="1"/>
+    <w:lsdException w:name="Smart Link" w:semiHidden="1" w:unhideWhenUsed="1"/>
   </w:latentStyles>
   <w:style w:type="paragraph" w:default="1" w:styleId="Normal">
     <w:name w:val="Normal"/>

</xml_diff>

<commit_message>
Working on fixing TwoChoiceQuestions for JTC
</commit_message>
<xml_diff>
--- a/resources/Saved/21CRB01437_Traffic Judgment Entry.docx
+++ b/resources/Saved/21CRB01437_Traffic Judgment Entry.docx
@@ -484,7 +484,6 @@
         <w:jc w:val="center"/>
         <w:rPr>
           <w:rFonts w:ascii="Palatino Linotype" w:hAnsi="Palatino Linotype"/>
-          <w:bCs/>
           <w:sz w:val="20"/>
           <w:szCs w:val="20"/>
         </w:rPr>
@@ -498,40 +497,7 @@
           <w:szCs w:val="20"/>
           <w:u w:val="single"/>
         </w:rPr>
-        <w:t>MAGISTRATE</w:t>
-      </w:r>
-      <w:r>
-        <w:rPr>
-          <w:rFonts w:ascii="Palatino Linotype" w:hAnsi="Palatino Linotype"/>
-          <w:b/>
-          <w:bCs/>
-          <w:sz w:val="20"/>
-          <w:szCs w:val="20"/>
-          <w:u w:val="single"/>
-        </w:rPr>
-        <w:t>’S</w:t>
-      </w:r>
-      <w:r>
-        <w:rPr>
-          <w:rFonts w:ascii="Palatino Linotype" w:hAnsi="Palatino Linotype"/>
-          <w:b/>
-          <w:bCs/>
-          <w:sz w:val="20"/>
-          <w:szCs w:val="20"/>
-          <w:u w:val="single"/>
-        </w:rPr>
-        <w:t xml:space="preserve"> </w:t>
-      </w:r>
-      <w:r>
-        <w:rPr>
-          <w:rFonts w:ascii="Palatino Linotype" w:hAnsi="Palatino Linotype"/>
-          <w:b/>
-          <w:bCs/>
-          <w:sz w:val="20"/>
-          <w:szCs w:val="20"/>
-          <w:u w:val="single"/>
-        </w:rPr>
-        <w:t xml:space="preserve">DECISION</w:t>
+        <w:t>FINAL JUDGMENT ENTRY</w:t>
       </w:r>
     </w:p>
     <w:p>
@@ -918,7 +884,7 @@
                 <w:sz w:val="20"/>
                 <w:szCs w:val="20"/>
               </w:rPr>
-              <w:t xml:space="preserve">Possession of Marijuana less than 100 grams</w:t>
+              <w:t xml:space="preserve">Possession Of Marihuana</w:t>
             </w:r>
           </w:p>
         </w:tc>
@@ -999,7 +965,7 @@
                 <w:sz w:val="20"/>
                 <w:szCs w:val="20"/>
               </w:rPr>
-              <w:t xml:space="preserve">2925.11(C)(3)(a)</w:t>
+              <w:t xml:space="preserve">2925.11C3</w:t>
             </w:r>
           </w:p>
         </w:tc>
@@ -1080,7 +1046,7 @@
                 <w:sz w:val="20"/>
                 <w:szCs w:val="20"/>
               </w:rPr>
-              <w:t xml:space="preserve">Minor Misdemeanor</w:t>
+              <w:t xml:space="preserve">MM</w:t>
             </w:r>
           </w:p>
         </w:tc>
@@ -1933,304 +1899,6 @@
           <w:szCs w:val="20"/>
         </w:rPr>
         <w:t xml:space="preserve"/>
-        <w:br/>
-        <w:t xml:space="preserve"/>
-      </w:r>
-    </w:p>
-    <w:p>
-      <w:pPr>
-        <w:jc w:val="both"/>
-        <w:rPr>
-          <w:rFonts w:ascii="Palatino Linotype" w:hAnsi="Palatino Linotype"/>
-          <w:sz w:val="20"/>
-          <w:szCs w:val="20"/>
-        </w:rPr>
-      </w:pPr>
-      <w:r>
-        <w:rPr>
-          <w:rFonts w:ascii="Palatino Linotype" w:hAnsi="Palatino Linotype"/>
-          <w:b/>
-          <w:sz w:val="20"/>
-          <w:szCs w:val="20"/>
-        </w:rPr>
-        <w:t xml:space="preserve">Jail </w:t>
-      </w:r>
-      <w:r>
-        <w:rPr>
-          <w:rFonts w:ascii="Palatino Linotype" w:hAnsi="Palatino Linotype"/>
-          <w:b/>
-          <w:sz w:val="20"/>
-          <w:szCs w:val="20"/>
-        </w:rPr>
-        <w:t xml:space="preserve">Reporting</w:t>
-      </w:r>
-      <w:r>
-        <w:rPr>
-          <w:rFonts w:ascii="Palatino Linotype" w:hAnsi="Palatino Linotype"/>
-          <w:b/>
-          <w:sz w:val="20"/>
-          <w:szCs w:val="20"/>
-        </w:rPr>
-        <w:t xml:space="preserve"> Terms.</w:t>
-      </w:r>
-      <w:r>
-        <w:rPr>
-          <w:rFonts w:ascii="Palatino Linotype" w:hAnsi="Palatino Linotype"/>
-          <w:b/>
-          <w:sz w:val="20"/>
-          <w:szCs w:val="20"/>
-        </w:rPr>
-        <w:t xml:space="preserve">  </w:t>
-      </w:r>
-      <w:r>
-        <w:rPr>
-          <w:rFonts w:ascii="Palatino Linotype" w:hAnsi="Palatino Linotype"/>
-          <w:sz w:val="20"/>
-          <w:szCs w:val="20"/>
-        </w:rPr>
-        <w:t xml:space="preserve"/>
-      </w:r>
-      <w:r>
-        <w:rPr>
-          <w:rFonts w:ascii="Palatino Linotype" w:hAnsi="Palatino Linotype"/>
-          <w:sz w:val="20"/>
-          <w:szCs w:val="20"/>
-        </w:rPr>
-        <w:t xml:space="preserve">Defendant’s report date is </w:t>
-      </w:r>
-      <w:r>
-        <w:rPr>
-          <w:rFonts w:ascii="Palatino Linotype" w:hAnsi="Palatino Linotype"/>
-          <w:b/>
-          <w:sz w:val="20"/>
-          <w:szCs w:val="20"/>
-        </w:rPr>
-        <w:t xml:space="preserve">March 02, 2022</w:t>
-      </w:r>
-      <w:r>
-        <w:rPr>
-          <w:rFonts w:ascii="Palatino Linotype" w:hAnsi="Palatino Linotype"/>
-          <w:b/>
-          <w:sz w:val="20"/>
-          <w:szCs w:val="20"/>
-        </w:rPr>
-        <w:t xml:space="preserve">,</w:t>
-      </w:r>
-      <w:r>
-        <w:rPr>
-          <w:rFonts w:ascii="Palatino Linotype" w:hAnsi="Palatino Linotype"/>
-          <w:b/>
-          <w:sz w:val="20"/>
-          <w:szCs w:val="20"/>
-        </w:rPr>
-        <w:t xml:space="preserve"> at 08:30 AM</w:t>
-      </w:r>
-      <w:r>
-        <w:rPr>
-          <w:rFonts w:ascii="Palatino Linotype" w:hAnsi="Palatino Linotype"/>
-          <w:sz w:val="20"/>
-          <w:szCs w:val="20"/>
-        </w:rPr>
-        <w:t xml:space="preserve">.</w:t>
-      </w:r>
-      <w:r>
-        <w:rPr>
-          <w:rFonts w:ascii="Palatino Linotype" w:hAnsi="Palatino Linotype"/>
-          <w:sz w:val="20"/>
-          <w:szCs w:val="20"/>
-        </w:rPr>
-        <w:t xml:space="preserve"/>
-      </w:r>
-    </w:p>
-    <w:p>
-      <w:pPr>
-        <w:pStyle w:val="ListParagraph"/>
-        <w:numPr>
-          <w:ilvl w:val="0"/>
-          <w:numId w:val="3"/>
-        </w:numPr>
-        <w:jc w:val="both"/>
-        <w:rPr>
-          <w:rFonts w:ascii="Palatino Linotype" w:hAnsi="Palatino Linotype"/>
-          <w:sz w:val="20"/>
-          <w:szCs w:val="20"/>
-        </w:rPr>
-      </w:pPr>
-      <w:r>
-        <w:rPr>
-          <w:rFonts w:ascii="Palatino Linotype" w:hAnsi="Palatino Linotype"/>
-          <w:sz w:val="20"/>
-          <w:szCs w:val="20"/>
-        </w:rPr>
-        <w:t>Defendant shall report to jail time</w:t>
-      </w:r>
-      <w:r>
-        <w:rPr>
-          <w:rFonts w:ascii="Palatino Linotype" w:hAnsi="Palatino Linotype"/>
-          <w:sz w:val="20"/>
-          <w:szCs w:val="20"/>
-        </w:rPr>
-        <w:t>l</w:t>
-      </w:r>
-      <w:r>
-        <w:rPr>
-          <w:rFonts w:ascii="Palatino Linotype" w:hAnsi="Palatino Linotype"/>
-          <w:sz w:val="20"/>
-          <w:szCs w:val="20"/>
-        </w:rPr>
-        <w:t>y and sober.</w:t>
-      </w:r>
-    </w:p>
-    <w:p>
-      <w:pPr>
-        <w:pStyle w:val="ListParagraph"/>
-        <w:numPr>
-          <w:ilvl w:val="0"/>
-          <w:numId w:val="3"/>
-        </w:numPr>
-        <w:jc w:val="both"/>
-        <w:rPr>
-          <w:rFonts w:ascii="Palatino Linotype" w:hAnsi="Palatino Linotype"/>
-          <w:sz w:val="20"/>
-          <w:szCs w:val="20"/>
-        </w:rPr>
-      </w:pPr>
-      <w:r>
-        <w:rPr>
-          <w:rFonts w:ascii="Palatino Linotype" w:hAnsi="Palatino Linotype"/>
-          <w:sz w:val="20"/>
-          <w:szCs w:val="20"/>
-        </w:rPr>
-        <w:t xml:space="preserve">The jail days imposed shall be served</w:t>
-      </w:r>
-      <w:r>
-        <w:rPr>
-          <w:rFonts w:ascii="Palatino Linotype" w:hAnsi="Palatino Linotype"/>
-          <w:sz w:val="20"/>
-          <w:szCs w:val="20"/>
-        </w:rPr>
-        <w:t xml:space="preserve"> as</w:t>
-      </w:r>
-      <w:r>
-        <w:rPr>
-          <w:rFonts w:ascii="Palatino Linotype" w:hAnsi="Palatino Linotype"/>
-          <w:sz w:val="20"/>
-          <w:szCs w:val="20"/>
-        </w:rPr>
-        <w:t xml:space="preserve"> consecutive days. </w:t>
-      </w:r>
-      <w:r>
-        <w:rPr>
-          <w:rFonts w:ascii="Palatino Linotype" w:hAnsi="Palatino Linotype"/>
-          <w:sz w:val="20"/>
-          <w:szCs w:val="20"/>
-        </w:rPr>
-        <w:t xml:space="preserve"/>
-      </w:r>
-      <w:r>
-        <w:rPr>
-          <w:rFonts w:ascii="Palatino Linotype" w:hAnsi="Palatino Linotype"/>
-          <w:sz w:val="20"/>
-          <w:szCs w:val="20"/>
-        </w:rPr>
-        <w:t xml:space="preserve"/>
-      </w:r>
-      <w:r>
-        <w:rPr>
-          <w:rFonts w:ascii="Palatino Linotype" w:hAnsi="Palatino Linotype"/>
-          <w:sz w:val="20"/>
-          <w:szCs w:val="20"/>
-        </w:rPr>
-        <w:t xml:space="preserve"/>
-      </w:r>
-      <w:r>
-        <w:rPr>
-          <w:rFonts w:ascii="Palatino Linotype" w:hAnsi="Palatino Linotype"/>
-          <w:sz w:val="20"/>
-          <w:szCs w:val="20"/>
-        </w:rPr>
-        <w:t xml:space="preserve"/>
-      </w:r>
-    </w:p>
-    <w:p>
-      <w:pPr>
-        <w:pStyle w:val="ListParagraph"/>
-        <w:numPr>
-          <w:ilvl w:val="0"/>
-          <w:numId w:val="3"/>
-        </w:numPr>
-        <w:jc w:val="both"/>
-        <w:rPr>
-          <w:rFonts w:ascii="Palatino Linotype" w:hAnsi="Palatino Linotype"/>
-          <w:sz w:val="20"/>
-          <w:szCs w:val="20"/>
-        </w:rPr>
-      </w:pPr>
-      <w:r>
-        <w:rPr>
-          <w:rFonts w:ascii="Palatino Linotype" w:hAnsi="Palatino Linotype"/>
-          <w:sz w:val="20"/>
-          <w:szCs w:val="20"/>
-        </w:rPr>
-        <w:t>Defendant shall timely pay</w:t>
-      </w:r>
-      <w:r>
-        <w:rPr>
-          <w:rFonts w:ascii="Palatino Linotype" w:hAnsi="Palatino Linotype"/>
-          <w:sz w:val="20"/>
-          <w:szCs w:val="20"/>
-        </w:rPr>
-        <w:t>,</w:t>
-      </w:r>
-      <w:r>
-        <w:rPr>
-          <w:rFonts w:ascii="Palatino Linotype" w:hAnsi="Palatino Linotype"/>
-          <w:sz w:val="20"/>
-          <w:szCs w:val="20"/>
-        </w:rPr>
-        <w:t xml:space="preserve"> or dispute</w:t>
-      </w:r>
-      <w:r>
-        <w:rPr>
-          <w:rFonts w:ascii="Palatino Linotype" w:hAnsi="Palatino Linotype"/>
-          <w:sz w:val="20"/>
-          <w:szCs w:val="20"/>
-        </w:rPr>
-        <w:t>,</w:t>
-      </w:r>
-      <w:r>
-        <w:rPr>
-          <w:rFonts w:ascii="Palatino Linotype" w:hAnsi="Palatino Linotype"/>
-          <w:sz w:val="20"/>
-          <w:szCs w:val="20"/>
-        </w:rPr>
-        <w:t xml:space="preserve"> confinement costs billed pursuant to R.C. 2929.37 or be subject to certificate of judgment by the Clerk.</w:t>
-      </w:r>
-    </w:p>
-    <w:p>
-      <w:pPr>
-        <w:jc w:val="both"/>
-        <w:rPr>
-          <w:rFonts w:ascii="Palatino Linotype" w:hAnsi="Palatino Linotype"/>
-          <w:sz w:val="20"/>
-          <w:szCs w:val="20"/>
-        </w:rPr>
-      </w:pPr>
-      <w:r>
-        <w:rPr>
-          <w:rFonts w:ascii="Palatino Linotype" w:hAnsi="Palatino Linotype"/>
-          <w:sz w:val="20"/>
-          <w:szCs w:val="20"/>
-        </w:rPr>
-        <w:t xml:space="preserve"/>
-      </w:r>
-      <w:r>
-        <w:rPr>
-          <w:rFonts w:ascii="Palatino Linotype" w:hAnsi="Palatino Linotype"/>
-          <w:sz w:val="20"/>
-          <w:szCs w:val="20"/>
-        </w:rPr>
-        <w:t xml:space="preserve"/>
       </w:r>
       <w:r>
         <w:rPr>
@@ -2399,7 +2067,7 @@
           <w:sz w:val="20"/>
           <w:szCs w:val="20"/>
         </w:rPr>
-        <w:t xml:space="preserve">Magistrate</w:t>
+        <w:t xml:space="preserve">Judge</w:t>
       </w:r>
       <w:r>
         <w:rPr>
@@ -2415,7 +2083,7 @@
           <w:sz w:val="20"/>
           <w:szCs w:val="20"/>
         </w:rPr>
-        <w:t xml:space="preserve">Amanda</w:t>
+        <w:t xml:space="preserve">Marianne</w:t>
       </w:r>
       <w:r>
         <w:rPr>
@@ -2431,7 +2099,7 @@
           <w:sz w:val="20"/>
           <w:szCs w:val="20"/>
         </w:rPr>
-        <w:t xml:space="preserve">Bunner</w:t>
+        <w:t xml:space="preserve">Hemmeter</w:t>
       </w:r>
     </w:p>
     <w:p>
@@ -2467,72 +2135,30 @@
     <w:p>
       <w:pPr>
         <w:tabs>
-          <w:tab w:val="center" w:pos="4680"/>
+          <w:tab w:val="left" w:pos="-1080"/>
+          <w:tab w:val="left" w:pos="-720"/>
+          <w:tab w:val="left" w:pos="0"/>
+          <w:tab w:val="left" w:pos="720"/>
+          <w:tab w:val="left" w:pos="1440"/>
+          <w:tab w:val="left" w:pos="2160"/>
+          <w:tab w:val="left" w:pos="2880"/>
+          <w:tab w:val="left" w:pos="3600"/>
+          <w:tab w:val="left" w:pos="4320"/>
+          <w:tab w:val="left" w:pos="4680"/>
         </w:tabs>
-        <w:jc w:val="both"/>
-        <w:rPr>
-          <w:rFonts w:ascii="Palatino Linotype" w:hAnsi="Palatino Linotype"/>
-          <w:b/>
-          <w:bCs/>
-          <w:i/>
-          <w:sz w:val="19"/>
-          <w:szCs w:val="19"/>
-        </w:rPr>
-      </w:pPr>
-      <w:r>
-        <w:rPr>
-          <w:rFonts w:ascii="Palatino Linotype" w:hAnsi="Palatino Linotype"/>
-          <w:b/>
-          <w:bCs/>
-          <w:i/>
-          <w:sz w:val="19"/>
-          <w:szCs w:val="19"/>
-        </w:rPr>
-        <w:t xml:space="preserve">Pursuant to Criminal Rule 19(D) and Traffic Rule 14, written objections to this magistrate’s decision must be filed within </w:t>
-      </w:r>
-      <w:r>
-        <w:rPr>
-          <w:rFonts w:ascii="Palatino Linotype" w:hAnsi="Palatino Linotype"/>
-          <w:b/>
-          <w:bCs/>
-          <w:i/>
-          <w:sz w:val="19"/>
-          <w:szCs w:val="19"/>
-        </w:rPr>
-        <w:t>14</w:t>
-      </w:r>
-      <w:r>
-        <w:rPr>
-          <w:rFonts w:ascii="Palatino Linotype" w:hAnsi="Palatino Linotype"/>
-          <w:b/>
-          <w:bCs/>
-          <w:i/>
-          <w:sz w:val="19"/>
-          <w:szCs w:val="19"/>
-        </w:rPr>
-        <w:t xml:space="preserve"> days of the filing of this decision. Any objections must state with specificity the grounds of the objections. </w:t>
-      </w:r>
-      <w:r>
-        <w:rPr>
-          <w:rFonts w:ascii="Palatino Linotype" w:hAnsi="Palatino Linotype"/>
-          <w:b/>
-          <w:bCs/>
-          <w:i/>
-          <w:sz w:val="19"/>
-          <w:szCs w:val="19"/>
-        </w:rPr>
-        <w:t xml:space="preserve">A party shall not assign as error on appeal the court’s adoption of this decision unless the party timely </w:t>
-      </w:r>
-      <w:r>
-        <w:rPr>
-          <w:rFonts w:ascii="Palatino Linotype" w:hAnsi="Palatino Linotype"/>
-          <w:b/>
-          <w:bCs/>
-          <w:i/>
-          <w:sz w:val="19"/>
-          <w:szCs w:val="19"/>
-        </w:rPr>
-        <w:t>files objections.</w:t>
+        <w:rPr>
+          <w:rFonts w:ascii="Palatino Linotype" w:hAnsi="Palatino Linotype"/>
+          <w:sz w:val="16"/>
+          <w:szCs w:val="16"/>
+        </w:rPr>
+      </w:pPr>
+      <w:r>
+        <w:rPr>
+          <w:rFonts w:ascii="Palatino Linotype" w:hAnsi="Palatino Linotype"/>
+          <w:sz w:val="16"/>
+          <w:szCs w:val="16"/>
+        </w:rPr>
+        <w:t xml:space="preserve">Copies served by Dep. Clerk ___________ on the following date ___________ to:</w:t>
       </w:r>
     </w:p>
     <w:p>
@@ -2551,17 +2177,25 @@
         </w:tabs>
         <w:rPr>
           <w:rFonts w:ascii="Palatino Linotype" w:hAnsi="Palatino Linotype"/>
-          <w:sz w:val="20"/>
-          <w:szCs w:val="20"/>
-        </w:rPr>
-      </w:pPr>
-      <w:r>
-        <w:rPr>
-          <w:rFonts w:ascii="Palatino Linotype" w:hAnsi="Palatino Linotype"/>
-          <w:sz w:val="20"/>
-          <w:szCs w:val="20"/>
-        </w:rPr>
-        <w:t xml:space="preserve"/>
+          <w:sz w:val="16"/>
+          <w:szCs w:val="16"/>
+        </w:rPr>
+      </w:pPr>
+      <w:r>
+        <w:rPr>
+          <w:rFonts w:ascii="Palatino Linotype" w:hAnsi="Palatino Linotype"/>
+          <w:sz w:val="16"/>
+          <w:szCs w:val="16"/>
+        </w:rPr>
+        <w:t xml:space="preserve">Prosecutor’s Office: PS    </w:t>
+      </w:r>
+      <w:r>
+        <w:rPr>
+          <w:rFonts w:ascii="Palatino Linotype" w:hAnsi="Palatino Linotype"/>
+          <w:sz w:val="16"/>
+          <w:szCs w:val="16"/>
+        </w:rPr>
+        <w:t xml:space="preserve">OM     EM; Defendant’s Attorney: PS     OM     EM; Justin Kudela: PS     OM     EM;</w:t>
       </w:r>
     </w:p>
     <w:p>
@@ -2590,81 +2224,15 @@
           <w:sz w:val="16"/>
           <w:szCs w:val="16"/>
         </w:rPr>
-        <w:t xml:space="preserve">Copies served by Dep. Clerk ___________ on the following date ___________ to:</w:t>
-      </w:r>
-    </w:p>
-    <w:p>
-      <w:pPr>
-        <w:tabs>
-          <w:tab w:val="left" w:pos="-1080"/>
-          <w:tab w:val="left" w:pos="-720"/>
-          <w:tab w:val="left" w:pos="0"/>
-          <w:tab w:val="left" w:pos="720"/>
-          <w:tab w:val="left" w:pos="1440"/>
-          <w:tab w:val="left" w:pos="2160"/>
-          <w:tab w:val="left" w:pos="2880"/>
-          <w:tab w:val="left" w:pos="3600"/>
-          <w:tab w:val="left" w:pos="4320"/>
-          <w:tab w:val="left" w:pos="4680"/>
-        </w:tabs>
+        <w:t xml:space="preserve"/>
+      </w:r>
+      <w:r>
         <w:rPr>
           <w:rFonts w:ascii="Palatino Linotype" w:hAnsi="Palatino Linotype"/>
           <w:sz w:val="16"/>
           <w:szCs w:val="16"/>
         </w:rPr>
-      </w:pPr>
-      <w:r>
-        <w:rPr>
-          <w:rFonts w:ascii="Palatino Linotype" w:hAnsi="Palatino Linotype"/>
-          <w:sz w:val="16"/>
-          <w:szCs w:val="16"/>
-        </w:rPr>
-        <w:t xml:space="preserve">Prosecutor’s Office: PS    </w:t>
-      </w:r>
-      <w:r>
-        <w:rPr>
-          <w:rFonts w:ascii="Palatino Linotype" w:hAnsi="Palatino Linotype"/>
-          <w:sz w:val="16"/>
-          <w:szCs w:val="16"/>
-        </w:rPr>
-        <w:t xml:space="preserve">OM     EM; Defendant’s Attorney: PS     OM     EM; Justin Kudela: PS     OM     EM;</w:t>
-      </w:r>
-    </w:p>
-    <w:p>
-      <w:pPr>
-        <w:tabs>
-          <w:tab w:val="left" w:pos="-1080"/>
-          <w:tab w:val="left" w:pos="-720"/>
-          <w:tab w:val="left" w:pos="0"/>
-          <w:tab w:val="left" w:pos="720"/>
-          <w:tab w:val="left" w:pos="1440"/>
-          <w:tab w:val="left" w:pos="2160"/>
-          <w:tab w:val="left" w:pos="2880"/>
-          <w:tab w:val="left" w:pos="3600"/>
-          <w:tab w:val="left" w:pos="4320"/>
-          <w:tab w:val="left" w:pos="4680"/>
-        </w:tabs>
-        <w:rPr>
-          <w:rFonts w:ascii="Palatino Linotype" w:hAnsi="Palatino Linotype"/>
-          <w:sz w:val="16"/>
-          <w:szCs w:val="16"/>
-        </w:rPr>
-      </w:pPr>
-      <w:r>
-        <w:rPr>
-          <w:rFonts w:ascii="Palatino Linotype" w:hAnsi="Palatino Linotype"/>
-          <w:sz w:val="16"/>
-          <w:szCs w:val="16"/>
-        </w:rPr>
         <w:t xml:space="preserve"/>
-      </w:r>
-      <w:r>
-        <w:rPr>
-          <w:rFonts w:ascii="Palatino Linotype" w:hAnsi="Palatino Linotype"/>
-          <w:sz w:val="16"/>
-          <w:szCs w:val="16"/>
-        </w:rPr>
-        <w:t xml:space="preserve">County Jail: PS   EM;</w:t>
       </w:r>
     </w:p>
     <w:p>
@@ -2921,15 +2489,7 @@
                 <w:sz w:val="20"/>
                 <w:szCs w:val="20"/>
               </w:rPr>
-              <w:t xml:space="preserve">Magistrate Decision</w:t>
-            </w:r>
-            <w:r>
-              <w:rPr>
-                <w:rFonts w:ascii="Palatino Linotype" w:hAnsi="Palatino Linotype"/>
-                <w:sz w:val="20"/>
-                <w:szCs w:val="20"/>
-              </w:rPr>
-              <w:t xml:space="preserve"> 21CRB01437</w:t>
+              <w:t xml:space="preserve">Final Judgment Entry 21CRB01437</w:t>
             </w:r>
           </w:p>
         </w:sdtContent>

</xml_diff>

<commit_message>
Fixed TwoChoiceQuestions box for JTC.
</commit_message>
<xml_diff>
--- a/resources/Saved/21CRB01437_Traffic Judgment Entry.docx
+++ b/resources/Saved/21CRB01437_Traffic Judgment Entry.docx
@@ -1867,6 +1867,138 @@
           <w:szCs w:val="20"/>
         </w:rPr>
         <w:t xml:space="preserve"/>
+        <w:br/>
+        <w:t xml:space="preserve"/>
+      </w:r>
+    </w:p>
+    <w:p>
+      <w:pPr>
+        <w:jc w:val="both"/>
+        <w:rPr>
+          <w:rFonts w:ascii="Palatino Linotype" w:hAnsi="Palatino Linotype"/>
+          <w:sz w:val="20"/>
+          <w:szCs w:val="20"/>
+        </w:rPr>
+      </w:pPr>
+      <w:r>
+        <w:rPr>
+          <w:rFonts w:ascii="Palatino Linotype" w:hAnsi="Palatino Linotype"/>
+          <w:b/>
+          <w:sz w:val="20"/>
+          <w:szCs w:val="20"/>
+        </w:rPr>
+        <w:t xml:space="preserve">Jail </w:t>
+      </w:r>
+      <w:r>
+        <w:rPr>
+          <w:rFonts w:ascii="Palatino Linotype" w:hAnsi="Palatino Linotype"/>
+          <w:b/>
+          <w:sz w:val="20"/>
+          <w:szCs w:val="20"/>
+        </w:rPr>
+        <w:t xml:space="preserve">Continued </w:t>
+      </w:r>
+      <w:r>
+        <w:rPr>
+          <w:rFonts w:ascii="Palatino Linotype" w:hAnsi="Palatino Linotype"/>
+          <w:b/>
+          <w:sz w:val="20"/>
+          <w:szCs w:val="20"/>
+        </w:rPr>
+        <w:t>Commitment Terms.</w:t>
+      </w:r>
+      <w:r>
+        <w:rPr>
+          <w:rFonts w:ascii="Palatino Linotype" w:hAnsi="Palatino Linotype"/>
+          <w:sz w:val="20"/>
+          <w:szCs w:val="20"/>
+        </w:rPr>
+        <w:t xml:space="preserve"> The Defendant is currently in jail </w:t>
+      </w:r>
+      <w:r>
+        <w:rPr>
+          <w:rFonts w:ascii="Palatino Linotype" w:hAnsi="Palatino Linotype"/>
+          <w:sz w:val="20"/>
+          <w:szCs w:val="20"/>
+        </w:rPr>
+        <w:t>and shall serve the remainder of the jail days imposed by this order.</w:t>
+      </w:r>
+      <w:r>
+        <w:rPr>
+          <w:rFonts w:ascii="Palatino Linotype" w:hAnsi="Palatino Linotype"/>
+          <w:sz w:val="20"/>
+          <w:szCs w:val="20"/>
+        </w:rPr>
+        <w:t xml:space="preserve"> </w:t>
+      </w:r>
+      <w:r>
+        <w:rPr>
+          <w:rFonts w:ascii="Palatino Linotype" w:hAnsi="Palatino Linotype"/>
+          <w:sz w:val="20"/>
+          <w:szCs w:val="20"/>
+        </w:rPr>
+        <w:t xml:space="preserve"/>
+      </w:r>
+      <w:r>
+        <w:rPr>
+          <w:rFonts w:ascii="Palatino Linotype" w:hAnsi="Palatino Linotype"/>
+          <w:sz w:val="20"/>
+          <w:szCs w:val="20"/>
+        </w:rPr>
+        <w:t xml:space="preserve">Defendant shall receive credit </w:t>
+      </w:r>
+      <w:r>
+        <w:rPr>
+          <w:rFonts w:ascii="Palatino Linotype" w:hAnsi="Palatino Linotype"/>
+          <w:sz w:val="20"/>
+          <w:szCs w:val="20"/>
+        </w:rPr>
+        <w:t xml:space="preserve">for </w:t>
+      </w:r>
+      <w:r>
+        <w:rPr>
+          <w:rFonts w:ascii="Palatino Linotype" w:hAnsi="Palatino Linotype"/>
+          <w:b/>
+          <w:bCs/>
+          <w:sz w:val="20"/>
+          <w:szCs w:val="20"/>
+        </w:rPr>
+        <w:t xml:space="preserve">5 </w:t>
+      </w:r>
+      <w:r>
+        <w:rPr>
+          <w:rFonts w:ascii="Palatino Linotype" w:hAnsi="Palatino Linotype"/>
+          <w:b/>
+          <w:bCs/>
+          <w:sz w:val="20"/>
+          <w:szCs w:val="20"/>
+        </w:rPr>
+        <w:t>days</w:t>
+      </w:r>
+      <w:r>
+        <w:rPr>
+          <w:rFonts w:ascii="Palatino Linotype" w:hAnsi="Palatino Linotype"/>
+          <w:bCs/>
+          <w:sz w:val="20"/>
+          <w:szCs w:val="20"/>
+        </w:rPr>
+        <w:t xml:space="preserve"> already served in jail</w:t>
+      </w:r>
+      <w:r>
+        <w:rPr>
+          <w:rFonts w:ascii="Palatino Linotype" w:hAnsi="Palatino Linotype"/>
+          <w:sz w:val="20"/>
+          <w:szCs w:val="20"/>
+        </w:rPr>
+        <w:t xml:space="preserve">. </w:t>
+      </w:r>
+      <w:r>
+        <w:rPr>
+          <w:rFonts w:ascii="Palatino Linotype" w:hAnsi="Palatino Linotype"/>
+          <w:sz w:val="20"/>
+          <w:szCs w:val="20"/>
+        </w:rPr>
+        <w:t xml:space="preserve"/>
       </w:r>
       <w:r>
         <w:rPr>
@@ -2232,7 +2364,7 @@
           <w:sz w:val="16"/>
           <w:szCs w:val="16"/>
         </w:rPr>
-        <w:t xml:space="preserve"/>
+        <w:t xml:space="preserve">County Jail: PS   EM;</w:t>
       </w:r>
     </w:p>
     <w:p>

</xml_diff>

<commit_message>
Refactoring - smaller check_jtc functions working.
</commit_message>
<xml_diff>
--- a/resources/Saved/21CRB01437_Traffic Judgment Entry.docx
+++ b/resources/Saved/21CRB01437_Traffic Judgment Entry.docx
@@ -239,7 +239,7 @@
           <w:sz w:val="20"/>
           <w:szCs w:val="20"/>
         </w:rPr>
-        <w:t xml:space="preserve">o</w:t>
+        <w:t>o</w:t>
       </w:r>
       <w:r>
         <w:rPr>
@@ -582,7 +582,7 @@
           <w:szCs w:val="20"/>
           <w:lang w:val="en-CA"/>
         </w:rPr>
-        <w:t xml:space="preserve">Defendant appeared in Court</w:t>
+        <w:t>Defendant appeared in Court</w:t>
       </w:r>
       <w:r>
         <w:rPr>
@@ -606,7 +606,7 @@
           <w:sz w:val="20"/>
           <w:szCs w:val="20"/>
         </w:rPr>
-        <w:t xml:space="preserve"> on March 02, 2022.</w:t>
+        <w:t xml:space="preserve"> on March 03, 2022.</w:t>
       </w:r>
       <w:r>
         <w:rPr>
@@ -1802,15 +1802,15 @@
           <w:sz w:val="20"/>
           <w:szCs w:val="20"/>
         </w:rPr>
-        <w:t xml:space="preserve">March 02, 2022</w:t>
-      </w:r>
-      <w:r>
-        <w:rPr>
-          <w:rFonts w:ascii="Palatino Linotype" w:hAnsi="Palatino Linotype"/>
-          <w:sz w:val="20"/>
-          <w:szCs w:val="20"/>
-        </w:rPr>
-        <w:t xml:space="preserve">.</w:t>
+        <w:t xml:space="preserve">March 03, 2022</w:t>
+      </w:r>
+      <w:r>
+        <w:rPr>
+          <w:rFonts w:ascii="Palatino Linotype" w:hAnsi="Palatino Linotype"/>
+          <w:sz w:val="20"/>
+          <w:szCs w:val="20"/>
+        </w:rPr>
+        <w:t>.</w:t>
       </w:r>
       <w:r>
         <w:rPr>
@@ -2160,7 +2160,7 @@
           <w:sz w:val="20"/>
           <w:szCs w:val="20"/>
         </w:rPr>
-        <w:t xml:space="preserve">____________________________________</w:t>
+        <w:t>____________________________________</w:t>
       </w:r>
     </w:p>
     <w:p>
@@ -2290,7 +2290,39 @@
           <w:sz w:val="16"/>
           <w:szCs w:val="16"/>
         </w:rPr>
-        <w:t xml:space="preserve">Copies served by Dep. Clerk ___________ on the following date ___________ to:</w:t>
+        <w:t>Copies served by Dep. Clerk ___________</w:t>
+      </w:r>
+      <w:r>
+        <w:rPr>
+          <w:rFonts w:ascii="Palatino Linotype" w:hAnsi="Palatino Linotype"/>
+          <w:sz w:val="16"/>
+          <w:szCs w:val="16"/>
+        </w:rPr>
+        <w:t>________________</w:t>
+      </w:r>
+      <w:r>
+        <w:rPr>
+          <w:rFonts w:ascii="Palatino Linotype" w:hAnsi="Palatino Linotype"/>
+          <w:sz w:val="16"/>
+          <w:szCs w:val="16"/>
+        </w:rPr>
+        <w:t xml:space="preserve"> on the following date ___________</w:t>
+      </w:r>
+      <w:r>
+        <w:rPr>
+          <w:rFonts w:ascii="Palatino Linotype" w:hAnsi="Palatino Linotype"/>
+          <w:sz w:val="16"/>
+          <w:szCs w:val="16"/>
+        </w:rPr>
+        <w:t>_________</w:t>
+      </w:r>
+      <w:r>
+        <w:rPr>
+          <w:rFonts w:ascii="Palatino Linotype" w:hAnsi="Palatino Linotype"/>
+          <w:sz w:val="16"/>
+          <w:szCs w:val="16"/>
+        </w:rPr>
+        <w:t xml:space="preserve"> to:</w:t>
       </w:r>
     </w:p>
     <w:p>

</xml_diff>

<commit_message>
Current refactoring of jail_checks working.
</commit_message>
<xml_diff>
--- a/resources/Saved/21CRB01437_Traffic Judgment Entry.docx
+++ b/resources/Saved/21CRB01437_Traffic Judgment Entry.docx
@@ -1867,6 +1867,30 @@
           <w:szCs w:val="20"/>
         </w:rPr>
         <w:t xml:space="preserve"/>
+      </w:r>
+      <w:r>
+        <w:rPr>
+          <w:rFonts w:ascii="Palatino Linotype" w:hAnsi="Palatino Linotype"/>
+          <w:sz w:val="20"/>
+          <w:szCs w:val="20"/>
+        </w:rPr>
+        <w:t xml:space="preserve"/>
+      </w:r>
+      <w:r>
+        <w:rPr>
+          <w:rFonts w:ascii="Palatino Linotype" w:hAnsi="Palatino Linotype"/>
+          <w:sz w:val="20"/>
+          <w:szCs w:val="20"/>
+        </w:rPr>
+        <w:t xml:space="preserve"/>
+      </w:r>
+      <w:r>
+        <w:rPr>
+          <w:rFonts w:ascii="Palatino Linotype" w:hAnsi="Palatino Linotype"/>
+          <w:sz w:val="20"/>
+          <w:szCs w:val="20"/>
+        </w:rPr>
+        <w:t xml:space="preserve"/>
         <w:br/>
         <w:t xml:space="preserve"/>
       </w:r>
@@ -1887,7 +1911,23 @@
           <w:sz w:val="20"/>
           <w:szCs w:val="20"/>
         </w:rPr>
-        <w:t xml:space="preserve">Jail </w:t>
+        <w:t>Jail Credit for Costs and Fines.</w:t>
+      </w:r>
+      <w:r>
+        <w:rPr>
+          <w:rFonts w:ascii="Palatino Linotype" w:hAnsi="Palatino Linotype"/>
+          <w:sz w:val="20"/>
+          <w:szCs w:val="20"/>
+        </w:rPr>
+        <w:t xml:space="preserve"> </w:t>
+      </w:r>
+      <w:r>
+        <w:rPr>
+          <w:rFonts w:ascii="Palatino Linotype" w:hAnsi="Palatino Linotype"/>
+          <w:sz w:val="20"/>
+          <w:szCs w:val="20"/>
+        </w:rPr>
+        <w:t xml:space="preserve">Defendant is granted </w:t>
       </w:r>
       <w:r>
         <w:rPr>
@@ -1896,7 +1936,7 @@
           <w:sz w:val="20"/>
           <w:szCs w:val="20"/>
         </w:rPr>
-        <w:t xml:space="preserve">Continued </w:t>
+        <w:t xml:space="preserve">credit</w:t>
       </w:r>
       <w:r>
         <w:rPr>
@@ -1905,108 +1945,51 @@
           <w:sz w:val="20"/>
           <w:szCs w:val="20"/>
         </w:rPr>
-        <w:t>Commitment Terms.</w:t>
-      </w:r>
-      <w:r>
-        <w:rPr>
-          <w:rFonts w:ascii="Palatino Linotype" w:hAnsi="Palatino Linotype"/>
-          <w:sz w:val="20"/>
-          <w:szCs w:val="20"/>
-        </w:rPr>
-        <w:t xml:space="preserve"> The Defendant is currently in jail </w:t>
-      </w:r>
-      <w:r>
-        <w:rPr>
-          <w:rFonts w:ascii="Palatino Linotype" w:hAnsi="Palatino Linotype"/>
-          <w:sz w:val="20"/>
-          <w:szCs w:val="20"/>
-        </w:rPr>
-        <w:t>and shall serve the remainder of the jail days imposed by this order.</w:t>
-      </w:r>
-      <w:r>
-        <w:rPr>
-          <w:rFonts w:ascii="Palatino Linotype" w:hAnsi="Palatino Linotype"/>
-          <w:sz w:val="20"/>
-          <w:szCs w:val="20"/>
-        </w:rPr>
-        <w:t xml:space="preserve"> </w:t>
-      </w:r>
-      <w:r>
-        <w:rPr>
-          <w:rFonts w:ascii="Palatino Linotype" w:hAnsi="Palatino Linotype"/>
-          <w:sz w:val="20"/>
-          <w:szCs w:val="20"/>
-        </w:rPr>
-        <w:t xml:space="preserve"/>
-      </w:r>
-      <w:r>
-        <w:rPr>
-          <w:rFonts w:ascii="Palatino Linotype" w:hAnsi="Palatino Linotype"/>
-          <w:sz w:val="20"/>
-          <w:szCs w:val="20"/>
-        </w:rPr>
-        <w:t xml:space="preserve">Defendant shall receive credit </w:t>
-      </w:r>
-      <w:r>
-        <w:rPr>
-          <w:rFonts w:ascii="Palatino Linotype" w:hAnsi="Palatino Linotype"/>
-          <w:sz w:val="20"/>
-          <w:szCs w:val="20"/>
-        </w:rPr>
-        <w:t xml:space="preserve">for </w:t>
+        <w:t xml:space="preserve"> towards costs and fines at $50/day</w:t>
       </w:r>
       <w:r>
         <w:rPr>
           <w:rFonts w:ascii="Palatino Linotype" w:hAnsi="Palatino Linotype"/>
           <w:b/>
-          <w:bCs/>
-          <w:sz w:val="20"/>
-          <w:szCs w:val="20"/>
-        </w:rPr>
-        <w:t xml:space="preserve">5 </w:t>
+          <w:sz w:val="20"/>
+          <w:szCs w:val="20"/>
+        </w:rPr>
+        <w:t xml:space="preserve"> for 5 day</w:t>
       </w:r>
       <w:r>
         <w:rPr>
           <w:rFonts w:ascii="Palatino Linotype" w:hAnsi="Palatino Linotype"/>
           <w:b/>
-          <w:bCs/>
-          <w:sz w:val="20"/>
-          <w:szCs w:val="20"/>
-        </w:rPr>
-        <w:t>days</w:t>
-      </w:r>
-      <w:r>
-        <w:rPr>
-          <w:rFonts w:ascii="Palatino Linotype" w:hAnsi="Palatino Linotype"/>
-          <w:bCs/>
-          <w:sz w:val="20"/>
-          <w:szCs w:val="20"/>
-        </w:rPr>
-        <w:t xml:space="preserve"> already served in jail</w:t>
-      </w:r>
-      <w:r>
-        <w:rPr>
-          <w:rFonts w:ascii="Palatino Linotype" w:hAnsi="Palatino Linotype"/>
-          <w:sz w:val="20"/>
-          <w:szCs w:val="20"/>
-        </w:rPr>
-        <w:t xml:space="preserve">. </w:t>
-      </w:r>
-      <w:r>
-        <w:rPr>
-          <w:rFonts w:ascii="Palatino Linotype" w:hAnsi="Palatino Linotype"/>
-          <w:sz w:val="20"/>
-          <w:szCs w:val="20"/>
-        </w:rPr>
-        <w:t xml:space="preserve"/>
-      </w:r>
-      <w:r>
-        <w:rPr>
-          <w:rFonts w:ascii="Palatino Linotype" w:hAnsi="Palatino Linotype"/>
-          <w:sz w:val="20"/>
-          <w:szCs w:val="20"/>
-        </w:rPr>
-        <w:t xml:space="preserve"/>
+          <w:sz w:val="20"/>
+          <w:szCs w:val="20"/>
+        </w:rPr>
+        <w:t>(</w:t>
+      </w:r>
+      <w:r>
+        <w:rPr>
+          <w:rFonts w:ascii="Palatino Linotype" w:hAnsi="Palatino Linotype"/>
+          <w:b/>
+          <w:sz w:val="20"/>
+          <w:szCs w:val="20"/>
+        </w:rPr>
+        <w:t>s</w:t>
+      </w:r>
+      <w:r>
+        <w:rPr>
+          <w:rFonts w:ascii="Palatino Linotype" w:hAnsi="Palatino Linotype"/>
+          <w:b/>
+          <w:sz w:val="20"/>
+          <w:szCs w:val="20"/>
+        </w:rPr>
+        <w:t>)</w:t>
+      </w:r>
+      <w:r>
+        <w:rPr>
+          <w:rFonts w:ascii="Palatino Linotype" w:hAnsi="Palatino Linotype"/>
+          <w:sz w:val="20"/>
+          <w:szCs w:val="20"/>
+        </w:rPr>
+        <w:t xml:space="preserve"> already served in jail.</w:t>
       </w:r>
       <w:r>
         <w:rPr>
@@ -2396,7 +2379,7 @@
           <w:sz w:val="16"/>
           <w:szCs w:val="16"/>
         </w:rPr>
-        <w:t xml:space="preserve">County Jail: PS   EM;</w:t>
+        <w:t xml:space="preserve"/>
       </w:r>
     </w:p>
     <w:p>

</xml_diff>

<commit_message>
Moved check_jail_time_credit_fields outside of class
</commit_message>
<xml_diff>
--- a/resources/Saved/21CRB01437_Traffic Judgment Entry.docx
+++ b/resources/Saved/21CRB01437_Traffic Judgment Entry.docx
@@ -1867,30 +1867,6 @@
           <w:szCs w:val="20"/>
         </w:rPr>
         <w:t xml:space="preserve"/>
-      </w:r>
-      <w:r>
-        <w:rPr>
-          <w:rFonts w:ascii="Palatino Linotype" w:hAnsi="Palatino Linotype"/>
-          <w:sz w:val="20"/>
-          <w:szCs w:val="20"/>
-        </w:rPr>
-        <w:t xml:space="preserve"/>
-      </w:r>
-      <w:r>
-        <w:rPr>
-          <w:rFonts w:ascii="Palatino Linotype" w:hAnsi="Palatino Linotype"/>
-          <w:sz w:val="20"/>
-          <w:szCs w:val="20"/>
-        </w:rPr>
-        <w:t xml:space="preserve"/>
-      </w:r>
-      <w:r>
-        <w:rPr>
-          <w:rFonts w:ascii="Palatino Linotype" w:hAnsi="Palatino Linotype"/>
-          <w:sz w:val="20"/>
-          <w:szCs w:val="20"/>
-        </w:rPr>
-        <w:t xml:space="preserve"/>
         <w:br/>
         <w:t xml:space="preserve"/>
       </w:r>
@@ -1911,7 +1887,41 @@
           <w:sz w:val="20"/>
           <w:szCs w:val="20"/>
         </w:rPr>
-        <w:t>Jail Credit for Costs and Fines.</w:t>
+        <w:t xml:space="preserve">Jail </w:t>
+      </w:r>
+      <w:r>
+        <w:rPr>
+          <w:rFonts w:ascii="Palatino Linotype" w:hAnsi="Palatino Linotype"/>
+          <w:b/>
+          <w:sz w:val="20"/>
+          <w:szCs w:val="20"/>
+        </w:rPr>
+        <w:t xml:space="preserve">Continued </w:t>
+      </w:r>
+      <w:r>
+        <w:rPr>
+          <w:rFonts w:ascii="Palatino Linotype" w:hAnsi="Palatino Linotype"/>
+          <w:b/>
+          <w:sz w:val="20"/>
+          <w:szCs w:val="20"/>
+        </w:rPr>
+        <w:t>Commitment Terms.</w:t>
+      </w:r>
+      <w:r>
+        <w:rPr>
+          <w:rFonts w:ascii="Palatino Linotype" w:hAnsi="Palatino Linotype"/>
+          <w:sz w:val="20"/>
+          <w:szCs w:val="20"/>
+        </w:rPr>
+        <w:t xml:space="preserve"> The Defendant is currently in jail </w:t>
+      </w:r>
+      <w:r>
+        <w:rPr>
+          <w:rFonts w:ascii="Palatino Linotype" w:hAnsi="Palatino Linotype"/>
+          <w:sz w:val="20"/>
+          <w:szCs w:val="20"/>
+        </w:rPr>
+        <w:t>and shall serve the remainder of the jail days imposed by this order.</w:t>
       </w:r>
       <w:r>
         <w:rPr>
@@ -1927,69 +1937,76 @@
           <w:sz w:val="20"/>
           <w:szCs w:val="20"/>
         </w:rPr>
-        <w:t xml:space="preserve">Defendant is granted </w:t>
+        <w:t xml:space="preserve"/>
+      </w:r>
+      <w:r>
+        <w:rPr>
+          <w:rFonts w:ascii="Palatino Linotype" w:hAnsi="Palatino Linotype"/>
+          <w:sz w:val="20"/>
+          <w:szCs w:val="20"/>
+        </w:rPr>
+        <w:t xml:space="preserve">Defendant shall receive credit </w:t>
+      </w:r>
+      <w:r>
+        <w:rPr>
+          <w:rFonts w:ascii="Palatino Linotype" w:hAnsi="Palatino Linotype"/>
+          <w:sz w:val="20"/>
+          <w:szCs w:val="20"/>
+        </w:rPr>
+        <w:t xml:space="preserve">for </w:t>
       </w:r>
       <w:r>
         <w:rPr>
           <w:rFonts w:ascii="Palatino Linotype" w:hAnsi="Palatino Linotype"/>
           <w:b/>
-          <w:sz w:val="20"/>
-          <w:szCs w:val="20"/>
-        </w:rPr>
-        <w:t xml:space="preserve">credit</w:t>
+          <w:bCs/>
+          <w:sz w:val="20"/>
+          <w:szCs w:val="20"/>
+        </w:rPr>
+        <w:t xml:space="preserve">5 </w:t>
       </w:r>
       <w:r>
         <w:rPr>
           <w:rFonts w:ascii="Palatino Linotype" w:hAnsi="Palatino Linotype"/>
           <w:b/>
-          <w:sz w:val="20"/>
-          <w:szCs w:val="20"/>
-        </w:rPr>
-        <w:t xml:space="preserve"> towards costs and fines at $50/day</w:t>
-      </w:r>
-      <w:r>
-        <w:rPr>
-          <w:rFonts w:ascii="Palatino Linotype" w:hAnsi="Palatino Linotype"/>
-          <w:b/>
-          <w:sz w:val="20"/>
-          <w:szCs w:val="20"/>
-        </w:rPr>
-        <w:t xml:space="preserve"> for 5 day</w:t>
-      </w:r>
-      <w:r>
-        <w:rPr>
-          <w:rFonts w:ascii="Palatino Linotype" w:hAnsi="Palatino Linotype"/>
-          <w:b/>
-          <w:sz w:val="20"/>
-          <w:szCs w:val="20"/>
-        </w:rPr>
-        <w:t>(</w:t>
-      </w:r>
-      <w:r>
-        <w:rPr>
-          <w:rFonts w:ascii="Palatino Linotype" w:hAnsi="Palatino Linotype"/>
-          <w:b/>
-          <w:sz w:val="20"/>
-          <w:szCs w:val="20"/>
-        </w:rPr>
-        <w:t>s</w:t>
-      </w:r>
-      <w:r>
-        <w:rPr>
-          <w:rFonts w:ascii="Palatino Linotype" w:hAnsi="Palatino Linotype"/>
-          <w:b/>
-          <w:sz w:val="20"/>
-          <w:szCs w:val="20"/>
-        </w:rPr>
-        <w:t>)</w:t>
-      </w:r>
-      <w:r>
-        <w:rPr>
-          <w:rFonts w:ascii="Palatino Linotype" w:hAnsi="Palatino Linotype"/>
-          <w:sz w:val="20"/>
-          <w:szCs w:val="20"/>
-        </w:rPr>
-        <w:t xml:space="preserve"> already served in jail.</w:t>
+          <w:bCs/>
+          <w:sz w:val="20"/>
+          <w:szCs w:val="20"/>
+        </w:rPr>
+        <w:t>days</w:t>
+      </w:r>
+      <w:r>
+        <w:rPr>
+          <w:rFonts w:ascii="Palatino Linotype" w:hAnsi="Palatino Linotype"/>
+          <w:bCs/>
+          <w:sz w:val="20"/>
+          <w:szCs w:val="20"/>
+        </w:rPr>
+        <w:t xml:space="preserve"> already served in jail</w:t>
+      </w:r>
+      <w:r>
+        <w:rPr>
+          <w:rFonts w:ascii="Palatino Linotype" w:hAnsi="Palatino Linotype"/>
+          <w:sz w:val="20"/>
+          <w:szCs w:val="20"/>
+        </w:rPr>
+        <w:t xml:space="preserve">. </w:t>
+      </w:r>
+      <w:r>
+        <w:rPr>
+          <w:rFonts w:ascii="Palatino Linotype" w:hAnsi="Palatino Linotype"/>
+          <w:sz w:val="20"/>
+          <w:szCs w:val="20"/>
+        </w:rPr>
+        <w:t xml:space="preserve"/>
+      </w:r>
+      <w:r>
+        <w:rPr>
+          <w:rFonts w:ascii="Palatino Linotype" w:hAnsi="Palatino Linotype"/>
+          <w:sz w:val="20"/>
+          <w:szCs w:val="20"/>
+        </w:rPr>
+        <w:t xml:space="preserve"/>
       </w:r>
       <w:r>
         <w:rPr>
@@ -2379,7 +2396,7 @@
           <w:sz w:val="16"/>
           <w:szCs w:val="16"/>
         </w:rPr>
-        <w:t xml:space="preserve"/>
+        <w:t xml:space="preserve">County Jail: PS   EM;</w:t>
       </w:r>
     </w:p>
     <w:p>

</xml_diff>